<commit_message>
Mise à jour de rapport Mise à jour de présentation
</commit_message>
<xml_diff>
--- a/PreRapport BE.docx
+++ b/PreRapport BE.docx
@@ -808,6 +808,7 @@
                                 <w:color w:val="4472C4" w:themeColor="accent1"/>
                                 <w:sz w:val="28"/>
                                 <w:szCs w:val="24"/>
+                                <w:lang w:val="fr-FR"/>
                               </w:rPr>
                             </w:pPr>
                             <w:r>
@@ -817,6 +818,7 @@
                                 <w:color w:val="4472C4" w:themeColor="accent1"/>
                                 <w:sz w:val="28"/>
                                 <w:szCs w:val="24"/>
+                                <w:lang w:val="fr-FR"/>
                               </w:rPr>
                               <w:t>MASTER 2 SYSTÈMES ET MICROSYSTÈMES EMBARQUÉS</w:t>
                             </w:r>
@@ -830,6 +832,7 @@
                                 <w:color w:val="4472C4" w:themeColor="accent1"/>
                                 <w:sz w:val="28"/>
                                 <w:szCs w:val="24"/>
+                                <w:lang w:val="fr-FR"/>
                               </w:rPr>
                             </w:pPr>
                             <w:r>
@@ -839,6 +842,7 @@
                                 <w:color w:val="4472C4" w:themeColor="accent1"/>
                                 <w:sz w:val="28"/>
                                 <w:szCs w:val="24"/>
+                                <w:lang w:val="fr-FR"/>
                               </w:rPr>
                               <w:t xml:space="preserve">2023 </w:t>
                             </w:r>
@@ -849,6 +853,7 @@
                                 <w:color w:val="4472C4" w:themeColor="accent1"/>
                                 <w:sz w:val="36"/>
                                 <w:szCs w:val="32"/>
+                                <w:lang w:val="fr-FR"/>
                               </w:rPr>
                               <w:t>--</w:t>
                             </w:r>
@@ -859,6 +864,7 @@
                                 <w:color w:val="4472C4" w:themeColor="accent1"/>
                                 <w:sz w:val="28"/>
                                 <w:szCs w:val="24"/>
+                                <w:lang w:val="fr-FR"/>
                               </w:rPr>
                               <w:t xml:space="preserve"> 2024</w:t>
                             </w:r>
@@ -893,6 +899,7 @@
                           <w:color w:val="4472C4" w:themeColor="accent1"/>
                           <w:sz w:val="28"/>
                           <w:szCs w:val="24"/>
+                          <w:lang w:val="fr-FR"/>
                         </w:rPr>
                       </w:pPr>
                       <w:r>
@@ -902,6 +909,7 @@
                           <w:color w:val="4472C4" w:themeColor="accent1"/>
                           <w:sz w:val="28"/>
                           <w:szCs w:val="24"/>
+                          <w:lang w:val="fr-FR"/>
                         </w:rPr>
                         <w:t>MASTER 2 SYSTÈMES ET MICROSYSTÈMES EMBARQUÉS</w:t>
                       </w:r>
@@ -915,6 +923,7 @@
                           <w:color w:val="4472C4" w:themeColor="accent1"/>
                           <w:sz w:val="28"/>
                           <w:szCs w:val="24"/>
+                          <w:lang w:val="fr-FR"/>
                         </w:rPr>
                       </w:pPr>
                       <w:r>
@@ -924,6 +933,7 @@
                           <w:color w:val="4472C4" w:themeColor="accent1"/>
                           <w:sz w:val="28"/>
                           <w:szCs w:val="24"/>
+                          <w:lang w:val="fr-FR"/>
                         </w:rPr>
                         <w:t xml:space="preserve">2023 </w:t>
                       </w:r>
@@ -934,6 +944,7 @@
                           <w:color w:val="4472C4" w:themeColor="accent1"/>
                           <w:sz w:val="36"/>
                           <w:szCs w:val="32"/>
+                          <w:lang w:val="fr-FR"/>
                         </w:rPr>
                         <w:t>--</w:t>
                       </w:r>
@@ -944,6 +955,7 @@
                           <w:color w:val="4472C4" w:themeColor="accent1"/>
                           <w:sz w:val="28"/>
                           <w:szCs w:val="24"/>
+                          <w:lang w:val="fr-FR"/>
                         </w:rPr>
                         <w:t xml:space="preserve"> 2024</w:t>
                       </w:r>
@@ -1098,7 +1110,15 @@
       </w:r>
     </w:p>
     <w:p>
-      <w:r>
+      <w:pPr>
+        <w:rPr>
+          <w:lang w:val="fr-FR"/>
+        </w:rPr>
+      </w:pPr>
+      <w:r>
+        <w:rPr>
+          <w:lang w:val="fr-FR"/>
+        </w:rPr>
         <w:br w:type="page"/>
       </w:r>
     </w:p>
@@ -1107,6 +1127,9 @@
         <w:tabs>
           <w:tab w:val="left" w:pos="2985"/>
         </w:tabs>
+        <w:rPr>
+          <w:lang w:val="fr-FR"/>
+        </w:rPr>
       </w:pPr>
       <w:r>
         <w:rPr>
@@ -1232,6 +1255,9 @@
         <w:tabs>
           <w:tab w:val="left" w:pos="2985"/>
         </w:tabs>
+        <w:rPr>
+          <w:lang w:val="fr-FR"/>
+        </w:rPr>
       </w:pPr>
     </w:p>
     <w:p>
@@ -1239,6 +1265,9 @@
         <w:tabs>
           <w:tab w:val="left" w:pos="2985"/>
         </w:tabs>
+        <w:rPr>
+          <w:lang w:val="fr-FR"/>
+        </w:rPr>
       </w:pPr>
     </w:p>
     <w:p>
@@ -1246,6 +1275,9 @@
         <w:tabs>
           <w:tab w:val="left" w:pos="2985"/>
         </w:tabs>
+        <w:rPr>
+          <w:lang w:val="fr-FR"/>
+        </w:rPr>
       </w:pPr>
     </w:p>
     <w:p>
@@ -1253,8 +1285,14 @@
         <w:tabs>
           <w:tab w:val="left" w:pos="2985"/>
         </w:tabs>
-      </w:pPr>
-      <w:r>
+        <w:rPr>
+          <w:lang w:val="fr-FR"/>
+        </w:rPr>
+      </w:pPr>
+      <w:r>
+        <w:rPr>
+          <w:lang w:val="fr-FR"/>
+        </w:rPr>
         <w:tab/>
       </w:r>
     </w:p>
@@ -8873,23 +8911,7 @@
           <w:szCs w:val="24"/>
           <w:lang w:val="fr-FR"/>
         </w:rPr>
-        <w:t xml:space="preserve">Pour commencer dans la création de notre SOPC, on va créer un Avalon PWM qui est un système qui génère un signal PWM qu’on </w:t>
-      </w:r>
-      <w:r>
-        <w:rPr>
-          <w:rFonts w:cstheme="minorHAnsi"/>
-          <w:szCs w:val="24"/>
-          <w:lang w:val="fr-FR"/>
-        </w:rPr>
-        <w:t>peut</w:t>
-      </w:r>
-      <w:r>
-        <w:rPr>
-          <w:rFonts w:cstheme="minorHAnsi"/>
-          <w:szCs w:val="24"/>
-          <w:lang w:val="fr-FR"/>
-        </w:rPr>
-        <w:t xml:space="preserve"> ajuster la fréquence et longueur d’impulsion pour l’introduire dans le système NIOS par la suite avec la création d’un compteur à la même fois.</w:t>
+        <w:t>Pour commencer dans la création de notre SOPC, on va créer un Avalon PWM qui est un système qui génère un signal PWM qu’on peut ajuster la fréquence et longueur d’impulsion pour l’introduire dans le système NIOS par la suite avec la création d’un compteur à la même fois.</w:t>
       </w:r>
     </w:p>
     <w:p>
@@ -18455,7 +18477,7 @@
           <w:szCs w:val="21"/>
           <w:lang w:val="fr-FR" w:eastAsia="es-ES"/>
         </w:rPr>
-        <w:t>0x</w:t>
+        <w:t>0x0</w:t>
       </w:r>
       <w:r>
         <w:rPr>
@@ -18465,7 +18487,90 @@
           <w:szCs w:val="21"/>
           <w:lang w:val="fr-FR" w:eastAsia="es-ES"/>
         </w:rPr>
-        <w:t>0</w:t>
+        <w:t>066</w:t>
+      </w:r>
+      <w:r>
+        <w:rPr>
+          <w:rFonts w:ascii="Consolas" w:eastAsia="Times New Roman" w:hAnsi="Consolas" w:cs="Times New Roman"/>
+          <w:color w:val="FFFFFF"/>
+          <w:sz w:val="21"/>
+          <w:szCs w:val="21"/>
+          <w:lang w:val="fr-FR" w:eastAsia="es-ES"/>
+        </w:rPr>
+        <w:t xml:space="preserve"> ;</w:t>
+      </w:r>
+      <w:r>
+        <w:rPr>
+          <w:rFonts w:ascii="Consolas" w:eastAsia="Times New Roman" w:hAnsi="Consolas" w:cs="Times New Roman"/>
+          <w:color w:val="7CA668"/>
+          <w:sz w:val="21"/>
+          <w:szCs w:val="21"/>
+          <w:lang w:val="fr-FR" w:eastAsia="es-ES"/>
+        </w:rPr>
+        <w:t xml:space="preserve"> // divise </w:t>
+      </w:r>
+      <w:r>
+        <w:rPr>
+          <w:rFonts w:ascii="Consolas" w:eastAsia="Times New Roman" w:hAnsi="Consolas" w:cs="Times New Roman"/>
+          <w:color w:val="7CA668"/>
+          <w:sz w:val="21"/>
+          <w:szCs w:val="21"/>
+          <w:lang w:val="fr-FR" w:eastAsia="es-ES"/>
+        </w:rPr>
+        <w:t>102 avec l’horloge de 1khz/9.8 Hz</w:t>
+      </w:r>
+    </w:p>
+    <w:p>
+      <w:pPr>
+        <w:shd w:val="clear" w:color="auto" w:fill="000000"/>
+        <w:spacing w:after="0" w:line="285" w:lineRule="atLeast"/>
+        <w:rPr>
+          <w:rFonts w:ascii="Consolas" w:eastAsia="Times New Roman" w:hAnsi="Consolas" w:cs="Times New Roman"/>
+          <w:color w:val="FFFFFF"/>
+          <w:sz w:val="21"/>
+          <w:szCs w:val="21"/>
+          <w:lang w:val="fr-FR" w:eastAsia="es-ES"/>
+        </w:rPr>
+      </w:pPr>
+      <w:r>
+        <w:rPr>
+          <w:rFonts w:ascii="Consolas" w:eastAsia="Times New Roman" w:hAnsi="Consolas" w:cs="Times New Roman"/>
+          <w:color w:val="D4D4D4"/>
+          <w:sz w:val="21"/>
+          <w:szCs w:val="21"/>
+          <w:lang w:val="fr-FR" w:eastAsia="es-ES"/>
+        </w:rPr>
+        <w:t>*</w:t>
+      </w:r>
+      <w:r>
+        <w:rPr>
+          <w:rFonts w:ascii="Consolas" w:eastAsia="Times New Roman" w:hAnsi="Consolas" w:cs="Times New Roman"/>
+          <w:color w:val="FFFFFF"/>
+          <w:sz w:val="21"/>
+          <w:szCs w:val="21"/>
+          <w:lang w:val="fr-FR" w:eastAsia="es-ES"/>
+        </w:rPr>
+        <w:t xml:space="preserve">duty </w:t>
+      </w:r>
+      <w:r>
+        <w:rPr>
+          <w:rFonts w:ascii="Consolas" w:eastAsia="Times New Roman" w:hAnsi="Consolas" w:cs="Times New Roman"/>
+          <w:color w:val="D4D4D4"/>
+          <w:sz w:val="21"/>
+          <w:szCs w:val="21"/>
+          <w:lang w:val="fr-FR" w:eastAsia="es-ES"/>
+        </w:rPr>
+        <w:t>=</w:t>
+      </w:r>
+      <w:r>
+        <w:rPr>
+          <w:rFonts w:ascii="Consolas" w:eastAsia="Times New Roman" w:hAnsi="Consolas" w:cs="Times New Roman"/>
+          <w:color w:val="FFFFFF"/>
+          <w:sz w:val="21"/>
+          <w:szCs w:val="21"/>
+          <w:lang w:val="fr-FR" w:eastAsia="es-ES"/>
+        </w:rPr>
+        <w:t xml:space="preserve"> </w:t>
       </w:r>
       <w:r>
         <w:rPr>
@@ -18475,9 +18580,33 @@
           <w:szCs w:val="21"/>
           <w:lang w:val="fr-FR" w:eastAsia="es-ES"/>
         </w:rPr>
-        <w:t>066</w:t>
-      </w:r>
-      <w:r>
+        <w:t>0x0025 ;</w:t>
+      </w:r>
+      <w:r>
+        <w:rPr>
+          <w:rFonts w:ascii="Consolas" w:eastAsia="Times New Roman" w:hAnsi="Consolas" w:cs="Times New Roman"/>
+          <w:color w:val="7CA668"/>
+          <w:sz w:val="21"/>
+          <w:szCs w:val="21"/>
+          <w:lang w:val="fr-FR" w:eastAsia="es-ES"/>
+        </w:rPr>
+        <w:t xml:space="preserve"> // RC = 37% -&gt; 360º a</w:t>
+      </w:r>
+      <w:r>
+        <w:rPr>
+          <w:rFonts w:ascii="Consolas" w:eastAsia="Times New Roman" w:hAnsi="Consolas" w:cs="Times New Roman"/>
+          <w:color w:val="7CA668"/>
+          <w:sz w:val="21"/>
+          <w:szCs w:val="21"/>
+          <w:lang w:val="fr-FR" w:eastAsia="es-ES"/>
+        </w:rPr>
+        <w:t>vec 100us/1º</w:t>
+      </w:r>
+    </w:p>
+    <w:p>
+      <w:pPr>
+        <w:shd w:val="clear" w:color="auto" w:fill="000000"/>
+        <w:spacing w:after="0" w:line="285" w:lineRule="atLeast"/>
         <w:rPr>
           <w:rFonts w:ascii="Consolas" w:eastAsia="Times New Roman" w:hAnsi="Consolas" w:cs="Times New Roman"/>
           <w:color w:val="FFFFFF"/>
@@ -18485,33 +18614,18 @@
           <w:szCs w:val="21"/>
           <w:lang w:val="fr-FR" w:eastAsia="es-ES"/>
         </w:rPr>
-        <w:t xml:space="preserve"> ;</w:t>
-      </w:r>
+      </w:pPr>
       <w:r>
         <w:rPr>
           <w:rFonts w:ascii="Consolas" w:eastAsia="Times New Roman" w:hAnsi="Consolas" w:cs="Times New Roman"/>
-          <w:color w:val="7CA668"/>
+          <w:color w:val="D4D4D4"/>
           <w:sz w:val="21"/>
           <w:szCs w:val="21"/>
           <w:lang w:val="fr-FR" w:eastAsia="es-ES"/>
         </w:rPr>
-        <w:t xml:space="preserve"> // divise </w:t>
-      </w:r>
-      <w:r>
-        <w:rPr>
-          <w:rFonts w:ascii="Consolas" w:eastAsia="Times New Roman" w:hAnsi="Consolas" w:cs="Times New Roman"/>
-          <w:color w:val="7CA668"/>
-          <w:sz w:val="21"/>
-          <w:szCs w:val="21"/>
-          <w:lang w:val="fr-FR" w:eastAsia="es-ES"/>
-        </w:rPr>
-        <w:t>102 avec l’horloge de 1khz/9.8 Hz</w:t>
-      </w:r>
-    </w:p>
-    <w:p>
-      <w:pPr>
-        <w:shd w:val="clear" w:color="auto" w:fill="000000"/>
-        <w:spacing w:after="0" w:line="285" w:lineRule="atLeast"/>
+        <w:t>*</w:t>
+      </w:r>
+      <w:r>
         <w:rPr>
           <w:rFonts w:ascii="Consolas" w:eastAsia="Times New Roman" w:hAnsi="Consolas" w:cs="Times New Roman"/>
           <w:color w:val="FFFFFF"/>
@@ -18519,7 +18633,8 @@
           <w:szCs w:val="21"/>
           <w:lang w:val="fr-FR" w:eastAsia="es-ES"/>
         </w:rPr>
-      </w:pPr>
+        <w:t xml:space="preserve">control </w:t>
+      </w:r>
       <w:r>
         <w:rPr>
           <w:rFonts w:ascii="Consolas" w:eastAsia="Times New Roman" w:hAnsi="Consolas" w:cs="Times New Roman"/>
@@ -18528,7 +18643,7 @@
           <w:szCs w:val="21"/>
           <w:lang w:val="fr-FR" w:eastAsia="es-ES"/>
         </w:rPr>
-        <w:t>*</w:t>
+        <w:t>=</w:t>
       </w:r>
       <w:r>
         <w:rPr>
@@ -18538,17 +18653,28 @@
           <w:szCs w:val="21"/>
           <w:lang w:val="fr-FR" w:eastAsia="es-ES"/>
         </w:rPr>
-        <w:t xml:space="preserve">duty </w:t>
+        <w:t xml:space="preserve"> </w:t>
       </w:r>
       <w:r>
         <w:rPr>
           <w:rFonts w:ascii="Consolas" w:eastAsia="Times New Roman" w:hAnsi="Consolas" w:cs="Times New Roman"/>
-          <w:color w:val="D4D4D4"/>
+          <w:color w:val="B5CEA8"/>
           <w:sz w:val="21"/>
           <w:szCs w:val="21"/>
           <w:lang w:val="fr-FR" w:eastAsia="es-ES"/>
         </w:rPr>
-        <w:t>=</w:t>
+        <w:t>0x</w:t>
+      </w:r>
+      <w:proofErr w:type="gramStart"/>
+      <w:r>
+        <w:rPr>
+          <w:rFonts w:ascii="Consolas" w:eastAsia="Times New Roman" w:hAnsi="Consolas" w:cs="Times New Roman"/>
+          <w:color w:val="B5CEA8"/>
+          <w:sz w:val="21"/>
+          <w:szCs w:val="21"/>
+          <w:lang w:val="fr-FR" w:eastAsia="es-ES"/>
+        </w:rPr>
+        <w:t>0003</w:t>
       </w:r>
       <w:r>
         <w:rPr>
@@ -18558,160 +18684,6 @@
           <w:szCs w:val="21"/>
           <w:lang w:val="fr-FR" w:eastAsia="es-ES"/>
         </w:rPr>
-        <w:t xml:space="preserve"> </w:t>
-      </w:r>
-      <w:r>
-        <w:rPr>
-          <w:rFonts w:ascii="Consolas" w:eastAsia="Times New Roman" w:hAnsi="Consolas" w:cs="Times New Roman"/>
-          <w:color w:val="B5CEA8"/>
-          <w:sz w:val="21"/>
-          <w:szCs w:val="21"/>
-          <w:lang w:val="fr-FR" w:eastAsia="es-ES"/>
-        </w:rPr>
-        <w:t>0x</w:t>
-      </w:r>
-      <w:r>
-        <w:rPr>
-          <w:rFonts w:ascii="Consolas" w:eastAsia="Times New Roman" w:hAnsi="Consolas" w:cs="Times New Roman"/>
-          <w:color w:val="B5CEA8"/>
-          <w:sz w:val="21"/>
-          <w:szCs w:val="21"/>
-          <w:lang w:val="fr-FR" w:eastAsia="es-ES"/>
-        </w:rPr>
-        <w:t>0025 ;</w:t>
-      </w:r>
-      <w:r>
-        <w:rPr>
-          <w:rFonts w:ascii="Consolas" w:eastAsia="Times New Roman" w:hAnsi="Consolas" w:cs="Times New Roman"/>
-          <w:color w:val="7CA668"/>
-          <w:sz w:val="21"/>
-          <w:szCs w:val="21"/>
-          <w:lang w:val="fr-FR" w:eastAsia="es-ES"/>
-        </w:rPr>
-        <w:t xml:space="preserve"> // RC = </w:t>
-      </w:r>
-      <w:r>
-        <w:rPr>
-          <w:rFonts w:ascii="Consolas" w:eastAsia="Times New Roman" w:hAnsi="Consolas" w:cs="Times New Roman"/>
-          <w:color w:val="7CA668"/>
-          <w:sz w:val="21"/>
-          <w:szCs w:val="21"/>
-          <w:lang w:val="fr-FR" w:eastAsia="es-ES"/>
-        </w:rPr>
-        <w:t>37</w:t>
-      </w:r>
-      <w:r>
-        <w:rPr>
-          <w:rFonts w:ascii="Consolas" w:eastAsia="Times New Roman" w:hAnsi="Consolas" w:cs="Times New Roman"/>
-          <w:color w:val="7CA668"/>
-          <w:sz w:val="21"/>
-          <w:szCs w:val="21"/>
-          <w:lang w:val="fr-FR" w:eastAsia="es-ES"/>
-        </w:rPr>
-        <w:t>%</w:t>
-      </w:r>
-      <w:r>
-        <w:rPr>
-          <w:rFonts w:ascii="Consolas" w:eastAsia="Times New Roman" w:hAnsi="Consolas" w:cs="Times New Roman"/>
-          <w:color w:val="7CA668"/>
-          <w:sz w:val="21"/>
-          <w:szCs w:val="21"/>
-          <w:lang w:val="fr-FR" w:eastAsia="es-ES"/>
-        </w:rPr>
-        <w:t xml:space="preserve"> -&gt; 360º a</w:t>
-      </w:r>
-      <w:r>
-        <w:rPr>
-          <w:rFonts w:ascii="Consolas" w:eastAsia="Times New Roman" w:hAnsi="Consolas" w:cs="Times New Roman"/>
-          <w:color w:val="7CA668"/>
-          <w:sz w:val="21"/>
-          <w:szCs w:val="21"/>
-          <w:lang w:val="fr-FR" w:eastAsia="es-ES"/>
-        </w:rPr>
-        <w:t>vec 100us/1º</w:t>
-      </w:r>
-    </w:p>
-    <w:p>
-      <w:pPr>
-        <w:shd w:val="clear" w:color="auto" w:fill="000000"/>
-        <w:spacing w:after="0" w:line="285" w:lineRule="atLeast"/>
-        <w:rPr>
-          <w:rFonts w:ascii="Consolas" w:eastAsia="Times New Roman" w:hAnsi="Consolas" w:cs="Times New Roman"/>
-          <w:color w:val="FFFFFF"/>
-          <w:sz w:val="21"/>
-          <w:szCs w:val="21"/>
-          <w:lang w:val="fr-FR" w:eastAsia="es-ES"/>
-        </w:rPr>
-      </w:pPr>
-      <w:r>
-        <w:rPr>
-          <w:rFonts w:ascii="Consolas" w:eastAsia="Times New Roman" w:hAnsi="Consolas" w:cs="Times New Roman"/>
-          <w:color w:val="D4D4D4"/>
-          <w:sz w:val="21"/>
-          <w:szCs w:val="21"/>
-          <w:lang w:val="fr-FR" w:eastAsia="es-ES"/>
-        </w:rPr>
-        <w:t>*</w:t>
-      </w:r>
-      <w:r>
-        <w:rPr>
-          <w:rFonts w:ascii="Consolas" w:eastAsia="Times New Roman" w:hAnsi="Consolas" w:cs="Times New Roman"/>
-          <w:color w:val="FFFFFF"/>
-          <w:sz w:val="21"/>
-          <w:szCs w:val="21"/>
-          <w:lang w:val="fr-FR" w:eastAsia="es-ES"/>
-        </w:rPr>
-        <w:t xml:space="preserve">control </w:t>
-      </w:r>
-      <w:r>
-        <w:rPr>
-          <w:rFonts w:ascii="Consolas" w:eastAsia="Times New Roman" w:hAnsi="Consolas" w:cs="Times New Roman"/>
-          <w:color w:val="D4D4D4"/>
-          <w:sz w:val="21"/>
-          <w:szCs w:val="21"/>
-          <w:lang w:val="fr-FR" w:eastAsia="es-ES"/>
-        </w:rPr>
-        <w:t>=</w:t>
-      </w:r>
-      <w:r>
-        <w:rPr>
-          <w:rFonts w:ascii="Consolas" w:eastAsia="Times New Roman" w:hAnsi="Consolas" w:cs="Times New Roman"/>
-          <w:color w:val="FFFFFF"/>
-          <w:sz w:val="21"/>
-          <w:szCs w:val="21"/>
-          <w:lang w:val="fr-FR" w:eastAsia="es-ES"/>
-        </w:rPr>
-        <w:t xml:space="preserve"> </w:t>
-      </w:r>
-      <w:r>
-        <w:rPr>
-          <w:rFonts w:ascii="Consolas" w:eastAsia="Times New Roman" w:hAnsi="Consolas" w:cs="Times New Roman"/>
-          <w:color w:val="B5CEA8"/>
-          <w:sz w:val="21"/>
-          <w:szCs w:val="21"/>
-          <w:lang w:val="fr-FR" w:eastAsia="es-ES"/>
-        </w:rPr>
-        <w:t>0x</w:t>
-      </w:r>
-      <w:proofErr w:type="gramStart"/>
-      <w:r>
-        <w:rPr>
-          <w:rFonts w:ascii="Consolas" w:eastAsia="Times New Roman" w:hAnsi="Consolas" w:cs="Times New Roman"/>
-          <w:color w:val="B5CEA8"/>
-          <w:sz w:val="21"/>
-          <w:szCs w:val="21"/>
-          <w:lang w:val="fr-FR" w:eastAsia="es-ES"/>
-        </w:rPr>
-        <w:t>0003</w:t>
-      </w:r>
-      <w:r>
-        <w:rPr>
-          <w:rFonts w:ascii="Consolas" w:eastAsia="Times New Roman" w:hAnsi="Consolas" w:cs="Times New Roman"/>
-          <w:color w:val="FFFFFF"/>
-          <w:sz w:val="21"/>
-          <w:szCs w:val="21"/>
-          <w:lang w:val="fr-FR" w:eastAsia="es-ES"/>
-        </w:rPr>
         <w:t>;</w:t>
       </w:r>
       <w:proofErr w:type="gramEnd"/>
@@ -18785,7 +18757,21 @@
         <w:rPr>
           <w:lang w:val="fr-FR"/>
         </w:rPr>
-        <w:t xml:space="preserve"> généré et la trame de sortie qui donne la valeur exacte de degré, dans notre test sera la valeur maximale de 360º.</w:t>
+        <w:t xml:space="preserve"> généré et la trame de sortie qui donne la valeur exacte de degré, dans notre test sera la valeur maximale de </w:t>
+      </w:r>
+      <w:r>
+        <w:rPr>
+          <w:b/>
+          <w:bCs/>
+          <w:lang w:val="fr-FR"/>
+        </w:rPr>
+        <w:t>360º</w:t>
+      </w:r>
+      <w:r>
+        <w:rPr>
+          <w:lang w:val="fr-FR"/>
+        </w:rPr>
+        <w:t>.</w:t>
       </w:r>
     </w:p>
     <w:p>
@@ -19469,6 +19455,7 @@
         <w:docPartUnique/>
       </w:docPartObj>
     </w:sdtPr>
+    <w:sdtEndPr/>
     <w:sdtContent>
       <w:p>
         <w:pPr>

</xml_diff>

<commit_message>
Ajout de test Arduino pwm dans la focntion de compas Ajout d'une nouvelle fonction de compas avec que le software Mise à jour de rapport
</commit_message>
<xml_diff>
--- a/PreRapport BE.docx
+++ b/PreRapport BE.docx
@@ -1318,7 +1318,7 @@
       <w:r>
         <w:fldChar w:fldCharType="separate"/>
       </w:r>
-      <w:hyperlink r:id="rId10" w:anchor="_Toc150710658" w:history="1">
+      <w:hyperlink r:id="rId10" w:anchor="_Toc150809544" w:history="1">
         <w:r>
           <w:rPr>
             <w:rStyle w:val="Hipervnculo"/>
@@ -1348,7 +1348,7 @@
             <w:noProof/>
             <w:webHidden/>
           </w:rPr>
-          <w:instrText xml:space="preserve"> PAGEREF _Toc150710658 \h </w:instrText>
+          <w:instrText xml:space="preserve"> PAGEREF _Toc150809544 \h </w:instrText>
         </w:r>
         <w:r>
           <w:rPr>
@@ -1368,7 +1368,7 @@
             <w:noProof/>
             <w:webHidden/>
           </w:rPr>
-          <w:t>2</w:t>
+          <w:t>5</w:t>
         </w:r>
         <w:r>
           <w:rPr>
@@ -1392,7 +1392,7 @@
           <w:lang w:eastAsia="es-ES"/>
         </w:rPr>
       </w:pPr>
-      <w:hyperlink r:id="rId11" w:anchor="_Toc150710659" w:history="1">
+      <w:hyperlink r:id="rId11" w:anchor="_Toc150809545" w:history="1">
         <w:r>
           <w:rPr>
             <w:rStyle w:val="Hipervnculo"/>
@@ -1422,7 +1422,7 @@
             <w:noProof/>
             <w:webHidden/>
           </w:rPr>
-          <w:instrText xml:space="preserve"> PAGEREF _Toc150710659 \h </w:instrText>
+          <w:instrText xml:space="preserve"> PAGEREF _Toc150809545 \h </w:instrText>
         </w:r>
         <w:r>
           <w:rPr>
@@ -1442,7 +1442,7 @@
             <w:noProof/>
             <w:webHidden/>
           </w:rPr>
-          <w:t>2</w:t>
+          <w:t>6</w:t>
         </w:r>
         <w:r>
           <w:rPr>
@@ -1466,7 +1466,7 @@
           <w:lang w:eastAsia="es-ES"/>
         </w:rPr>
       </w:pPr>
-      <w:hyperlink r:id="rId12" w:anchor="_Toc150710660" w:history="1">
+      <w:hyperlink r:id="rId12" w:anchor="_Toc150809546" w:history="1">
         <w:r>
           <w:rPr>
             <w:rStyle w:val="Hipervnculo"/>
@@ -1496,7 +1496,7 @@
             <w:noProof/>
             <w:webHidden/>
           </w:rPr>
-          <w:instrText xml:space="preserve"> PAGEREF _Toc150710660 \h </w:instrText>
+          <w:instrText xml:space="preserve"> PAGEREF _Toc150809546 \h </w:instrText>
         </w:r>
         <w:r>
           <w:rPr>
@@ -1516,7 +1516,7 @@
             <w:noProof/>
             <w:webHidden/>
           </w:rPr>
-          <w:t>2</w:t>
+          <w:t>6</w:t>
         </w:r>
         <w:r>
           <w:rPr>
@@ -1540,7 +1540,7 @@
           <w:lang w:eastAsia="es-ES"/>
         </w:rPr>
       </w:pPr>
-      <w:hyperlink r:id="rId13" w:anchor="_Toc150710661" w:history="1">
+      <w:hyperlink r:id="rId13" w:anchor="_Toc150809547" w:history="1">
         <w:r>
           <w:rPr>
             <w:rStyle w:val="Hipervnculo"/>
@@ -1570,7 +1570,7 @@
             <w:noProof/>
             <w:webHidden/>
           </w:rPr>
-          <w:instrText xml:space="preserve"> PAGEREF _Toc150710661 \h </w:instrText>
+          <w:instrText xml:space="preserve"> PAGEREF _Toc150809547 \h </w:instrText>
         </w:r>
         <w:r>
           <w:rPr>
@@ -1590,7 +1590,7 @@
             <w:noProof/>
             <w:webHidden/>
           </w:rPr>
-          <w:t>2</w:t>
+          <w:t>7</w:t>
         </w:r>
         <w:r>
           <w:rPr>
@@ -1614,7 +1614,7 @@
           <w:lang w:eastAsia="es-ES"/>
         </w:rPr>
       </w:pPr>
-      <w:hyperlink r:id="rId14" w:anchor="_Toc150710662" w:history="1">
+      <w:hyperlink r:id="rId14" w:anchor="_Toc150809548" w:history="1">
         <w:r>
           <w:rPr>
             <w:rStyle w:val="Hipervnculo"/>
@@ -1644,7 +1644,7 @@
             <w:noProof/>
             <w:webHidden/>
           </w:rPr>
-          <w:instrText xml:space="preserve"> PAGEREF _Toc150710662 \h </w:instrText>
+          <w:instrText xml:space="preserve"> PAGEREF _Toc150809548 \h </w:instrText>
         </w:r>
         <w:r>
           <w:rPr>
@@ -1664,7 +1664,7 @@
             <w:noProof/>
             <w:webHidden/>
           </w:rPr>
-          <w:t>2</w:t>
+          <w:t>8</w:t>
         </w:r>
         <w:r>
           <w:rPr>
@@ -1688,7 +1688,7 @@
           <w:lang w:eastAsia="es-ES"/>
         </w:rPr>
       </w:pPr>
-      <w:hyperlink r:id="rId15" w:anchor="_Toc150710663" w:history="1">
+      <w:hyperlink r:id="rId15" w:anchor="_Toc150809549" w:history="1">
         <w:r>
           <w:rPr>
             <w:rStyle w:val="Hipervnculo"/>
@@ -1717,7 +1717,7 @@
             <w:noProof/>
             <w:webHidden/>
           </w:rPr>
-          <w:instrText xml:space="preserve"> PAGEREF _Toc150710663 \h </w:instrText>
+          <w:instrText xml:space="preserve"> PAGEREF _Toc150809549 \h </w:instrText>
         </w:r>
         <w:r>
           <w:rPr>
@@ -1737,7 +1737,7 @@
             <w:noProof/>
             <w:webHidden/>
           </w:rPr>
-          <w:t>2</w:t>
+          <w:t>8</w:t>
         </w:r>
         <w:r>
           <w:rPr>
@@ -1761,7 +1761,7 @@
           <w:lang w:eastAsia="es-ES"/>
         </w:rPr>
       </w:pPr>
-      <w:hyperlink r:id="rId16" w:anchor="_Toc150710664" w:history="1">
+      <w:hyperlink r:id="rId16" w:anchor="_Toc150809550" w:history="1">
         <w:r>
           <w:rPr>
             <w:rStyle w:val="Hipervnculo"/>
@@ -1791,7 +1791,7 @@
             <w:noProof/>
             <w:webHidden/>
           </w:rPr>
-          <w:instrText xml:space="preserve"> PAGEREF _Toc150710664 \h </w:instrText>
+          <w:instrText xml:space="preserve"> PAGEREF _Toc150809550 \h </w:instrText>
         </w:r>
         <w:r>
           <w:rPr>
@@ -1811,7 +1811,7 @@
             <w:noProof/>
             <w:webHidden/>
           </w:rPr>
-          <w:t>2</w:t>
+          <w:t>9</w:t>
         </w:r>
         <w:r>
           <w:rPr>
@@ -1835,7 +1835,7 @@
           <w:lang w:eastAsia="es-ES"/>
         </w:rPr>
       </w:pPr>
-      <w:hyperlink r:id="rId17" w:anchor="_Toc150710665" w:history="1">
+      <w:hyperlink r:id="rId17" w:anchor="_Toc150809551" w:history="1">
         <w:r>
           <w:rPr>
             <w:rStyle w:val="Hipervnculo"/>
@@ -1864,7 +1864,7 @@
             <w:noProof/>
             <w:webHidden/>
           </w:rPr>
-          <w:instrText xml:space="preserve"> PAGEREF _Toc150710665 \h </w:instrText>
+          <w:instrText xml:space="preserve"> PAGEREF _Toc150809551 \h </w:instrText>
         </w:r>
         <w:r>
           <w:rPr>
@@ -1884,7 +1884,7 @@
             <w:noProof/>
             <w:webHidden/>
           </w:rPr>
-          <w:t>2</w:t>
+          <w:t>9</w:t>
         </w:r>
         <w:r>
           <w:rPr>
@@ -1908,7 +1908,7 @@
           <w:lang w:eastAsia="es-ES"/>
         </w:rPr>
       </w:pPr>
-      <w:hyperlink r:id="rId18" w:anchor="_Toc150710666" w:history="1">
+      <w:hyperlink r:id="rId18" w:anchor="_Toc150809552" w:history="1">
         <w:r>
           <w:rPr>
             <w:rStyle w:val="Hipervnculo"/>
@@ -1937,7 +1937,7 @@
             <w:noProof/>
             <w:webHidden/>
           </w:rPr>
-          <w:instrText xml:space="preserve"> PAGEREF _Toc150710666 \h </w:instrText>
+          <w:instrText xml:space="preserve"> PAGEREF _Toc150809552 \h </w:instrText>
         </w:r>
         <w:r>
           <w:rPr>
@@ -1957,7 +1957,7 @@
             <w:noProof/>
             <w:webHidden/>
           </w:rPr>
-          <w:t>2</w:t>
+          <w:t>10</w:t>
         </w:r>
         <w:r>
           <w:rPr>
@@ -1981,7 +1981,7 @@
           <w:lang w:eastAsia="es-ES"/>
         </w:rPr>
       </w:pPr>
-      <w:hyperlink r:id="rId19" w:anchor="_Toc150710667" w:history="1">
+      <w:hyperlink r:id="rId19" w:anchor="_Toc150809553" w:history="1">
         <w:r>
           <w:rPr>
             <w:rStyle w:val="Hipervnculo"/>
@@ -2010,7 +2010,7 @@
             <w:noProof/>
             <w:webHidden/>
           </w:rPr>
-          <w:instrText xml:space="preserve"> PAGEREF _Toc150710667 \h </w:instrText>
+          <w:instrText xml:space="preserve"> PAGEREF _Toc150809553 \h </w:instrText>
         </w:r>
         <w:r>
           <w:rPr>
@@ -2030,7 +2030,7 @@
             <w:noProof/>
             <w:webHidden/>
           </w:rPr>
-          <w:t>2</w:t>
+          <w:t>11</w:t>
         </w:r>
         <w:r>
           <w:rPr>
@@ -2054,7 +2054,7 @@
           <w:lang w:eastAsia="es-ES"/>
         </w:rPr>
       </w:pPr>
-      <w:hyperlink r:id="rId20" w:anchor="_Toc150710668" w:history="1">
+      <w:hyperlink r:id="rId20" w:anchor="_Toc150809554" w:history="1">
         <w:r>
           <w:rPr>
             <w:rStyle w:val="Hipervnculo"/>
@@ -2083,7 +2083,7 @@
             <w:noProof/>
             <w:webHidden/>
           </w:rPr>
-          <w:instrText xml:space="preserve"> PAGEREF _Toc150710668 \h </w:instrText>
+          <w:instrText xml:space="preserve"> PAGEREF _Toc150809554 \h </w:instrText>
         </w:r>
         <w:r>
           <w:rPr>
@@ -2103,7 +2103,7 @@
             <w:noProof/>
             <w:webHidden/>
           </w:rPr>
-          <w:t>2</w:t>
+          <w:t>12</w:t>
         </w:r>
         <w:r>
           <w:rPr>
@@ -2127,7 +2127,7 @@
           <w:lang w:eastAsia="es-ES"/>
         </w:rPr>
       </w:pPr>
-      <w:hyperlink r:id="rId21" w:anchor="_Toc150710669" w:history="1">
+      <w:hyperlink r:id="rId21" w:anchor="_Toc150809555" w:history="1">
         <w:r>
           <w:rPr>
             <w:rStyle w:val="Hipervnculo"/>
@@ -2157,7 +2157,7 @@
             <w:noProof/>
             <w:webHidden/>
           </w:rPr>
-          <w:instrText xml:space="preserve"> PAGEREF _Toc150710669 \h </w:instrText>
+          <w:instrText xml:space="preserve"> PAGEREF _Toc150809555 \h </w:instrText>
         </w:r>
         <w:r>
           <w:rPr>
@@ -2177,7 +2177,7 @@
             <w:noProof/>
             <w:webHidden/>
           </w:rPr>
-          <w:t>2</w:t>
+          <w:t>12</w:t>
         </w:r>
         <w:r>
           <w:rPr>
@@ -2201,7 +2201,7 @@
           <w:lang w:eastAsia="es-ES"/>
         </w:rPr>
       </w:pPr>
-      <w:hyperlink r:id="rId22" w:anchor="_Toc150710670" w:history="1">
+      <w:hyperlink r:id="rId22" w:anchor="_Toc150809556" w:history="1">
         <w:r>
           <w:rPr>
             <w:rStyle w:val="Hipervnculo"/>
@@ -2230,7 +2230,7 @@
             <w:noProof/>
             <w:webHidden/>
           </w:rPr>
-          <w:instrText xml:space="preserve"> PAGEREF _Toc150710670 \h </w:instrText>
+          <w:instrText xml:space="preserve"> PAGEREF _Toc150809556 \h </w:instrText>
         </w:r>
         <w:r>
           <w:rPr>
@@ -2250,7 +2250,7 @@
             <w:noProof/>
             <w:webHidden/>
           </w:rPr>
-          <w:t>2</w:t>
+          <w:t>13</w:t>
         </w:r>
         <w:r>
           <w:rPr>
@@ -2274,7 +2274,7 @@
           <w:lang w:eastAsia="es-ES"/>
         </w:rPr>
       </w:pPr>
-      <w:hyperlink r:id="rId23" w:anchor="_Toc150710671" w:history="1">
+      <w:hyperlink r:id="rId23" w:anchor="_Toc150809557" w:history="1">
         <w:r>
           <w:rPr>
             <w:rStyle w:val="Hipervnculo"/>
@@ -2304,7 +2304,7 @@
             <w:noProof/>
             <w:webHidden/>
           </w:rPr>
-          <w:instrText xml:space="preserve"> PAGEREF _Toc150710671 \h </w:instrText>
+          <w:instrText xml:space="preserve"> PAGEREF _Toc150809557 \h </w:instrText>
         </w:r>
         <w:r>
           <w:rPr>
@@ -2324,7 +2324,7 @@
             <w:noProof/>
             <w:webHidden/>
           </w:rPr>
-          <w:t>2</w:t>
+          <w:t>14</w:t>
         </w:r>
         <w:r>
           <w:rPr>
@@ -2348,7 +2348,7 @@
           <w:lang w:eastAsia="es-ES"/>
         </w:rPr>
       </w:pPr>
-      <w:hyperlink r:id="rId24" w:anchor="_Toc150710672" w:history="1">
+      <w:hyperlink r:id="rId24" w:anchor="_Toc150809558" w:history="1">
         <w:r>
           <w:rPr>
             <w:rStyle w:val="Hipervnculo"/>
@@ -2378,7 +2378,7 @@
             <w:noProof/>
             <w:webHidden/>
           </w:rPr>
-          <w:instrText xml:space="preserve"> PAGEREF _Toc150710672 \h </w:instrText>
+          <w:instrText xml:space="preserve"> PAGEREF _Toc150809558 \h </w:instrText>
         </w:r>
         <w:r>
           <w:rPr>
@@ -2398,7 +2398,7 @@
             <w:noProof/>
             <w:webHidden/>
           </w:rPr>
-          <w:t>2</w:t>
+          <w:t>14</w:t>
         </w:r>
         <w:r>
           <w:rPr>
@@ -2422,7 +2422,7 @@
           <w:lang w:eastAsia="es-ES"/>
         </w:rPr>
       </w:pPr>
-      <w:hyperlink r:id="rId25" w:anchor="_Toc150710673" w:history="1">
+      <w:hyperlink r:id="rId25" w:anchor="_Toc150809559" w:history="1">
         <w:r>
           <w:rPr>
             <w:rStyle w:val="Hipervnculo"/>
@@ -2451,7 +2451,7 @@
             <w:noProof/>
             <w:webHidden/>
           </w:rPr>
-          <w:instrText xml:space="preserve"> PAGEREF _Toc150710673 \h </w:instrText>
+          <w:instrText xml:space="preserve"> PAGEREF _Toc150809559 \h </w:instrText>
         </w:r>
         <w:r>
           <w:rPr>
@@ -2471,7 +2471,7 @@
             <w:noProof/>
             <w:webHidden/>
           </w:rPr>
-          <w:t>2</w:t>
+          <w:t>15</w:t>
         </w:r>
         <w:r>
           <w:rPr>
@@ -2495,7 +2495,7 @@
           <w:lang w:eastAsia="es-ES"/>
         </w:rPr>
       </w:pPr>
-      <w:hyperlink r:id="rId26" w:anchor="_Toc150710674" w:history="1">
+      <w:hyperlink r:id="rId26" w:anchor="_Toc150809560" w:history="1">
         <w:r>
           <w:rPr>
             <w:rStyle w:val="Hipervnculo"/>
@@ -2524,7 +2524,7 @@
             <w:noProof/>
             <w:webHidden/>
           </w:rPr>
-          <w:instrText xml:space="preserve"> PAGEREF _Toc150710674 \h </w:instrText>
+          <w:instrText xml:space="preserve"> PAGEREF _Toc150809560 \h </w:instrText>
         </w:r>
         <w:r>
           <w:rPr>
@@ -2544,7 +2544,7 @@
             <w:noProof/>
             <w:webHidden/>
           </w:rPr>
-          <w:t>2</w:t>
+          <w:t>16</w:t>
         </w:r>
         <w:r>
           <w:rPr>
@@ -2568,7 +2568,7 @@
           <w:lang w:eastAsia="es-ES"/>
         </w:rPr>
       </w:pPr>
-      <w:hyperlink r:id="rId27" w:anchor="_Toc150710675" w:history="1">
+      <w:hyperlink r:id="rId27" w:anchor="_Toc150809561" w:history="1">
         <w:r>
           <w:rPr>
             <w:rStyle w:val="Hipervnculo"/>
@@ -2598,7 +2598,7 @@
             <w:noProof/>
             <w:webHidden/>
           </w:rPr>
-          <w:instrText xml:space="preserve"> PAGEREF _Toc150710675 \h </w:instrText>
+          <w:instrText xml:space="preserve"> PAGEREF _Toc150809561 \h </w:instrText>
         </w:r>
         <w:r>
           <w:rPr>
@@ -2618,7 +2618,7 @@
             <w:noProof/>
             <w:webHidden/>
           </w:rPr>
-          <w:t>2</w:t>
+          <w:t>16</w:t>
         </w:r>
         <w:r>
           <w:rPr>
@@ -2642,7 +2642,7 @@
           <w:lang w:eastAsia="es-ES"/>
         </w:rPr>
       </w:pPr>
-      <w:hyperlink r:id="rId28" w:anchor="_Toc150710676" w:history="1">
+      <w:hyperlink r:id="rId28" w:anchor="_Toc150809562" w:history="1">
         <w:r>
           <w:rPr>
             <w:rStyle w:val="Hipervnculo"/>
@@ -2671,7 +2671,7 @@
             <w:noProof/>
             <w:webHidden/>
           </w:rPr>
-          <w:instrText xml:space="preserve"> PAGEREF _Toc150710676 \h </w:instrText>
+          <w:instrText xml:space="preserve"> PAGEREF _Toc150809562 \h </w:instrText>
         </w:r>
         <w:r>
           <w:rPr>
@@ -2691,7 +2691,7 @@
             <w:noProof/>
             <w:webHidden/>
           </w:rPr>
-          <w:t>2</w:t>
+          <w:t>17</w:t>
         </w:r>
         <w:r>
           <w:rPr>
@@ -2715,7 +2715,7 @@
           <w:lang w:eastAsia="es-ES"/>
         </w:rPr>
       </w:pPr>
-      <w:hyperlink r:id="rId29" w:anchor="_Toc150710677" w:history="1">
+      <w:hyperlink r:id="rId29" w:anchor="_Toc150809563" w:history="1">
         <w:r>
           <w:rPr>
             <w:rStyle w:val="Hipervnculo"/>
@@ -2745,7 +2745,7 @@
             <w:noProof/>
             <w:webHidden/>
           </w:rPr>
-          <w:instrText xml:space="preserve"> PAGEREF _Toc150710677 \h </w:instrText>
+          <w:instrText xml:space="preserve"> PAGEREF _Toc150809563 \h </w:instrText>
         </w:r>
         <w:r>
           <w:rPr>
@@ -2765,7 +2765,7 @@
             <w:noProof/>
             <w:webHidden/>
           </w:rPr>
-          <w:t>2</w:t>
+          <w:t>17</w:t>
         </w:r>
         <w:r>
           <w:rPr>
@@ -2789,7 +2789,7 @@
           <w:lang w:eastAsia="es-ES"/>
         </w:rPr>
       </w:pPr>
-      <w:hyperlink r:id="rId30" w:anchor="_Toc150710678" w:history="1">
+      <w:hyperlink r:id="rId30" w:anchor="_Toc150809564" w:history="1">
         <w:r>
           <w:rPr>
             <w:rStyle w:val="Hipervnculo"/>
@@ -2819,7 +2819,7 @@
             <w:noProof/>
             <w:webHidden/>
           </w:rPr>
-          <w:instrText xml:space="preserve"> PAGEREF _Toc150710678 \h </w:instrText>
+          <w:instrText xml:space="preserve"> PAGEREF _Toc150809564 \h </w:instrText>
         </w:r>
         <w:r>
           <w:rPr>
@@ -2839,7 +2839,7 @@
             <w:noProof/>
             <w:webHidden/>
           </w:rPr>
-          <w:t>2</w:t>
+          <w:t>18</w:t>
         </w:r>
         <w:r>
           <w:rPr>
@@ -2863,7 +2863,7 @@
           <w:lang w:eastAsia="es-ES"/>
         </w:rPr>
       </w:pPr>
-      <w:hyperlink r:id="rId31" w:anchor="_Toc150710679" w:history="1">
+      <w:hyperlink r:id="rId31" w:anchor="_Toc150809565" w:history="1">
         <w:r>
           <w:rPr>
             <w:rStyle w:val="Hipervnculo"/>
@@ -2893,7 +2893,7 @@
             <w:noProof/>
             <w:webHidden/>
           </w:rPr>
-          <w:instrText xml:space="preserve"> PAGEREF _Toc150710679 \h </w:instrText>
+          <w:instrText xml:space="preserve"> PAGEREF _Toc150809565 \h </w:instrText>
         </w:r>
         <w:r>
           <w:rPr>
@@ -2913,7 +2913,7 @@
             <w:noProof/>
             <w:webHidden/>
           </w:rPr>
-          <w:t>2</w:t>
+          <w:t>19</w:t>
         </w:r>
         <w:r>
           <w:rPr>
@@ -2937,7 +2937,7 @@
           <w:lang w:eastAsia="es-ES"/>
         </w:rPr>
       </w:pPr>
-      <w:hyperlink r:id="rId32" w:anchor="_Toc150710680" w:history="1">
+      <w:hyperlink r:id="rId32" w:anchor="_Toc150809566" w:history="1">
         <w:r>
           <w:rPr>
             <w:rStyle w:val="Hipervnculo"/>
@@ -2967,7 +2967,7 @@
             <w:noProof/>
             <w:webHidden/>
           </w:rPr>
-          <w:instrText xml:space="preserve"> PAGEREF _Toc150710680 \h </w:instrText>
+          <w:instrText xml:space="preserve"> PAGEREF _Toc150809566 \h </w:instrText>
         </w:r>
         <w:r>
           <w:rPr>
@@ -2987,7 +2987,7 @@
             <w:noProof/>
             <w:webHidden/>
           </w:rPr>
-          <w:t>2</w:t>
+          <w:t>19</w:t>
         </w:r>
         <w:r>
           <w:rPr>
@@ -3011,7 +3011,7 @@
           <w:lang w:eastAsia="es-ES"/>
         </w:rPr>
       </w:pPr>
-      <w:hyperlink r:id="rId33" w:anchor="_Toc150710681" w:history="1">
+      <w:hyperlink r:id="rId33" w:anchor="_Toc150809567" w:history="1">
         <w:r>
           <w:rPr>
             <w:rStyle w:val="Hipervnculo"/>
@@ -3041,7 +3041,7 @@
             <w:noProof/>
             <w:webHidden/>
           </w:rPr>
-          <w:instrText xml:space="preserve"> PAGEREF _Toc150710681 \h </w:instrText>
+          <w:instrText xml:space="preserve"> PAGEREF _Toc150809567 \h </w:instrText>
         </w:r>
         <w:r>
           <w:rPr>
@@ -3061,7 +3061,7 @@
             <w:noProof/>
             <w:webHidden/>
           </w:rPr>
-          <w:t>2</w:t>
+          <w:t>20</w:t>
         </w:r>
         <w:r>
           <w:rPr>
@@ -3085,7 +3085,7 @@
           <w:lang w:eastAsia="es-ES"/>
         </w:rPr>
       </w:pPr>
-      <w:hyperlink r:id="rId34" w:anchor="_Toc150710682" w:history="1">
+      <w:hyperlink r:id="rId34" w:anchor="_Toc150809568" w:history="1">
         <w:r>
           <w:rPr>
             <w:rStyle w:val="Hipervnculo"/>
@@ -3115,7 +3115,7 @@
             <w:noProof/>
             <w:webHidden/>
           </w:rPr>
-          <w:instrText xml:space="preserve"> PAGEREF _Toc150710682 \h </w:instrText>
+          <w:instrText xml:space="preserve"> PAGEREF _Toc150809568 \h </w:instrText>
         </w:r>
         <w:r>
           <w:rPr>
@@ -3135,7 +3135,7 @@
             <w:noProof/>
             <w:webHidden/>
           </w:rPr>
-          <w:t>2</w:t>
+          <w:t>21</w:t>
         </w:r>
         <w:r>
           <w:rPr>
@@ -3159,7 +3159,7 @@
           <w:lang w:eastAsia="es-ES"/>
         </w:rPr>
       </w:pPr>
-      <w:hyperlink r:id="rId35" w:anchor="_Toc150710683" w:history="1">
+      <w:hyperlink r:id="rId35" w:anchor="_Toc150809569" w:history="1">
         <w:r>
           <w:rPr>
             <w:rStyle w:val="Hipervnculo"/>
@@ -3189,7 +3189,7 @@
             <w:noProof/>
             <w:webHidden/>
           </w:rPr>
-          <w:instrText xml:space="preserve"> PAGEREF _Toc150710683 \h </w:instrText>
+          <w:instrText xml:space="preserve"> PAGEREF _Toc150809569 \h </w:instrText>
         </w:r>
         <w:r>
           <w:rPr>
@@ -3209,7 +3209,7 @@
             <w:noProof/>
             <w:webHidden/>
           </w:rPr>
-          <w:t>2</w:t>
+          <w:t>21</w:t>
         </w:r>
         <w:r>
           <w:rPr>
@@ -3233,7 +3233,7 @@
           <w:lang w:eastAsia="es-ES"/>
         </w:rPr>
       </w:pPr>
-      <w:hyperlink r:id="rId36" w:anchor="_Toc150710684" w:history="1">
+      <w:hyperlink r:id="rId36" w:anchor="_Toc150809570" w:history="1">
         <w:r>
           <w:rPr>
             <w:rStyle w:val="Hipervnculo"/>
@@ -3263,7 +3263,7 @@
             <w:noProof/>
             <w:webHidden/>
           </w:rPr>
-          <w:instrText xml:space="preserve"> PAGEREF _Toc150710684 \h </w:instrText>
+          <w:instrText xml:space="preserve"> PAGEREF _Toc150809570 \h </w:instrText>
         </w:r>
         <w:r>
           <w:rPr>
@@ -3283,7 +3283,7 @@
             <w:noProof/>
             <w:webHidden/>
           </w:rPr>
-          <w:t>2</w:t>
+          <w:t>22</w:t>
         </w:r>
         <w:r>
           <w:rPr>
@@ -3307,7 +3307,7 @@
           <w:lang w:eastAsia="es-ES"/>
         </w:rPr>
       </w:pPr>
-      <w:hyperlink r:id="rId37" w:anchor="_Toc150710685" w:history="1">
+      <w:hyperlink r:id="rId37" w:anchor="_Toc150809571" w:history="1">
         <w:r>
           <w:rPr>
             <w:rStyle w:val="Hipervnculo"/>
@@ -3337,7 +3337,7 @@
             <w:noProof/>
             <w:webHidden/>
           </w:rPr>
-          <w:instrText xml:space="preserve"> PAGEREF _Toc150710685 \h </w:instrText>
+          <w:instrText xml:space="preserve"> PAGEREF _Toc150809571 \h </w:instrText>
         </w:r>
         <w:r>
           <w:rPr>
@@ -3357,7 +3357,229 @@
             <w:noProof/>
             <w:webHidden/>
           </w:rPr>
-          <w:t>2</w:t>
+          <w:t>23</w:t>
+        </w:r>
+        <w:r>
+          <w:rPr>
+            <w:noProof/>
+            <w:webHidden/>
+          </w:rPr>
+          <w:fldChar w:fldCharType="end"/>
+        </w:r>
+      </w:hyperlink>
+    </w:p>
+    <w:p>
+      <w:pPr>
+        <w:pStyle w:val="Tabladeilustraciones"/>
+        <w:tabs>
+          <w:tab w:val="right" w:leader="dot" w:pos="8494"/>
+        </w:tabs>
+        <w:rPr>
+          <w:rFonts w:eastAsiaTheme="minorEastAsia"/>
+          <w:noProof/>
+          <w:sz w:val="22"/>
+          <w:lang w:eastAsia="es-ES"/>
+        </w:rPr>
+      </w:pPr>
+      <w:hyperlink r:id="rId38" w:anchor="_Toc150809572" w:history="1">
+        <w:r>
+          <w:rPr>
+            <w:rStyle w:val="Hipervnculo"/>
+            <w:b/>
+            <w:bCs/>
+            <w:noProof/>
+            <w:lang w:val="fr-FR"/>
+          </w:rPr>
+          <w:t>Figure 29 : Code d'Arduino pour générer le signal PWM</w:t>
+        </w:r>
+        <w:r>
+          <w:rPr>
+            <w:noProof/>
+            <w:webHidden/>
+          </w:rPr>
+          <w:tab/>
+        </w:r>
+        <w:r>
+          <w:rPr>
+            <w:noProof/>
+            <w:webHidden/>
+          </w:rPr>
+          <w:fldChar w:fldCharType="begin"/>
+        </w:r>
+        <w:r>
+          <w:rPr>
+            <w:noProof/>
+            <w:webHidden/>
+          </w:rPr>
+          <w:instrText xml:space="preserve"> PAGEREF _Toc150809572 \h </w:instrText>
+        </w:r>
+        <w:r>
+          <w:rPr>
+            <w:noProof/>
+            <w:webHidden/>
+          </w:rPr>
+        </w:r>
+        <w:r>
+          <w:rPr>
+            <w:noProof/>
+            <w:webHidden/>
+          </w:rPr>
+          <w:fldChar w:fldCharType="separate"/>
+        </w:r>
+        <w:r>
+          <w:rPr>
+            <w:noProof/>
+            <w:webHidden/>
+          </w:rPr>
+          <w:t>23</w:t>
+        </w:r>
+        <w:r>
+          <w:rPr>
+            <w:noProof/>
+            <w:webHidden/>
+          </w:rPr>
+          <w:fldChar w:fldCharType="end"/>
+        </w:r>
+      </w:hyperlink>
+    </w:p>
+    <w:p>
+      <w:pPr>
+        <w:pStyle w:val="Tabladeilustraciones"/>
+        <w:tabs>
+          <w:tab w:val="right" w:leader="dot" w:pos="8494"/>
+        </w:tabs>
+        <w:rPr>
+          <w:rFonts w:eastAsiaTheme="minorEastAsia"/>
+          <w:noProof/>
+          <w:sz w:val="22"/>
+          <w:lang w:eastAsia="es-ES"/>
+        </w:rPr>
+      </w:pPr>
+      <w:hyperlink r:id="rId39" w:anchor="_Toc150809573" w:history="1">
+        <w:r>
+          <w:rPr>
+            <w:rStyle w:val="Hipervnculo"/>
+            <w:b/>
+            <w:bCs/>
+            <w:noProof/>
+            <w:lang w:val="fr-FR"/>
+          </w:rPr>
+          <w:t>Figure 30 : Valeur de test de sortie de compas pour 360 degrés</w:t>
+        </w:r>
+        <w:r>
+          <w:rPr>
+            <w:noProof/>
+            <w:webHidden/>
+          </w:rPr>
+          <w:tab/>
+        </w:r>
+        <w:r>
+          <w:rPr>
+            <w:noProof/>
+            <w:webHidden/>
+          </w:rPr>
+          <w:fldChar w:fldCharType="begin"/>
+        </w:r>
+        <w:r>
+          <w:rPr>
+            <w:noProof/>
+            <w:webHidden/>
+          </w:rPr>
+          <w:instrText xml:space="preserve"> PAGEREF _Toc150809573 \h </w:instrText>
+        </w:r>
+        <w:r>
+          <w:rPr>
+            <w:noProof/>
+            <w:webHidden/>
+          </w:rPr>
+        </w:r>
+        <w:r>
+          <w:rPr>
+            <w:noProof/>
+            <w:webHidden/>
+          </w:rPr>
+          <w:fldChar w:fldCharType="separate"/>
+        </w:r>
+        <w:r>
+          <w:rPr>
+            <w:noProof/>
+            <w:webHidden/>
+          </w:rPr>
+          <w:t>24</w:t>
+        </w:r>
+        <w:r>
+          <w:rPr>
+            <w:noProof/>
+            <w:webHidden/>
+          </w:rPr>
+          <w:fldChar w:fldCharType="end"/>
+        </w:r>
+      </w:hyperlink>
+    </w:p>
+    <w:p>
+      <w:pPr>
+        <w:pStyle w:val="Tabladeilustraciones"/>
+        <w:tabs>
+          <w:tab w:val="right" w:leader="dot" w:pos="8494"/>
+        </w:tabs>
+        <w:rPr>
+          <w:rFonts w:eastAsiaTheme="minorEastAsia"/>
+          <w:noProof/>
+          <w:sz w:val="22"/>
+          <w:lang w:eastAsia="es-ES"/>
+        </w:rPr>
+      </w:pPr>
+      <w:hyperlink r:id="rId40" w:anchor="_Toc150809574" w:history="1">
+        <w:r>
+          <w:rPr>
+            <w:rStyle w:val="Hipervnculo"/>
+            <w:b/>
+            <w:bCs/>
+            <w:noProof/>
+            <w:lang w:val="fr-FR"/>
+          </w:rPr>
+          <w:t>Figure 31 : Valeur de test de sortie de compas pour 180 degrés</w:t>
+        </w:r>
+        <w:r>
+          <w:rPr>
+            <w:noProof/>
+            <w:webHidden/>
+          </w:rPr>
+          <w:tab/>
+        </w:r>
+        <w:r>
+          <w:rPr>
+            <w:noProof/>
+            <w:webHidden/>
+          </w:rPr>
+          <w:fldChar w:fldCharType="begin"/>
+        </w:r>
+        <w:r>
+          <w:rPr>
+            <w:noProof/>
+            <w:webHidden/>
+          </w:rPr>
+          <w:instrText xml:space="preserve"> PAGEREF _Toc150809574 \h </w:instrText>
+        </w:r>
+        <w:r>
+          <w:rPr>
+            <w:noProof/>
+            <w:webHidden/>
+          </w:rPr>
+        </w:r>
+        <w:r>
+          <w:rPr>
+            <w:noProof/>
+            <w:webHidden/>
+          </w:rPr>
+          <w:fldChar w:fldCharType="separate"/>
+        </w:r>
+        <w:r>
+          <w:rPr>
+            <w:noProof/>
+            <w:webHidden/>
+          </w:rPr>
+          <w:t>24</w:t>
         </w:r>
         <w:r>
           <w:rPr>
@@ -3807,7 +4029,7 @@
                                 <w:lang w:val="fr-FR"/>
                               </w:rPr>
                             </w:pPr>
-                            <w:bookmarkStart w:id="0" w:name="_Toc150710658"/>
+                            <w:bookmarkStart w:id="0" w:name="_Toc150809544"/>
                             <w:r>
                               <w:rPr>
                                 <w:b/>
@@ -3929,7 +4151,7 @@
                           <w:lang w:val="fr-FR"/>
                         </w:rPr>
                       </w:pPr>
-                      <w:bookmarkStart w:id="1" w:name="_Toc150710658"/>
+                      <w:bookmarkStart w:id="1" w:name="_Toc150809544"/>
                       <w:r>
                         <w:rPr>
                           <w:b/>
@@ -4069,7 +4291,7 @@
                     <pic:cNvPicPr/>
                   </pic:nvPicPr>
                   <pic:blipFill>
-                    <a:blip r:embed="rId38">
+                    <a:blip r:embed="rId41">
                       <a:extLst>
                         <a:ext uri="{28A0092B-C50C-407E-A947-70E740481C1C}">
                           <a14:useLocalDpi xmlns:a14="http://schemas.microsoft.com/office/drawing/2010/main" val="0"/>
@@ -4263,7 +4485,7 @@
                     <pic:cNvPicPr/>
                   </pic:nvPicPr>
                   <pic:blipFill rotWithShape="1">
-                    <a:blip r:embed="rId39">
+                    <a:blip r:embed="rId42">
                       <a:extLst>
                         <a:ext uri="{28A0092B-C50C-407E-A947-70E740481C1C}">
                           <a14:useLocalDpi xmlns:a14="http://schemas.microsoft.com/office/drawing/2010/main" val="0"/>
@@ -4553,7 +4775,7 @@
                                 <w:lang w:val="fr-FR"/>
                               </w:rPr>
                             </w:pPr>
-                            <w:bookmarkStart w:id="2" w:name="_Toc150710659"/>
+                            <w:bookmarkStart w:id="2" w:name="_Toc150809545"/>
                             <w:r>
                               <w:rPr>
                                 <w:b/>
@@ -4699,7 +4921,7 @@
                           <w:lang w:val="fr-FR"/>
                         </w:rPr>
                       </w:pPr>
-                      <w:bookmarkStart w:id="3" w:name="_Toc150710659"/>
+                      <w:bookmarkStart w:id="3" w:name="_Toc150809545"/>
                       <w:r>
                         <w:rPr>
                           <w:b/>
@@ -4894,7 +5116,7 @@
                                 <w:lang w:val="fr-FR"/>
                               </w:rPr>
                             </w:pPr>
-                            <w:bookmarkStart w:id="4" w:name="_Toc150710660"/>
+                            <w:bookmarkStart w:id="4" w:name="_Toc150809546"/>
                             <w:r>
                               <w:rPr>
                                 <w:b/>
@@ -5018,7 +5240,7 @@
                           <w:lang w:val="fr-FR"/>
                         </w:rPr>
                       </w:pPr>
-                      <w:bookmarkStart w:id="5" w:name="_Toc150710660"/>
+                      <w:bookmarkStart w:id="5" w:name="_Toc150809546"/>
                       <w:r>
                         <w:rPr>
                           <w:b/>
@@ -5262,7 +5484,7 @@
                     </pic:cNvPicPr>
                   </pic:nvPicPr>
                   <pic:blipFill>
-                    <a:blip r:embed="rId40">
+                    <a:blip r:embed="rId43">
                       <a:extLst>
                         <a:ext uri="{28A0092B-C50C-407E-A947-70E740481C1C}">
                           <a14:useLocalDpi xmlns:a14="http://schemas.microsoft.com/office/drawing/2010/main" val="0"/>
@@ -5504,7 +5726,7 @@
                                 <w:lang w:val="fr-FR"/>
                               </w:rPr>
                             </w:pPr>
-                            <w:bookmarkStart w:id="7" w:name="_Toc150710661"/>
+                            <w:bookmarkStart w:id="7" w:name="_Toc150809547"/>
                             <w:r>
                               <w:rPr>
                                 <w:b/>
@@ -5626,7 +5848,7 @@
                           <w:lang w:val="fr-FR"/>
                         </w:rPr>
                       </w:pPr>
-                      <w:bookmarkStart w:id="8" w:name="_Toc150710661"/>
+                      <w:bookmarkStart w:id="8" w:name="_Toc150809547"/>
                       <w:r>
                         <w:rPr>
                           <w:b/>
@@ -5843,7 +6065,7 @@
                     </pic:cNvPicPr>
                   </pic:nvPicPr>
                   <pic:blipFill>
-                    <a:blip r:embed="rId41">
+                    <a:blip r:embed="rId44">
                       <a:extLst>
                         <a:ext uri="{28A0092B-C50C-407E-A947-70E740481C1C}">
                           <a14:useLocalDpi xmlns:a14="http://schemas.microsoft.com/office/drawing/2010/main" val="0"/>
@@ -6013,7 +6235,7 @@
                                 <w:lang w:val="fr-FR"/>
                               </w:rPr>
                             </w:pPr>
-                            <w:bookmarkStart w:id="9" w:name="_Toc150710662"/>
+                            <w:bookmarkStart w:id="9" w:name="_Toc150809548"/>
                             <w:r>
                               <w:rPr>
                                 <w:b/>
@@ -6135,7 +6357,7 @@
                           <w:lang w:val="fr-FR"/>
                         </w:rPr>
                       </w:pPr>
-                      <w:bookmarkStart w:id="10" w:name="_Toc150710662"/>
+                      <w:bookmarkStart w:id="10" w:name="_Toc150809548"/>
                       <w:r>
                         <w:rPr>
                           <w:b/>
@@ -6337,7 +6559,7 @@
                                 <w:szCs w:val="20"/>
                               </w:rPr>
                             </w:pPr>
-                            <w:bookmarkStart w:id="11" w:name="_Toc150710663"/>
+                            <w:bookmarkStart w:id="11" w:name="_Toc150809549"/>
                             <w:r>
                               <w:rPr>
                                 <w:b/>
@@ -6454,7 +6676,7 @@
                           <w:szCs w:val="20"/>
                         </w:rPr>
                       </w:pPr>
-                      <w:bookmarkStart w:id="12" w:name="_Toc150710663"/>
+                      <w:bookmarkStart w:id="12" w:name="_Toc150809549"/>
                       <w:r>
                         <w:rPr>
                           <w:b/>
@@ -6585,7 +6807,7 @@
                     <pic:cNvPicPr/>
                   </pic:nvPicPr>
                   <pic:blipFill>
-                    <a:blip r:embed="rId42">
+                    <a:blip r:embed="rId45">
                       <a:extLst>
                         <a:ext uri="{28A0092B-C50C-407E-A947-70E740481C1C}">
                           <a14:useLocalDpi xmlns:a14="http://schemas.microsoft.com/office/drawing/2010/main" val="0"/>
@@ -6876,7 +7098,7 @@
                     <pic:cNvPicPr/>
                   </pic:nvPicPr>
                   <pic:blipFill rotWithShape="1">
-                    <a:blip r:embed="rId43">
+                    <a:blip r:embed="rId46">
                       <a:extLst>
                         <a:ext uri="{28A0092B-C50C-407E-A947-70E740481C1C}">
                           <a14:useLocalDpi xmlns:a14="http://schemas.microsoft.com/office/drawing/2010/main" val="0"/>
@@ -7034,7 +7256,7 @@
                                 <w:lang w:val="fr-FR"/>
                               </w:rPr>
                             </w:pPr>
-                            <w:bookmarkStart w:id="13" w:name="_Toc150710664"/>
+                            <w:bookmarkStart w:id="13" w:name="_Toc150809550"/>
                             <w:r>
                               <w:rPr>
                                 <w:b/>
@@ -7180,7 +7402,7 @@
                           <w:lang w:val="fr-FR"/>
                         </w:rPr>
                       </w:pPr>
-                      <w:bookmarkStart w:id="14" w:name="_Toc150710664"/>
+                      <w:bookmarkStart w:id="14" w:name="_Toc150809550"/>
                       <w:r>
                         <w:rPr>
                           <w:b/>
@@ -7369,7 +7591,7 @@
                     <pic:cNvPicPr/>
                   </pic:nvPicPr>
                   <pic:blipFill>
-                    <a:blip r:embed="rId44">
+                    <a:blip r:embed="rId47">
                       <a:extLst>
                         <a:ext uri="{28A0092B-C50C-407E-A947-70E740481C1C}">
                           <a14:useLocalDpi xmlns:a14="http://schemas.microsoft.com/office/drawing/2010/main" val="0"/>
@@ -7488,7 +7710,7 @@
                                 <w:lang w:val="fr-FR"/>
                               </w:rPr>
                             </w:pPr>
-                            <w:bookmarkStart w:id="15" w:name="_Toc150710665"/>
+                            <w:bookmarkStart w:id="15" w:name="_Toc150809551"/>
                             <w:r>
                               <w:rPr>
                                 <w:b/>
@@ -7654,7 +7876,7 @@
                           <w:lang w:val="fr-FR"/>
                         </w:rPr>
                       </w:pPr>
-                      <w:bookmarkStart w:id="16" w:name="_Toc150710665"/>
+                      <w:bookmarkStart w:id="16" w:name="_Toc150809551"/>
                       <w:r>
                         <w:rPr>
                           <w:b/>
@@ -7978,7 +8200,7 @@
                                 <w:lang w:val="fr-FR"/>
                               </w:rPr>
                             </w:pPr>
-                            <w:bookmarkStart w:id="17" w:name="_Toc150710666"/>
+                            <w:bookmarkStart w:id="17" w:name="_Toc150809552"/>
                             <w:r>
                               <w:rPr>
                                 <w:b/>
@@ -8093,7 +8315,7 @@
                           <w:lang w:val="fr-FR"/>
                         </w:rPr>
                       </w:pPr>
-                      <w:bookmarkStart w:id="18" w:name="_Toc150710666"/>
+                      <w:bookmarkStart w:id="18" w:name="_Toc150809552"/>
                       <w:r>
                         <w:rPr>
                           <w:b/>
@@ -8227,7 +8449,7 @@
                     <pic:cNvPicPr/>
                   </pic:nvPicPr>
                   <pic:blipFill rotWithShape="1">
-                    <a:blip r:embed="rId45">
+                    <a:blip r:embed="rId48">
                       <a:extLst>
                         <a:ext uri="{28A0092B-C50C-407E-A947-70E740481C1C}">
                           <a14:useLocalDpi xmlns:a14="http://schemas.microsoft.com/office/drawing/2010/main" val="0"/>
@@ -8540,7 +8762,7 @@
                                 <w:szCs w:val="20"/>
                               </w:rPr>
                             </w:pPr>
-                            <w:bookmarkStart w:id="19" w:name="_Toc150710667"/>
+                            <w:bookmarkStart w:id="19" w:name="_Toc150809553"/>
                             <w:r>
                               <w:rPr>
                                 <w:b/>
@@ -8667,7 +8889,7 @@
                           <w:szCs w:val="20"/>
                         </w:rPr>
                       </w:pPr>
-                      <w:bookmarkStart w:id="20" w:name="_Toc150710667"/>
+                      <w:bookmarkStart w:id="20" w:name="_Toc150809553"/>
                       <w:r>
                         <w:rPr>
                           <w:b/>
@@ -8812,7 +9034,7 @@
                     <pic:cNvPicPr/>
                   </pic:nvPicPr>
                   <pic:blipFill>
-                    <a:blip r:embed="rId46">
+                    <a:blip r:embed="rId49">
                       <a:extLst>
                         <a:ext uri="{28A0092B-C50C-407E-A947-70E740481C1C}">
                           <a14:useLocalDpi xmlns:a14="http://schemas.microsoft.com/office/drawing/2010/main" val="0"/>
@@ -9016,7 +9238,7 @@
                     <pic:cNvPicPr/>
                   </pic:nvPicPr>
                   <pic:blipFill rotWithShape="1">
-                    <a:blip r:embed="rId47">
+                    <a:blip r:embed="rId50">
                       <a:extLst>
                         <a:ext uri="{28A0092B-C50C-407E-A947-70E740481C1C}">
                           <a14:useLocalDpi xmlns:a14="http://schemas.microsoft.com/office/drawing/2010/main" val="0"/>
@@ -9187,7 +9409,7 @@
                                 <w:szCs w:val="20"/>
                               </w:rPr>
                             </w:pPr>
-                            <w:bookmarkStart w:id="21" w:name="_Toc150710668"/>
+                            <w:bookmarkStart w:id="21" w:name="_Toc150809554"/>
                             <w:r>
                               <w:rPr>
                                 <w:b/>
@@ -9304,7 +9526,7 @@
                           <w:szCs w:val="20"/>
                         </w:rPr>
                       </w:pPr>
-                      <w:bookmarkStart w:id="22" w:name="_Toc150710668"/>
+                      <w:bookmarkStart w:id="22" w:name="_Toc150809554"/>
                       <w:r>
                         <w:rPr>
                           <w:b/>
@@ -9620,7 +9842,7 @@
                                 <w:lang w:val="fr-FR"/>
                               </w:rPr>
                             </w:pPr>
-                            <w:bookmarkStart w:id="23" w:name="_Toc150710669"/>
+                            <w:bookmarkStart w:id="23" w:name="_Toc150809555"/>
                             <w:r>
                               <w:rPr>
                                 <w:b/>
@@ -9739,7 +9961,7 @@
                           <w:lang w:val="fr-FR"/>
                         </w:rPr>
                       </w:pPr>
-                      <w:bookmarkStart w:id="24" w:name="_Toc150710669"/>
+                      <w:bookmarkStart w:id="24" w:name="_Toc150809555"/>
                       <w:r>
                         <w:rPr>
                           <w:b/>
@@ -9860,7 +10082,7 @@
                     <pic:cNvPicPr/>
                   </pic:nvPicPr>
                   <pic:blipFill>
-                    <a:blip r:embed="rId48">
+                    <a:blip r:embed="rId51">
                       <a:extLst>
                         <a:ext uri="{28A0092B-C50C-407E-A947-70E740481C1C}">
                           <a14:useLocalDpi xmlns:a14="http://schemas.microsoft.com/office/drawing/2010/main" val="0"/>
@@ -10169,7 +10391,7 @@
                                 <w:szCs w:val="20"/>
                               </w:rPr>
                             </w:pPr>
-                            <w:bookmarkStart w:id="25" w:name="_Toc150710670"/>
+                            <w:bookmarkStart w:id="25" w:name="_Toc150809556"/>
                             <w:r>
                               <w:rPr>
                                 <w:b/>
@@ -10286,7 +10508,7 @@
                           <w:szCs w:val="20"/>
                         </w:rPr>
                       </w:pPr>
-                      <w:bookmarkStart w:id="26" w:name="_Toc150710670"/>
+                      <w:bookmarkStart w:id="26" w:name="_Toc150809556"/>
                       <w:r>
                         <w:rPr>
                           <w:b/>
@@ -10418,7 +10640,7 @@
                     <pic:cNvPicPr/>
                   </pic:nvPicPr>
                   <pic:blipFill>
-                    <a:blip r:embed="rId49">
+                    <a:blip r:embed="rId52">
                       <a:extLst>
                         <a:ext uri="{28A0092B-C50C-407E-A947-70E740481C1C}">
                           <a14:useLocalDpi xmlns:a14="http://schemas.microsoft.com/office/drawing/2010/main" val="0"/>
@@ -10753,7 +10975,7 @@
                     <pic:cNvPicPr/>
                   </pic:nvPicPr>
                   <pic:blipFill>
-                    <a:blip r:embed="rId50">
+                    <a:blip r:embed="rId53">
                       <a:extLst>
                         <a:ext uri="{28A0092B-C50C-407E-A947-70E740481C1C}">
                           <a14:useLocalDpi xmlns:a14="http://schemas.microsoft.com/office/drawing/2010/main" val="0"/>
@@ -10914,7 +11136,7 @@
                                 <w:lang w:val="fr-FR"/>
                               </w:rPr>
                             </w:pPr>
-                            <w:bookmarkStart w:id="27" w:name="_Toc150710671"/>
+                            <w:bookmarkStart w:id="27" w:name="_Toc150809557"/>
                             <w:r>
                               <w:rPr>
                                 <w:b/>
@@ -11036,7 +11258,7 @@
                           <w:lang w:val="fr-FR"/>
                         </w:rPr>
                       </w:pPr>
-                      <w:bookmarkStart w:id="28" w:name="_Toc150710671"/>
+                      <w:bookmarkStart w:id="28" w:name="_Toc150809557"/>
                       <w:r>
                         <w:rPr>
                           <w:b/>
@@ -11408,7 +11630,7 @@
                                 <w:lang w:val="fr-FR"/>
                               </w:rPr>
                             </w:pPr>
-                            <w:bookmarkStart w:id="29" w:name="_Toc150710672"/>
+                            <w:bookmarkStart w:id="29" w:name="_Toc150809558"/>
                             <w:r>
                               <w:rPr>
                                 <w:b/>
@@ -11528,7 +11750,7 @@
                           <w:lang w:val="fr-FR"/>
                         </w:rPr>
                       </w:pPr>
-                      <w:bookmarkStart w:id="30" w:name="_Toc150710672"/>
+                      <w:bookmarkStart w:id="30" w:name="_Toc150809558"/>
                       <w:r>
                         <w:rPr>
                           <w:b/>
@@ -11651,7 +11873,7 @@
                     <pic:cNvPicPr/>
                   </pic:nvPicPr>
                   <pic:blipFill rotWithShape="1">
-                    <a:blip r:embed="rId51" cstate="print">
+                    <a:blip r:embed="rId54" cstate="print">
                       <a:extLst>
                         <a:ext uri="{28A0092B-C50C-407E-A947-70E740481C1C}">
                           <a14:useLocalDpi xmlns:a14="http://schemas.microsoft.com/office/drawing/2010/main" val="0"/>
@@ -11806,7 +12028,7 @@
                     <pic:cNvPicPr/>
                   </pic:nvPicPr>
                   <pic:blipFill>
-                    <a:blip r:embed="rId52">
+                    <a:blip r:embed="rId55">
                       <a:extLst>
                         <a:ext uri="{28A0092B-C50C-407E-A947-70E740481C1C}">
                           <a14:useLocalDpi xmlns:a14="http://schemas.microsoft.com/office/drawing/2010/main" val="0"/>
@@ -12049,7 +12271,7 @@
                                 <w:szCs w:val="20"/>
                               </w:rPr>
                             </w:pPr>
-                            <w:bookmarkStart w:id="31" w:name="_Toc150710673"/>
+                            <w:bookmarkStart w:id="31" w:name="_Toc150809559"/>
                             <w:r>
                               <w:rPr>
                                 <w:b/>
@@ -12211,7 +12433,7 @@
                           <w:szCs w:val="20"/>
                         </w:rPr>
                       </w:pPr>
-                      <w:bookmarkStart w:id="32" w:name="_Toc150710673"/>
+                      <w:bookmarkStart w:id="32" w:name="_Toc150809559"/>
                       <w:r>
                         <w:rPr>
                           <w:b/>
@@ -12585,7 +12807,7 @@
                                 <w:szCs w:val="20"/>
                               </w:rPr>
                             </w:pPr>
-                            <w:bookmarkStart w:id="33" w:name="_Toc150710674"/>
+                            <w:bookmarkStart w:id="33" w:name="_Toc150809560"/>
                             <w:r>
                               <w:rPr>
                                 <w:b/>
@@ -12747,7 +12969,7 @@
                           <w:szCs w:val="20"/>
                         </w:rPr>
                       </w:pPr>
-                      <w:bookmarkStart w:id="34" w:name="_Toc150710674"/>
+                      <w:bookmarkStart w:id="34" w:name="_Toc150809560"/>
                       <w:r>
                         <w:rPr>
                           <w:b/>
@@ -12911,7 +13133,7 @@
                     <pic:cNvPicPr/>
                   </pic:nvPicPr>
                   <pic:blipFill>
-                    <a:blip r:embed="rId53">
+                    <a:blip r:embed="rId56">
                       <a:extLst>
                         <a:ext uri="{28A0092B-C50C-407E-A947-70E740481C1C}">
                           <a14:useLocalDpi xmlns:a14="http://schemas.microsoft.com/office/drawing/2010/main" val="0"/>
@@ -13094,7 +13316,7 @@
                                 <w:lang w:val="fr-FR"/>
                               </w:rPr>
                             </w:pPr>
-                            <w:bookmarkStart w:id="35" w:name="_Toc150710675"/>
+                            <w:bookmarkStart w:id="35" w:name="_Toc150809561"/>
                             <w:r>
                               <w:rPr>
                                 <w:b/>
@@ -13216,7 +13438,7 @@
                           <w:lang w:val="fr-FR"/>
                         </w:rPr>
                       </w:pPr>
-                      <w:bookmarkStart w:id="36" w:name="_Toc150710675"/>
+                      <w:bookmarkStart w:id="36" w:name="_Toc150809561"/>
                       <w:r>
                         <w:rPr>
                           <w:b/>
@@ -13352,7 +13574,7 @@
                     <pic:cNvPicPr/>
                   </pic:nvPicPr>
                   <pic:blipFill>
-                    <a:blip r:embed="rId54">
+                    <a:blip r:embed="rId57">
                       <a:extLst>
                         <a:ext uri="{28A0092B-C50C-407E-A947-70E740481C1C}">
                           <a14:useLocalDpi xmlns:a14="http://schemas.microsoft.com/office/drawing/2010/main" val="0"/>
@@ -13584,7 +13806,7 @@
                                 <w:lang w:val="fr-FR"/>
                               </w:rPr>
                             </w:pPr>
-                            <w:bookmarkStart w:id="37" w:name="_Toc150710676"/>
+                            <w:bookmarkStart w:id="37" w:name="_Toc150809562"/>
                             <w:r>
                               <w:rPr>
                                 <w:b/>
@@ -13700,7 +13922,7 @@
                           <w:lang w:val="fr-FR"/>
                         </w:rPr>
                       </w:pPr>
-                      <w:bookmarkStart w:id="38" w:name="_Toc150710676"/>
+                      <w:bookmarkStart w:id="38" w:name="_Toc150809562"/>
                       <w:r>
                         <w:rPr>
                           <w:b/>
@@ -13819,7 +14041,7 @@
                     <pic:cNvPicPr/>
                   </pic:nvPicPr>
                   <pic:blipFill rotWithShape="1">
-                    <a:blip r:embed="rId55">
+                    <a:blip r:embed="rId58">
                       <a:extLst>
                         <a:ext uri="{28A0092B-C50C-407E-A947-70E740481C1C}">
                           <a14:useLocalDpi xmlns:a14="http://schemas.microsoft.com/office/drawing/2010/main" val="0"/>
@@ -14196,7 +14418,7 @@
                     <pic:cNvPicPr/>
                   </pic:nvPicPr>
                   <pic:blipFill>
-                    <a:blip r:embed="rId56">
+                    <a:blip r:embed="rId59">
                       <a:extLst>
                         <a:ext uri="{28A0092B-C50C-407E-A947-70E740481C1C}">
                           <a14:useLocalDpi xmlns:a14="http://schemas.microsoft.com/office/drawing/2010/main" val="0"/>
@@ -14303,7 +14525,7 @@
                                 <w:lang w:val="fr-FR"/>
                               </w:rPr>
                             </w:pPr>
-                            <w:bookmarkStart w:id="39" w:name="_Toc150710677"/>
+                            <w:bookmarkStart w:id="39" w:name="_Toc150809563"/>
                             <w:r>
                               <w:rPr>
                                 <w:b/>
@@ -14425,7 +14647,7 @@
                           <w:lang w:val="fr-FR"/>
                         </w:rPr>
                       </w:pPr>
-                      <w:bookmarkStart w:id="40" w:name="_Toc150710677"/>
+                      <w:bookmarkStart w:id="40" w:name="_Toc150809563"/>
                       <w:r>
                         <w:rPr>
                           <w:b/>
@@ -14609,7 +14831,7 @@
                                 <w:lang w:val="fr-FR"/>
                               </w:rPr>
                             </w:pPr>
-                            <w:bookmarkStart w:id="41" w:name="_Toc150710678"/>
+                            <w:bookmarkStart w:id="41" w:name="_Toc150809564"/>
                             <w:r>
                               <w:rPr>
                                 <w:b/>
@@ -14731,7 +14953,7 @@
                           <w:lang w:val="fr-FR"/>
                         </w:rPr>
                       </w:pPr>
-                      <w:bookmarkStart w:id="42" w:name="_Toc150710678"/>
+                      <w:bookmarkStart w:id="42" w:name="_Toc150809564"/>
                       <w:r>
                         <w:rPr>
                           <w:b/>
@@ -14852,7 +15074,7 @@
                     <pic:cNvPicPr/>
                   </pic:nvPicPr>
                   <pic:blipFill>
-                    <a:blip r:embed="rId57">
+                    <a:blip r:embed="rId60">
                       <a:extLst>
                         <a:ext uri="{28A0092B-C50C-407E-A947-70E740481C1C}">
                           <a14:useLocalDpi xmlns:a14="http://schemas.microsoft.com/office/drawing/2010/main" val="0"/>
@@ -15197,7 +15419,7 @@
                     <pic:cNvPicPr/>
                   </pic:nvPicPr>
                   <pic:blipFill>
-                    <a:blip r:embed="rId58">
+                    <a:blip r:embed="rId61">
                       <a:extLst>
                         <a:ext uri="{28A0092B-C50C-407E-A947-70E740481C1C}">
                           <a14:useLocalDpi xmlns:a14="http://schemas.microsoft.com/office/drawing/2010/main" val="0"/>
@@ -15343,7 +15565,7 @@
                                 <w:lang w:val="fr-FR"/>
                               </w:rPr>
                             </w:pPr>
-                            <w:bookmarkStart w:id="43" w:name="_Toc150710679"/>
+                            <w:bookmarkStart w:id="43" w:name="_Toc150809565"/>
                             <w:r>
                               <w:rPr>
                                 <w:b/>
@@ -15465,7 +15687,7 @@
                           <w:lang w:val="fr-FR"/>
                         </w:rPr>
                       </w:pPr>
-                      <w:bookmarkStart w:id="44" w:name="_Toc150710679"/>
+                      <w:bookmarkStart w:id="44" w:name="_Toc150809565"/>
                       <w:r>
                         <w:rPr>
                           <w:b/>
@@ -15895,7 +16117,7 @@
                     <pic:cNvPicPr/>
                   </pic:nvPicPr>
                   <pic:blipFill>
-                    <a:blip r:embed="rId59">
+                    <a:blip r:embed="rId62">
                       <a:extLst>
                         <a:ext uri="{28A0092B-C50C-407E-A947-70E740481C1C}">
                           <a14:useLocalDpi xmlns:a14="http://schemas.microsoft.com/office/drawing/2010/main" val="0"/>
@@ -16000,7 +16222,7 @@
                                 <w:lang w:val="fr-FR"/>
                               </w:rPr>
                             </w:pPr>
-                            <w:bookmarkStart w:id="45" w:name="_Toc150710680"/>
+                            <w:bookmarkStart w:id="45" w:name="_Toc150809566"/>
                             <w:r>
                               <w:rPr>
                                 <w:b/>
@@ -16122,7 +16344,7 @@
                           <w:lang w:val="fr-FR"/>
                         </w:rPr>
                       </w:pPr>
-                      <w:bookmarkStart w:id="46" w:name="_Toc150710680"/>
+                      <w:bookmarkStart w:id="46" w:name="_Toc150809566"/>
                       <w:r>
                         <w:rPr>
                           <w:b/>
@@ -16528,7 +16750,7 @@
                     <pic:cNvPicPr/>
                   </pic:nvPicPr>
                   <pic:blipFill>
-                    <a:blip r:embed="rId60">
+                    <a:blip r:embed="rId63">
                       <a:extLst>
                         <a:ext uri="{28A0092B-C50C-407E-A947-70E740481C1C}">
                           <a14:useLocalDpi xmlns:a14="http://schemas.microsoft.com/office/drawing/2010/main" val="0"/>
@@ -16646,7 +16868,7 @@
                                 <w:lang w:val="fr-FR"/>
                               </w:rPr>
                             </w:pPr>
-                            <w:bookmarkStart w:id="47" w:name="_Toc150710681"/>
+                            <w:bookmarkStart w:id="47" w:name="_Toc150809567"/>
                             <w:r>
                               <w:rPr>
                                 <w:b/>
@@ -16768,7 +16990,7 @@
                           <w:lang w:val="fr-FR"/>
                         </w:rPr>
                       </w:pPr>
-                      <w:bookmarkStart w:id="48" w:name="_Toc150710681"/>
+                      <w:bookmarkStart w:id="48" w:name="_Toc150809567"/>
                       <w:r>
                         <w:rPr>
                           <w:b/>
@@ -16999,7 +17221,7 @@
                                 <w:lang w:val="fr-FR"/>
                               </w:rPr>
                             </w:pPr>
-                            <w:bookmarkStart w:id="49" w:name="_Toc150710682"/>
+                            <w:bookmarkStart w:id="49" w:name="_Toc150809568"/>
                             <w:r>
                               <w:rPr>
                                 <w:b/>
@@ -17121,7 +17343,7 @@
                           <w:lang w:val="fr-FR"/>
                         </w:rPr>
                       </w:pPr>
-                      <w:bookmarkStart w:id="50" w:name="_Toc150710682"/>
+                      <w:bookmarkStart w:id="50" w:name="_Toc150809568"/>
                       <w:r>
                         <w:rPr>
                           <w:b/>
@@ -17220,7 +17442,7 @@
           <w:lang w:val="fr-FR"/>
         </w:rPr>
         <w:drawing>
-          <wp:anchor distT="0" distB="0" distL="114300" distR="114300" simplePos="0" relativeHeight="251764736" behindDoc="1" locked="0" layoutInCell="1" allowOverlap="1" wp14:anchorId="11AEABFE" wp14:editId="2E7169C9">
+          <wp:anchor distT="0" distB="0" distL="114300" distR="114300" simplePos="0" relativeHeight="251764736" behindDoc="1" locked="0" layoutInCell="1" allowOverlap="1" wp14:anchorId="11AEABFE" wp14:editId="1CF52042">
             <wp:simplePos x="0" y="0"/>
             <wp:positionH relativeFrom="margin">
               <wp:align>center</wp:align>
@@ -17258,7 +17480,7 @@
                     <pic:cNvPicPr/>
                   </pic:nvPicPr>
                   <pic:blipFill rotWithShape="1">
-                    <a:blip r:embed="rId61">
+                    <a:blip r:embed="rId64">
                       <a:extLst>
                         <a:ext uri="{28A0092B-C50C-407E-A947-70E740481C1C}">
                           <a14:useLocalDpi xmlns:a14="http://schemas.microsoft.com/office/drawing/2010/main" val="0"/>
@@ -17409,11 +17631,99 @@
       <w:r>
         <w:rPr>
           <w:noProof/>
+          <w:lang w:val="fr-FR"/>
+        </w:rPr>
+        <w:drawing>
+          <wp:anchor distT="0" distB="0" distL="114300" distR="114300" simplePos="0" relativeHeight="251767808" behindDoc="1" locked="0" layoutInCell="1" allowOverlap="1" wp14:anchorId="687847CD" wp14:editId="339AD6BB">
+            <wp:simplePos x="0" y="0"/>
+            <wp:positionH relativeFrom="margin">
+              <wp:align>center</wp:align>
+            </wp:positionH>
+            <wp:positionV relativeFrom="paragraph">
+              <wp:posOffset>618490</wp:posOffset>
+            </wp:positionV>
+            <wp:extent cx="6528589" cy="2569953"/>
+            <wp:effectExtent l="190500" t="190500" r="196215" b="192405"/>
+            <wp:wrapTight wrapText="bothSides">
+              <wp:wrapPolygon edited="0">
+                <wp:start x="126" y="-1601"/>
+                <wp:lineTo x="-630" y="-1281"/>
+                <wp:lineTo x="-630" y="19214"/>
+                <wp:lineTo x="-504" y="21936"/>
+                <wp:lineTo x="63" y="22737"/>
+                <wp:lineTo x="126" y="23057"/>
+                <wp:lineTo x="21430" y="23057"/>
+                <wp:lineTo x="21493" y="22737"/>
+                <wp:lineTo x="22060" y="21776"/>
+                <wp:lineTo x="22186" y="19214"/>
+                <wp:lineTo x="22186" y="1281"/>
+                <wp:lineTo x="21493" y="-1121"/>
+                <wp:lineTo x="21430" y="-1601"/>
+                <wp:lineTo x="126" y="-1601"/>
+              </wp:wrapPolygon>
+            </wp:wrapTight>
+            <wp:docPr id="58" name="Imagen 58"/>
+            <wp:cNvGraphicFramePr>
+              <a:graphicFrameLocks xmlns:a="http://schemas.openxmlformats.org/drawingml/2006/main" noChangeAspect="1"/>
+            </wp:cNvGraphicFramePr>
+            <a:graphic xmlns:a="http://schemas.openxmlformats.org/drawingml/2006/main">
+              <a:graphicData uri="http://schemas.openxmlformats.org/drawingml/2006/picture">
+                <pic:pic xmlns:pic="http://schemas.openxmlformats.org/drawingml/2006/picture">
+                  <pic:nvPicPr>
+                    <pic:cNvPr id="58" name="Imagen 58"/>
+                    <pic:cNvPicPr/>
+                  </pic:nvPicPr>
+                  <pic:blipFill>
+                    <a:blip r:embed="rId65">
+                      <a:extLst>
+                        <a:ext uri="{28A0092B-C50C-407E-A947-70E740481C1C}">
+                          <a14:useLocalDpi xmlns:a14="http://schemas.microsoft.com/office/drawing/2010/main" val="0"/>
+                        </a:ext>
+                      </a:extLst>
+                    </a:blip>
+                    <a:stretch>
+                      <a:fillRect/>
+                    </a:stretch>
+                  </pic:blipFill>
+                  <pic:spPr>
+                    <a:xfrm>
+                      <a:off x="0" y="0"/>
+                      <a:ext cx="6528589" cy="2569953"/>
+                    </a:xfrm>
+                    <a:prstGeom prst="rect">
+                      <a:avLst/>
+                    </a:prstGeom>
+                    <a:ln>
+                      <a:noFill/>
+                    </a:ln>
+                    <a:effectLst>
+                      <a:outerShdw blurRad="190500" algn="tl" rotWithShape="0">
+                        <a:srgbClr val="000000">
+                          <a:alpha val="70000"/>
+                        </a:srgbClr>
+                      </a:outerShdw>
+                    </a:effectLst>
+                  </pic:spPr>
+                </pic:pic>
+              </a:graphicData>
+            </a:graphic>
+            <wp14:sizeRelH relativeFrom="margin">
+              <wp14:pctWidth>0</wp14:pctWidth>
+            </wp14:sizeRelH>
+            <wp14:sizeRelV relativeFrom="margin">
+              <wp14:pctHeight>0</wp14:pctHeight>
+            </wp14:sizeRelV>
+          </wp:anchor>
+        </w:drawing>
+      </w:r>
+      <w:r>
+        <w:rPr>
+          <w:noProof/>
         </w:rPr>
         <mc:AlternateContent>
           <mc:Choice Requires="wps">
             <w:drawing>
-              <wp:anchor distT="0" distB="0" distL="114300" distR="114300" simplePos="0" relativeHeight="251769856" behindDoc="1" locked="0" layoutInCell="1" allowOverlap="1" wp14:anchorId="375BF18C" wp14:editId="01BEECD2">
+              <wp:anchor distT="0" distB="0" distL="114300" distR="114300" simplePos="0" relativeHeight="251769856" behindDoc="1" locked="0" layoutInCell="1" allowOverlap="1" wp14:anchorId="375BF18C" wp14:editId="0932CBCA">
                 <wp:simplePos x="0" y="0"/>
                 <wp:positionH relativeFrom="margin">
                   <wp:align>center</wp:align>
@@ -17470,7 +17780,7 @@
                                 <w:lang w:val="fr-FR"/>
                               </w:rPr>
                             </w:pPr>
-                            <w:bookmarkStart w:id="51" w:name="_Toc150710683"/>
+                            <w:bookmarkStart w:id="51" w:name="_Toc150809569"/>
                             <w:r>
                               <w:rPr>
                                 <w:b/>
@@ -17592,7 +17902,7 @@
                           <w:lang w:val="fr-FR"/>
                         </w:rPr>
                       </w:pPr>
-                      <w:bookmarkStart w:id="52" w:name="_Toc150710683"/>
+                      <w:bookmarkStart w:id="52" w:name="_Toc150809569"/>
                       <w:r>
                         <w:rPr>
                           <w:b/>
@@ -17684,75 +17994,6 @@
             </w:pict>
           </mc:Fallback>
         </mc:AlternateContent>
-      </w:r>
-      <w:r>
-        <w:rPr>
-          <w:noProof/>
-          <w:lang w:val="fr-FR"/>
-        </w:rPr>
-        <w:drawing>
-          <wp:anchor distT="0" distB="0" distL="114300" distR="114300" simplePos="0" relativeHeight="251767808" behindDoc="1" locked="0" layoutInCell="1" allowOverlap="1" wp14:anchorId="687847CD" wp14:editId="04A62DFA">
-            <wp:simplePos x="0" y="0"/>
-            <wp:positionH relativeFrom="margin">
-              <wp:align>center</wp:align>
-            </wp:positionH>
-            <wp:positionV relativeFrom="paragraph">
-              <wp:posOffset>544830</wp:posOffset>
-            </wp:positionV>
-            <wp:extent cx="6628765" cy="2609850"/>
-            <wp:effectExtent l="0" t="0" r="635" b="0"/>
-            <wp:wrapTight wrapText="bothSides">
-              <wp:wrapPolygon edited="0">
-                <wp:start x="0" y="0"/>
-                <wp:lineTo x="0" y="21442"/>
-                <wp:lineTo x="21540" y="21442"/>
-                <wp:lineTo x="21540" y="0"/>
-                <wp:lineTo x="0" y="0"/>
-              </wp:wrapPolygon>
-            </wp:wrapTight>
-            <wp:docPr id="58" name="Imagen 58"/>
-            <wp:cNvGraphicFramePr>
-              <a:graphicFrameLocks xmlns:a="http://schemas.openxmlformats.org/drawingml/2006/main" noChangeAspect="1"/>
-            </wp:cNvGraphicFramePr>
-            <a:graphic xmlns:a="http://schemas.openxmlformats.org/drawingml/2006/main">
-              <a:graphicData uri="http://schemas.openxmlformats.org/drawingml/2006/picture">
-                <pic:pic xmlns:pic="http://schemas.openxmlformats.org/drawingml/2006/picture">
-                  <pic:nvPicPr>
-                    <pic:cNvPr id="58" name="Imagen 58"/>
-                    <pic:cNvPicPr/>
-                  </pic:nvPicPr>
-                  <pic:blipFill>
-                    <a:blip r:embed="rId62">
-                      <a:extLst>
-                        <a:ext uri="{28A0092B-C50C-407E-A947-70E740481C1C}">
-                          <a14:useLocalDpi xmlns:a14="http://schemas.microsoft.com/office/drawing/2010/main" val="0"/>
-                        </a:ext>
-                      </a:extLst>
-                    </a:blip>
-                    <a:stretch>
-                      <a:fillRect/>
-                    </a:stretch>
-                  </pic:blipFill>
-                  <pic:spPr>
-                    <a:xfrm>
-                      <a:off x="0" y="0"/>
-                      <a:ext cx="6628765" cy="2609850"/>
-                    </a:xfrm>
-                    <a:prstGeom prst="rect">
-                      <a:avLst/>
-                    </a:prstGeom>
-                  </pic:spPr>
-                </pic:pic>
-              </a:graphicData>
-            </a:graphic>
-            <wp14:sizeRelH relativeFrom="margin">
-              <wp14:pctWidth>0</wp14:pctWidth>
-            </wp14:sizeRelH>
-            <wp14:sizeRelV relativeFrom="margin">
-              <wp14:pctHeight>0</wp14:pctHeight>
-            </wp14:sizeRelV>
-          </wp:anchor>
-        </w:drawing>
       </w:r>
       <w:r>
         <w:rPr>
@@ -17865,7 +18106,7 @@
                                 <w:lang w:val="fr-FR"/>
                               </w:rPr>
                             </w:pPr>
-                            <w:bookmarkStart w:id="53" w:name="_Toc150710684"/>
+                            <w:bookmarkStart w:id="53" w:name="_Toc150809570"/>
                             <w:r>
                               <w:rPr>
                                 <w:b/>
@@ -17987,7 +18228,7 @@
                           <w:lang w:val="fr-FR"/>
                         </w:rPr>
                       </w:pPr>
-                      <w:bookmarkStart w:id="54" w:name="_Toc150710684"/>
+                      <w:bookmarkStart w:id="54" w:name="_Toc150809570"/>
                       <w:r>
                         <w:rPr>
                           <w:b/>
@@ -18085,7 +18326,7 @@
           <w:noProof/>
         </w:rPr>
         <w:drawing>
-          <wp:anchor distT="0" distB="0" distL="114300" distR="114300" simplePos="0" relativeHeight="251770880" behindDoc="1" locked="0" layoutInCell="1" allowOverlap="1" wp14:anchorId="7E028D32" wp14:editId="6F0BDB0B">
+          <wp:anchor distT="0" distB="0" distL="114300" distR="114300" simplePos="0" relativeHeight="251770880" behindDoc="1" locked="0" layoutInCell="1" allowOverlap="1" wp14:anchorId="7E028D32" wp14:editId="05D9624C">
             <wp:simplePos x="0" y="0"/>
             <wp:positionH relativeFrom="margin">
               <wp:align>center</wp:align>
@@ -18123,7 +18364,7 @@
                     <pic:cNvPicPr/>
                   </pic:nvPicPr>
                   <pic:blipFill rotWithShape="1">
-                    <a:blip r:embed="rId63">
+                    <a:blip r:embed="rId66">
                       <a:extLst>
                         <a:ext uri="{28A0092B-C50C-407E-A947-70E740481C1C}">
                           <a14:useLocalDpi xmlns:a14="http://schemas.microsoft.com/office/drawing/2010/main" val="0"/>
@@ -18866,7 +19107,7 @@
                                 <w:lang w:val="fr-FR"/>
                               </w:rPr>
                             </w:pPr>
-                            <w:bookmarkStart w:id="55" w:name="_Toc150710685"/>
+                            <w:bookmarkStart w:id="55" w:name="_Toc150809571"/>
                             <w:r>
                               <w:rPr>
                                 <w:b/>
@@ -18988,7 +19229,7 @@
                           <w:lang w:val="fr-FR"/>
                         </w:rPr>
                       </w:pPr>
-                      <w:bookmarkStart w:id="56" w:name="_Toc150710685"/>
+                      <w:bookmarkStart w:id="56" w:name="_Toc150809571"/>
                       <w:r>
                         <w:rPr>
                           <w:b/>
@@ -19087,7 +19328,7 @@
           <w:lang w:val="fr-FR"/>
         </w:rPr>
         <w:drawing>
-          <wp:anchor distT="0" distB="0" distL="114300" distR="114300" simplePos="0" relativeHeight="251778048" behindDoc="1" locked="0" layoutInCell="1" allowOverlap="1" wp14:anchorId="1878FE70" wp14:editId="1A25F8EB">
+          <wp:anchor distT="0" distB="0" distL="114300" distR="114300" simplePos="0" relativeHeight="251778048" behindDoc="1" locked="0" layoutInCell="1" allowOverlap="1" wp14:anchorId="1878FE70" wp14:editId="7DACB4D7">
             <wp:simplePos x="0" y="0"/>
             <wp:positionH relativeFrom="margin">
               <wp:align>center</wp:align>
@@ -19096,17 +19337,21 @@
               <wp:posOffset>300</wp:posOffset>
             </wp:positionV>
             <wp:extent cx="6555740" cy="3241040"/>
-            <wp:effectExtent l="171450" t="152400" r="187960" b="207010"/>
+            <wp:effectExtent l="152400" t="152400" r="359410" b="359410"/>
             <wp:wrapTight wrapText="bothSides">
               <wp:wrapPolygon edited="0">
-                <wp:start x="-439" y="-1016"/>
-                <wp:lineTo x="-565" y="-762"/>
-                <wp:lineTo x="-565" y="21710"/>
-                <wp:lineTo x="-377" y="22853"/>
-                <wp:lineTo x="21968" y="22853"/>
-                <wp:lineTo x="22157" y="21710"/>
-                <wp:lineTo x="22094" y="-1016"/>
-                <wp:lineTo x="-439" y="-1016"/>
+                <wp:start x="251" y="-1016"/>
+                <wp:lineTo x="-502" y="-762"/>
+                <wp:lineTo x="-502" y="22091"/>
+                <wp:lineTo x="628" y="23614"/>
+                <wp:lineTo x="628" y="23868"/>
+                <wp:lineTo x="21592" y="23868"/>
+                <wp:lineTo x="21654" y="23614"/>
+                <wp:lineTo x="22659" y="21710"/>
+                <wp:lineTo x="22721" y="1270"/>
+                <wp:lineTo x="21968" y="-635"/>
+                <wp:lineTo x="21905" y="-1016"/>
+                <wp:lineTo x="251" y="-1016"/>
               </wp:wrapPolygon>
             </wp:wrapTight>
             <wp:docPr id="193" name="Imagen 193"/>
@@ -19121,7 +19366,7 @@
                     <pic:cNvPicPr/>
                   </pic:nvPicPr>
                   <pic:blipFill rotWithShape="1">
-                    <a:blip r:embed="rId64">
+                    <a:blip r:embed="rId67">
                       <a:extLst>
                         <a:ext uri="{28A0092B-C50C-407E-A947-70E740481C1C}">
                           <a14:useLocalDpi xmlns:a14="http://schemas.microsoft.com/office/drawing/2010/main" val="0"/>
@@ -19139,36 +19384,16 @@
                     <a:prstGeom prst="rect">
                       <a:avLst/>
                     </a:prstGeom>
-                    <a:solidFill>
-                      <a:srgbClr val="FFFFFF">
-                        <a:shade val="85000"/>
-                      </a:srgbClr>
-                    </a:solidFill>
-                    <a:ln w="190500" cap="sq">
-                      <a:solidFill>
-                        <a:srgbClr val="FFFFFF"/>
-                      </a:solidFill>
-                      <a:miter lim="800000"/>
+                    <a:ln>
+                      <a:noFill/>
                     </a:ln>
                     <a:effectLst>
-                      <a:outerShdw blurRad="55000" dist="18000" dir="5400000" algn="tl" rotWithShape="0">
-                        <a:srgbClr val="000000">
-                          <a:alpha val="40000"/>
+                      <a:outerShdw blurRad="292100" dist="139700" dir="2700000" algn="tl" rotWithShape="0">
+                        <a:srgbClr val="333333">
+                          <a:alpha val="65000"/>
                         </a:srgbClr>
                       </a:outerShdw>
                     </a:effectLst>
-                    <a:scene3d>
-                      <a:camera prst="orthographicFront"/>
-                      <a:lightRig rig="twoPt" dir="t">
-                        <a:rot lat="0" lon="0" rev="7200000"/>
-                      </a:lightRig>
-                    </a:scene3d>
-                    <a:sp3d>
-                      <a:bevelT w="25400" h="19050"/>
-                      <a:contourClr>
-                        <a:srgbClr val="FFFFFF"/>
-                      </a:contourClr>
-                    </a:sp3d>
                     <a:extLst>
                       <a:ext uri="{53640926-AAD7-44D8-BBD7-CCE9431645EC}">
                         <a14:shadowObscured xmlns:a14="http://schemas.microsoft.com/office/drawing/2010/main"/>
@@ -19190,54 +19415,1554 @@
     </w:p>
     <w:p>
       <w:pPr>
-        <w:rPr>
-          <w:lang w:val="fr-FR"/>
-        </w:rPr>
-      </w:pPr>
-    </w:p>
-    <w:p>
-      <w:pPr>
-        <w:rPr>
-          <w:lang w:val="fr-FR"/>
-        </w:rPr>
-      </w:pPr>
+        <w:pStyle w:val="Prrafodelista"/>
+        <w:numPr>
+          <w:ilvl w:val="0"/>
+          <w:numId w:val="7"/>
+        </w:numPr>
+        <w:rPr>
+          <w:lang w:val="fr-FR"/>
+        </w:rPr>
+      </w:pPr>
+      <w:r>
+        <w:rPr>
+          <w:noProof/>
+        </w:rPr>
+        <mc:AlternateContent>
+          <mc:Choice Requires="wps">
+            <w:drawing>
+              <wp:anchor distT="0" distB="0" distL="114300" distR="114300" simplePos="0" relativeHeight="251785216" behindDoc="1" locked="0" layoutInCell="1" allowOverlap="1" wp14:anchorId="04BC8927" wp14:editId="5AAF7C9E">
+                <wp:simplePos x="0" y="0"/>
+                <wp:positionH relativeFrom="column">
+                  <wp:posOffset>-182796</wp:posOffset>
+                </wp:positionH>
+                <wp:positionV relativeFrom="paragraph">
+                  <wp:posOffset>2844117</wp:posOffset>
+                </wp:positionV>
+                <wp:extent cx="5772150" cy="198120"/>
+                <wp:effectExtent l="0" t="0" r="0" b="0"/>
+                <wp:wrapTight wrapText="bothSides">
+                  <wp:wrapPolygon edited="0">
+                    <wp:start x="0" y="0"/>
+                    <wp:lineTo x="0" y="18692"/>
+                    <wp:lineTo x="21529" y="18692"/>
+                    <wp:lineTo x="21529" y="0"/>
+                    <wp:lineTo x="0" y="0"/>
+                  </wp:wrapPolygon>
+                </wp:wrapTight>
+                <wp:docPr id="196" name="Cuadro de texto 196"/>
+                <wp:cNvGraphicFramePr/>
+                <a:graphic xmlns:a="http://schemas.openxmlformats.org/drawingml/2006/main">
+                  <a:graphicData uri="http://schemas.microsoft.com/office/word/2010/wordprocessingShape">
+                    <wps:wsp>
+                      <wps:cNvSpPr txBox="1"/>
+                      <wps:spPr>
+                        <a:xfrm>
+                          <a:off x="0" y="0"/>
+                          <a:ext cx="5772150" cy="198120"/>
+                        </a:xfrm>
+                        <a:prstGeom prst="rect">
+                          <a:avLst/>
+                        </a:prstGeom>
+                        <a:solidFill>
+                          <a:prstClr val="white"/>
+                        </a:solidFill>
+                        <a:ln>
+                          <a:noFill/>
+                        </a:ln>
+                      </wps:spPr>
+                      <wps:txbx>
+                        <w:txbxContent>
+                          <w:p>
+                            <w:pPr>
+                              <w:pStyle w:val="Descripcin"/>
+                              <w:jc w:val="center"/>
+                              <w:rPr>
+                                <w:b/>
+                                <w:bCs/>
+                                <w:i w:val="0"/>
+                                <w:iCs w:val="0"/>
+                                <w:noProof/>
+                                <w:sz w:val="28"/>
+                                <w:szCs w:val="20"/>
+                                <w:lang w:val="fr-FR"/>
+                              </w:rPr>
+                            </w:pPr>
+                            <w:bookmarkStart w:id="57" w:name="_Toc150809572"/>
+                            <w:r>
+                              <w:rPr>
+                                <w:b/>
+                                <w:bCs/>
+                                <w:i w:val="0"/>
+                                <w:iCs w:val="0"/>
+                                <w:sz w:val="20"/>
+                                <w:szCs w:val="20"/>
+                                <w:lang w:val="fr-FR"/>
+                              </w:rPr>
+                              <w:t xml:space="preserve">Figure </w:t>
+                            </w:r>
+                            <w:r>
+                              <w:rPr>
+                                <w:b/>
+                                <w:bCs/>
+                                <w:i w:val="0"/>
+                                <w:iCs w:val="0"/>
+                                <w:sz w:val="20"/>
+                                <w:szCs w:val="20"/>
+                              </w:rPr>
+                              <w:fldChar w:fldCharType="begin"/>
+                            </w:r>
+                            <w:r>
+                              <w:rPr>
+                                <w:b/>
+                                <w:bCs/>
+                                <w:i w:val="0"/>
+                                <w:iCs w:val="0"/>
+                                <w:sz w:val="20"/>
+                                <w:szCs w:val="20"/>
+                                <w:lang w:val="fr-FR"/>
+                              </w:rPr>
+                              <w:instrText xml:space="preserve"> SEQ Figure \* ARABIC </w:instrText>
+                            </w:r>
+                            <w:r>
+                              <w:rPr>
+                                <w:b/>
+                                <w:bCs/>
+                                <w:i w:val="0"/>
+                                <w:iCs w:val="0"/>
+                                <w:sz w:val="20"/>
+                                <w:szCs w:val="20"/>
+                              </w:rPr>
+                              <w:fldChar w:fldCharType="separate"/>
+                            </w:r>
+                            <w:r>
+                              <w:rPr>
+                                <w:b/>
+                                <w:bCs/>
+                                <w:i w:val="0"/>
+                                <w:iCs w:val="0"/>
+                                <w:noProof/>
+                                <w:sz w:val="20"/>
+                                <w:szCs w:val="20"/>
+                                <w:lang w:val="fr-FR"/>
+                              </w:rPr>
+                              <w:t>29</w:t>
+                            </w:r>
+                            <w:r>
+                              <w:rPr>
+                                <w:b/>
+                                <w:bCs/>
+                                <w:i w:val="0"/>
+                                <w:iCs w:val="0"/>
+                                <w:sz w:val="20"/>
+                                <w:szCs w:val="20"/>
+                              </w:rPr>
+                              <w:fldChar w:fldCharType="end"/>
+                            </w:r>
+                            <w:r>
+                              <w:rPr>
+                                <w:b/>
+                                <w:bCs/>
+                                <w:i w:val="0"/>
+                                <w:iCs w:val="0"/>
+                                <w:sz w:val="20"/>
+                                <w:szCs w:val="20"/>
+                                <w:lang w:val="fr-FR"/>
+                              </w:rPr>
+                              <w:t xml:space="preserve"> : Code d'Arduino pour générer le signal PWM</w:t>
+                            </w:r>
+                            <w:bookmarkEnd w:id="57"/>
+                          </w:p>
+                        </w:txbxContent>
+                      </wps:txbx>
+                      <wps:bodyPr rot="0" spcFirstLastPara="0" vertOverflow="overflow" horzOverflow="overflow" vert="horz" wrap="square" lIns="0" tIns="0" rIns="0" bIns="0" numCol="1" spcCol="0" rtlCol="0" fromWordArt="0" anchor="t" anchorCtr="0" forceAA="0" compatLnSpc="1">
+                        <a:prstTxWarp prst="textNoShape">
+                          <a:avLst/>
+                        </a:prstTxWarp>
+                        <a:noAutofit/>
+                      </wps:bodyPr>
+                    </wps:wsp>
+                  </a:graphicData>
+                </a:graphic>
+                <wp14:sizeRelV relativeFrom="margin">
+                  <wp14:pctHeight>0</wp14:pctHeight>
+                </wp14:sizeRelV>
+              </wp:anchor>
+            </w:drawing>
+          </mc:Choice>
+          <mc:Fallback>
+            <w:pict>
+              <v:shape w14:anchorId="04BC8927" id="Cuadro de texto 196" o:spid="_x0000_s1060" type="#_x0000_t202" style="position:absolute;left:0;text-align:left;margin-left:-14.4pt;margin-top:223.95pt;width:454.5pt;height:15.6pt;z-index:-251531264;visibility:visible;mso-wrap-style:square;mso-height-percent:0;mso-wrap-distance-left:9pt;mso-wrap-distance-top:0;mso-wrap-distance-right:9pt;mso-wrap-distance-bottom:0;mso-position-horizontal:absolute;mso-position-horizontal-relative:text;mso-position-vertical:absolute;mso-position-vertical-relative:text;mso-height-percent:0;mso-height-relative:margin;v-text-anchor:top" o:gfxdata="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" stroked="f">
+                <v:textbox inset="0,0,0,0">
+                  <w:txbxContent>
+                    <w:p>
+                      <w:pPr>
+                        <w:pStyle w:val="Descripcin"/>
+                        <w:jc w:val="center"/>
+                        <w:rPr>
+                          <w:b/>
+                          <w:bCs/>
+                          <w:i w:val="0"/>
+                          <w:iCs w:val="0"/>
+                          <w:noProof/>
+                          <w:sz w:val="28"/>
+                          <w:szCs w:val="20"/>
+                          <w:lang w:val="fr-FR"/>
+                        </w:rPr>
+                      </w:pPr>
+                      <w:bookmarkStart w:id="58" w:name="_Toc150809572"/>
+                      <w:r>
+                        <w:rPr>
+                          <w:b/>
+                          <w:bCs/>
+                          <w:i w:val="0"/>
+                          <w:iCs w:val="0"/>
+                          <w:sz w:val="20"/>
+                          <w:szCs w:val="20"/>
+                          <w:lang w:val="fr-FR"/>
+                        </w:rPr>
+                        <w:t xml:space="preserve">Figure </w:t>
+                      </w:r>
+                      <w:r>
+                        <w:rPr>
+                          <w:b/>
+                          <w:bCs/>
+                          <w:i w:val="0"/>
+                          <w:iCs w:val="0"/>
+                          <w:sz w:val="20"/>
+                          <w:szCs w:val="20"/>
+                        </w:rPr>
+                        <w:fldChar w:fldCharType="begin"/>
+                      </w:r>
+                      <w:r>
+                        <w:rPr>
+                          <w:b/>
+                          <w:bCs/>
+                          <w:i w:val="0"/>
+                          <w:iCs w:val="0"/>
+                          <w:sz w:val="20"/>
+                          <w:szCs w:val="20"/>
+                          <w:lang w:val="fr-FR"/>
+                        </w:rPr>
+                        <w:instrText xml:space="preserve"> SEQ Figure \* ARABIC </w:instrText>
+                      </w:r>
+                      <w:r>
+                        <w:rPr>
+                          <w:b/>
+                          <w:bCs/>
+                          <w:i w:val="0"/>
+                          <w:iCs w:val="0"/>
+                          <w:sz w:val="20"/>
+                          <w:szCs w:val="20"/>
+                        </w:rPr>
+                        <w:fldChar w:fldCharType="separate"/>
+                      </w:r>
+                      <w:r>
+                        <w:rPr>
+                          <w:b/>
+                          <w:bCs/>
+                          <w:i w:val="0"/>
+                          <w:iCs w:val="0"/>
+                          <w:noProof/>
+                          <w:sz w:val="20"/>
+                          <w:szCs w:val="20"/>
+                          <w:lang w:val="fr-FR"/>
+                        </w:rPr>
+                        <w:t>29</w:t>
+                      </w:r>
+                      <w:r>
+                        <w:rPr>
+                          <w:b/>
+                          <w:bCs/>
+                          <w:i w:val="0"/>
+                          <w:iCs w:val="0"/>
+                          <w:sz w:val="20"/>
+                          <w:szCs w:val="20"/>
+                        </w:rPr>
+                        <w:fldChar w:fldCharType="end"/>
+                      </w:r>
+                      <w:r>
+                        <w:rPr>
+                          <w:b/>
+                          <w:bCs/>
+                          <w:i w:val="0"/>
+                          <w:iCs w:val="0"/>
+                          <w:sz w:val="20"/>
+                          <w:szCs w:val="20"/>
+                          <w:lang w:val="fr-FR"/>
+                        </w:rPr>
+                        <w:t xml:space="preserve"> : Code d'Arduino pour générer le signal PWM</w:t>
+                      </w:r>
+                      <w:bookmarkEnd w:id="58"/>
+                    </w:p>
+                  </w:txbxContent>
+                </v:textbox>
+                <w10:wrap type="tight"/>
+              </v:shape>
+            </w:pict>
+          </mc:Fallback>
+        </mc:AlternateContent>
+      </w:r>
+      <w:r>
+        <w:rPr>
+          <w:noProof/>
+        </w:rPr>
+        <w:drawing>
+          <wp:anchor distT="0" distB="0" distL="114300" distR="114300" simplePos="0" relativeHeight="251781120" behindDoc="1" locked="0" layoutInCell="1" allowOverlap="1" wp14:anchorId="626D8A16" wp14:editId="4698358F">
+            <wp:simplePos x="0" y="0"/>
+            <wp:positionH relativeFrom="margin">
+              <wp:align>center</wp:align>
+            </wp:positionH>
+            <wp:positionV relativeFrom="paragraph">
+              <wp:posOffset>1248279</wp:posOffset>
+            </wp:positionV>
+            <wp:extent cx="5772150" cy="1494790"/>
+            <wp:effectExtent l="190500" t="190500" r="190500" b="181610"/>
+            <wp:wrapTight wrapText="bothSides">
+              <wp:wrapPolygon edited="0">
+                <wp:start x="143" y="-2753"/>
+                <wp:lineTo x="-713" y="-2202"/>
+                <wp:lineTo x="-713" y="20646"/>
+                <wp:lineTo x="143" y="23949"/>
+                <wp:lineTo x="21386" y="23949"/>
+                <wp:lineTo x="21457" y="23398"/>
+                <wp:lineTo x="22242" y="20095"/>
+                <wp:lineTo x="22242" y="2202"/>
+                <wp:lineTo x="21457" y="-1927"/>
+                <wp:lineTo x="21386" y="-2753"/>
+                <wp:lineTo x="143" y="-2753"/>
+              </wp:wrapPolygon>
+            </wp:wrapTight>
+            <wp:docPr id="13" name="Imagen 13"/>
+            <wp:cNvGraphicFramePr>
+              <a:graphicFrameLocks xmlns:a="http://schemas.openxmlformats.org/drawingml/2006/main" noChangeAspect="1"/>
+            </wp:cNvGraphicFramePr>
+            <a:graphic xmlns:a="http://schemas.openxmlformats.org/drawingml/2006/main">
+              <a:graphicData uri="http://schemas.openxmlformats.org/drawingml/2006/picture">
+                <pic:pic xmlns:pic="http://schemas.openxmlformats.org/drawingml/2006/picture">
+                  <pic:nvPicPr>
+                    <pic:cNvPr id="1" name=""/>
+                    <pic:cNvPicPr/>
+                  </pic:nvPicPr>
+                  <pic:blipFill>
+                    <a:blip r:embed="rId68">
+                      <a:extLst>
+                        <a:ext uri="{28A0092B-C50C-407E-A947-70E740481C1C}">
+                          <a14:useLocalDpi xmlns:a14="http://schemas.microsoft.com/office/drawing/2010/main" val="0"/>
+                        </a:ext>
+                      </a:extLst>
+                    </a:blip>
+                    <a:stretch>
+                      <a:fillRect/>
+                    </a:stretch>
+                  </pic:blipFill>
+                  <pic:spPr>
+                    <a:xfrm>
+                      <a:off x="0" y="0"/>
+                      <a:ext cx="5772150" cy="1494790"/>
+                    </a:xfrm>
+                    <a:prstGeom prst="rect">
+                      <a:avLst/>
+                    </a:prstGeom>
+                    <a:ln>
+                      <a:noFill/>
+                    </a:ln>
+                    <a:effectLst>
+                      <a:outerShdw blurRad="190500" algn="tl" rotWithShape="0">
+                        <a:srgbClr val="000000">
+                          <a:alpha val="70000"/>
+                        </a:srgbClr>
+                      </a:outerShdw>
+                    </a:effectLst>
+                  </pic:spPr>
+                </pic:pic>
+              </a:graphicData>
+            </a:graphic>
+            <wp14:sizeRelH relativeFrom="margin">
+              <wp14:pctWidth>0</wp14:pctWidth>
+            </wp14:sizeRelH>
+            <wp14:sizeRelV relativeFrom="margin">
+              <wp14:pctHeight>0</wp14:pctHeight>
+            </wp14:sizeRelV>
+          </wp:anchor>
+        </w:drawing>
+      </w:r>
+      <w:r>
+        <w:rPr>
+          <w:lang w:val="fr-FR"/>
+        </w:rPr>
+        <w:t>CARTE ARDUINO</w:t>
+      </w:r>
+      <w:r>
+        <w:rPr>
+          <w:lang w:val="fr-FR"/>
+        </w:rPr>
+        <w:t xml:space="preserve"> : Il existe autre méthode plus pratique pour le test de notre fonction compas, cette fois-ci, on va générer une impulsion PWM de la carte Arduino d’après un petit code en variant la fréquence de </w:t>
+      </w:r>
+      <w:r>
+        <w:rPr>
+          <w:b/>
+          <w:bCs/>
+          <w:lang w:val="fr-FR"/>
+        </w:rPr>
+        <w:t>PWM</w:t>
+      </w:r>
+      <w:r>
+        <w:rPr>
+          <w:lang w:val="fr-FR"/>
+        </w:rPr>
+        <w:t xml:space="preserve"> et le </w:t>
+      </w:r>
+      <w:r>
+        <w:rPr>
+          <w:b/>
+          <w:bCs/>
+          <w:lang w:val="fr-FR"/>
+        </w:rPr>
+        <w:t>DUTY</w:t>
+      </w:r>
+      <w:r>
+        <w:rPr>
+          <w:lang w:val="fr-FR"/>
+        </w:rPr>
+        <w:t xml:space="preserve"> nécessaire pour le test et avec cette méthode on visualise le degré de l’angle dans la trame de sortie de </w:t>
+      </w:r>
+      <w:r>
+        <w:rPr>
+          <w:b/>
+          <w:bCs/>
+          <w:lang w:val="fr-FR"/>
+        </w:rPr>
+        <w:t>data_compas</w:t>
+      </w:r>
+      <w:r>
+        <w:rPr>
+          <w:b/>
+          <w:bCs/>
+          <w:lang w:val="fr-FR"/>
+        </w:rPr>
+        <w:t>.</w:t>
+      </w:r>
+    </w:p>
+    <w:p>
+      <w:pPr>
+        <w:rPr>
+          <w:lang w:val="fr-FR"/>
+        </w:rPr>
+      </w:pPr>
+      <w:r>
+        <w:rPr>
+          <w:lang w:val="fr-FR"/>
+        </w:rPr>
+        <w:t>Voici le code d’Arduino qui se compose de 3 lignes :</w:t>
+      </w:r>
+    </w:p>
+    <w:p>
+      <w:pPr>
+        <w:rPr>
+          <w:b/>
+          <w:bCs/>
+          <w:lang w:val="fr-FR"/>
+        </w:rPr>
+      </w:pPr>
+      <w:r>
+        <w:rPr>
+          <w:lang w:val="fr-FR"/>
+        </w:rPr>
+        <w:t xml:space="preserve">L’Arduino utilise la fct </w:t>
+      </w:r>
+      <w:r>
+        <w:rPr>
+          <w:b/>
+          <w:bCs/>
+          <w:lang w:val="fr-FR"/>
+        </w:rPr>
+        <w:t>AnalogWrite</w:t>
+      </w:r>
+      <w:r>
+        <w:rPr>
+          <w:b/>
+          <w:bCs/>
+          <w:lang w:val="fr-FR"/>
+        </w:rPr>
+        <w:t xml:space="preserve"> </w:t>
+      </w:r>
+      <w:r>
+        <w:rPr>
+          <w:lang w:val="fr-FR"/>
+        </w:rPr>
+        <w:t>pour contrôler la valeur de PWM envoyé</w:t>
+      </w:r>
+      <w:r>
+        <w:rPr>
+          <w:lang w:val="fr-FR"/>
+        </w:rPr>
+        <w:t xml:space="preserve"> qui est dans cet exemple </w:t>
+      </w:r>
+      <w:r>
+        <w:rPr>
+          <w:b/>
+          <w:bCs/>
+          <w:lang w:val="fr-FR"/>
+        </w:rPr>
+        <w:t>Timer1.pwm</w:t>
+      </w:r>
+      <w:r>
+        <w:rPr>
+          <w:b/>
+          <w:bCs/>
+          <w:lang w:val="fr-FR"/>
+        </w:rPr>
+        <w:t xml:space="preserve"> </w:t>
+      </w:r>
+      <w:r>
+        <w:rPr>
+          <w:b/>
+          <w:bCs/>
+          <w:lang w:val="fr-FR"/>
+        </w:rPr>
+        <w:t>()</w:t>
+      </w:r>
+      <w:r>
+        <w:rPr>
+          <w:lang w:val="fr-FR"/>
+        </w:rPr>
+        <w:t xml:space="preserve"> pour assigner le </w:t>
+      </w:r>
+      <w:r>
+        <w:rPr>
+          <w:b/>
+          <w:bCs/>
+          <w:lang w:val="fr-FR"/>
+        </w:rPr>
+        <w:t>DUTY</w:t>
+      </w:r>
+      <w:r>
+        <w:rPr>
+          <w:lang w:val="fr-FR"/>
+        </w:rPr>
+        <w:t xml:space="preserve"> désiré ; </w:t>
+      </w:r>
+      <w:r>
+        <w:rPr>
+          <w:b/>
+          <w:bCs/>
+          <w:lang w:val="fr-FR"/>
+        </w:rPr>
+        <w:t>pwmPin</w:t>
+      </w:r>
+      <w:r>
+        <w:rPr>
+          <w:lang w:val="fr-FR"/>
+        </w:rPr>
+        <w:t xml:space="preserve"> pour le pin de sortie et le deuxième paramètre la valeur de </w:t>
+      </w:r>
+      <w:r>
+        <w:rPr>
+          <w:b/>
+          <w:bCs/>
+          <w:lang w:val="fr-FR"/>
+        </w:rPr>
+        <w:t>DUTY</w:t>
+      </w:r>
+      <w:r>
+        <w:rPr>
+          <w:lang w:val="fr-FR"/>
+        </w:rPr>
+        <w:t xml:space="preserve"> entre </w:t>
+      </w:r>
+      <w:r>
+        <w:rPr>
+          <w:b/>
+          <w:bCs/>
+          <w:lang w:val="fr-FR"/>
+        </w:rPr>
+        <w:t>0 et 1024</w:t>
+      </w:r>
+      <w:r>
+        <w:rPr>
+          <w:lang w:val="fr-FR"/>
+        </w:rPr>
+        <w:t xml:space="preserve"> respectivement pour une valeur de </w:t>
+      </w:r>
+      <w:r>
+        <w:rPr>
+          <w:b/>
+          <w:bCs/>
+          <w:lang w:val="fr-FR"/>
+        </w:rPr>
+        <w:t>0% à 100%.</w:t>
+      </w:r>
+    </w:p>
+    <w:p>
+      <w:pPr>
+        <w:rPr>
+          <w:lang w:val="fr-FR"/>
+        </w:rPr>
+      </w:pPr>
+      <w:r>
+        <w:rPr>
+          <w:noProof/>
+        </w:rPr>
+        <w:lastRenderedPageBreak/>
+        <mc:AlternateContent>
+          <mc:Choice Requires="wps">
+            <w:drawing>
+              <wp:anchor distT="0" distB="0" distL="114300" distR="114300" simplePos="0" relativeHeight="251787264" behindDoc="1" locked="0" layoutInCell="1" allowOverlap="1" wp14:anchorId="1F64231A" wp14:editId="1EB5D0FD">
+                <wp:simplePos x="0" y="0"/>
+                <wp:positionH relativeFrom="column">
+                  <wp:posOffset>-669255</wp:posOffset>
+                </wp:positionH>
+                <wp:positionV relativeFrom="paragraph">
+                  <wp:posOffset>4129201</wp:posOffset>
+                </wp:positionV>
+                <wp:extent cx="6532880" cy="198120"/>
+                <wp:effectExtent l="0" t="0" r="1270" b="0"/>
+                <wp:wrapTight wrapText="bothSides">
+                  <wp:wrapPolygon edited="0">
+                    <wp:start x="0" y="0"/>
+                    <wp:lineTo x="0" y="18692"/>
+                    <wp:lineTo x="21541" y="18692"/>
+                    <wp:lineTo x="21541" y="0"/>
+                    <wp:lineTo x="0" y="0"/>
+                  </wp:wrapPolygon>
+                </wp:wrapTight>
+                <wp:docPr id="197" name="Cuadro de texto 197"/>
+                <wp:cNvGraphicFramePr/>
+                <a:graphic xmlns:a="http://schemas.openxmlformats.org/drawingml/2006/main">
+                  <a:graphicData uri="http://schemas.microsoft.com/office/word/2010/wordprocessingShape">
+                    <wps:wsp>
+                      <wps:cNvSpPr txBox="1"/>
+                      <wps:spPr>
+                        <a:xfrm>
+                          <a:off x="0" y="0"/>
+                          <a:ext cx="6532880" cy="198120"/>
+                        </a:xfrm>
+                        <a:prstGeom prst="rect">
+                          <a:avLst/>
+                        </a:prstGeom>
+                        <a:solidFill>
+                          <a:prstClr val="white"/>
+                        </a:solidFill>
+                        <a:ln>
+                          <a:noFill/>
+                        </a:ln>
+                      </wps:spPr>
+                      <wps:txbx>
+                        <w:txbxContent>
+                          <w:p>
+                            <w:pPr>
+                              <w:pStyle w:val="Descripcin"/>
+                              <w:jc w:val="center"/>
+                              <w:rPr>
+                                <w:b/>
+                                <w:bCs/>
+                                <w:i w:val="0"/>
+                                <w:iCs w:val="0"/>
+                                <w:noProof/>
+                                <w:sz w:val="28"/>
+                                <w:szCs w:val="20"/>
+                                <w:lang w:val="fr-FR"/>
+                              </w:rPr>
+                            </w:pPr>
+                            <w:bookmarkStart w:id="59" w:name="_Toc150809573"/>
+                            <w:r>
+                              <w:rPr>
+                                <w:b/>
+                                <w:bCs/>
+                                <w:i w:val="0"/>
+                                <w:iCs w:val="0"/>
+                                <w:sz w:val="20"/>
+                                <w:szCs w:val="20"/>
+                                <w:lang w:val="fr-FR"/>
+                              </w:rPr>
+                              <w:t xml:space="preserve">Figure </w:t>
+                            </w:r>
+                            <w:r>
+                              <w:rPr>
+                                <w:b/>
+                                <w:bCs/>
+                                <w:i w:val="0"/>
+                                <w:iCs w:val="0"/>
+                                <w:sz w:val="20"/>
+                                <w:szCs w:val="20"/>
+                              </w:rPr>
+                              <w:fldChar w:fldCharType="begin"/>
+                            </w:r>
+                            <w:r>
+                              <w:rPr>
+                                <w:b/>
+                                <w:bCs/>
+                                <w:i w:val="0"/>
+                                <w:iCs w:val="0"/>
+                                <w:sz w:val="20"/>
+                                <w:szCs w:val="20"/>
+                                <w:lang w:val="fr-FR"/>
+                              </w:rPr>
+                              <w:instrText xml:space="preserve"> SEQ Figure \* ARABIC </w:instrText>
+                            </w:r>
+                            <w:r>
+                              <w:rPr>
+                                <w:b/>
+                                <w:bCs/>
+                                <w:i w:val="0"/>
+                                <w:iCs w:val="0"/>
+                                <w:sz w:val="20"/>
+                                <w:szCs w:val="20"/>
+                              </w:rPr>
+                              <w:fldChar w:fldCharType="separate"/>
+                            </w:r>
+                            <w:r>
+                              <w:rPr>
+                                <w:b/>
+                                <w:bCs/>
+                                <w:i w:val="0"/>
+                                <w:iCs w:val="0"/>
+                                <w:noProof/>
+                                <w:sz w:val="20"/>
+                                <w:szCs w:val="20"/>
+                                <w:lang w:val="fr-FR"/>
+                              </w:rPr>
+                              <w:t>30</w:t>
+                            </w:r>
+                            <w:r>
+                              <w:rPr>
+                                <w:b/>
+                                <w:bCs/>
+                                <w:i w:val="0"/>
+                                <w:iCs w:val="0"/>
+                                <w:sz w:val="20"/>
+                                <w:szCs w:val="20"/>
+                              </w:rPr>
+                              <w:fldChar w:fldCharType="end"/>
+                            </w:r>
+                            <w:r>
+                              <w:rPr>
+                                <w:b/>
+                                <w:bCs/>
+                                <w:i w:val="0"/>
+                                <w:iCs w:val="0"/>
+                                <w:sz w:val="20"/>
+                                <w:szCs w:val="20"/>
+                                <w:lang w:val="fr-FR"/>
+                              </w:rPr>
+                              <w:t xml:space="preserve"> : Valeur de test de sortie de compas pour 360 degrés</w:t>
+                            </w:r>
+                            <w:bookmarkEnd w:id="59"/>
+                          </w:p>
+                        </w:txbxContent>
+                      </wps:txbx>
+                      <wps:bodyPr rot="0" spcFirstLastPara="0" vertOverflow="overflow" horzOverflow="overflow" vert="horz" wrap="square" lIns="0" tIns="0" rIns="0" bIns="0" numCol="1" spcCol="0" rtlCol="0" fromWordArt="0" anchor="t" anchorCtr="0" forceAA="0" compatLnSpc="1">
+                        <a:prstTxWarp prst="textNoShape">
+                          <a:avLst/>
+                        </a:prstTxWarp>
+                        <a:noAutofit/>
+                      </wps:bodyPr>
+                    </wps:wsp>
+                  </a:graphicData>
+                </a:graphic>
+                <wp14:sizeRelV relativeFrom="margin">
+                  <wp14:pctHeight>0</wp14:pctHeight>
+                </wp14:sizeRelV>
+              </wp:anchor>
+            </w:drawing>
+          </mc:Choice>
+          <mc:Fallback>
+            <w:pict>
+              <v:shape w14:anchorId="1F64231A" id="Cuadro de texto 197" o:spid="_x0000_s1061" type="#_x0000_t202" style="position:absolute;margin-left:-52.7pt;margin-top:325.15pt;width:514.4pt;height:15.6pt;z-index:-251529216;visibility:visible;mso-wrap-style:square;mso-height-percent:0;mso-wrap-distance-left:9pt;mso-wrap-distance-top:0;mso-wrap-distance-right:9pt;mso-wrap-distance-bottom:0;mso-position-horizontal:absolute;mso-position-horizontal-relative:text;mso-position-vertical:absolute;mso-position-vertical-relative:text;mso-height-percent:0;mso-height-relative:margin;v-text-anchor:top" o:gfxdata="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" stroked="f">
+                <v:textbox inset="0,0,0,0">
+                  <w:txbxContent>
+                    <w:p>
+                      <w:pPr>
+                        <w:pStyle w:val="Descripcin"/>
+                        <w:jc w:val="center"/>
+                        <w:rPr>
+                          <w:b/>
+                          <w:bCs/>
+                          <w:i w:val="0"/>
+                          <w:iCs w:val="0"/>
+                          <w:noProof/>
+                          <w:sz w:val="28"/>
+                          <w:szCs w:val="20"/>
+                          <w:lang w:val="fr-FR"/>
+                        </w:rPr>
+                      </w:pPr>
+                      <w:bookmarkStart w:id="60" w:name="_Toc150809573"/>
+                      <w:r>
+                        <w:rPr>
+                          <w:b/>
+                          <w:bCs/>
+                          <w:i w:val="0"/>
+                          <w:iCs w:val="0"/>
+                          <w:sz w:val="20"/>
+                          <w:szCs w:val="20"/>
+                          <w:lang w:val="fr-FR"/>
+                        </w:rPr>
+                        <w:t xml:space="preserve">Figure </w:t>
+                      </w:r>
+                      <w:r>
+                        <w:rPr>
+                          <w:b/>
+                          <w:bCs/>
+                          <w:i w:val="0"/>
+                          <w:iCs w:val="0"/>
+                          <w:sz w:val="20"/>
+                          <w:szCs w:val="20"/>
+                        </w:rPr>
+                        <w:fldChar w:fldCharType="begin"/>
+                      </w:r>
+                      <w:r>
+                        <w:rPr>
+                          <w:b/>
+                          <w:bCs/>
+                          <w:i w:val="0"/>
+                          <w:iCs w:val="0"/>
+                          <w:sz w:val="20"/>
+                          <w:szCs w:val="20"/>
+                          <w:lang w:val="fr-FR"/>
+                        </w:rPr>
+                        <w:instrText xml:space="preserve"> SEQ Figure \* ARABIC </w:instrText>
+                      </w:r>
+                      <w:r>
+                        <w:rPr>
+                          <w:b/>
+                          <w:bCs/>
+                          <w:i w:val="0"/>
+                          <w:iCs w:val="0"/>
+                          <w:sz w:val="20"/>
+                          <w:szCs w:val="20"/>
+                        </w:rPr>
+                        <w:fldChar w:fldCharType="separate"/>
+                      </w:r>
+                      <w:r>
+                        <w:rPr>
+                          <w:b/>
+                          <w:bCs/>
+                          <w:i w:val="0"/>
+                          <w:iCs w:val="0"/>
+                          <w:noProof/>
+                          <w:sz w:val="20"/>
+                          <w:szCs w:val="20"/>
+                          <w:lang w:val="fr-FR"/>
+                        </w:rPr>
+                        <w:t>30</w:t>
+                      </w:r>
+                      <w:r>
+                        <w:rPr>
+                          <w:b/>
+                          <w:bCs/>
+                          <w:i w:val="0"/>
+                          <w:iCs w:val="0"/>
+                          <w:sz w:val="20"/>
+                          <w:szCs w:val="20"/>
+                        </w:rPr>
+                        <w:fldChar w:fldCharType="end"/>
+                      </w:r>
+                      <w:r>
+                        <w:rPr>
+                          <w:b/>
+                          <w:bCs/>
+                          <w:i w:val="0"/>
+                          <w:iCs w:val="0"/>
+                          <w:sz w:val="20"/>
+                          <w:szCs w:val="20"/>
+                          <w:lang w:val="fr-FR"/>
+                        </w:rPr>
+                        <w:t xml:space="preserve"> : Valeur de test de sortie de compas pour 360 degrés</w:t>
+                      </w:r>
+                      <w:bookmarkEnd w:id="60"/>
+                    </w:p>
+                  </w:txbxContent>
+                </v:textbox>
+                <w10:wrap type="tight"/>
+              </v:shape>
+            </w:pict>
+          </mc:Fallback>
+        </mc:AlternateContent>
+      </w:r>
+      <w:r>
+        <w:rPr>
+          <w:noProof/>
+          <w:lang w:val="fr-FR"/>
+        </w:rPr>
+        <w:drawing>
+          <wp:anchor distT="0" distB="0" distL="114300" distR="114300" simplePos="0" relativeHeight="251782144" behindDoc="1" locked="0" layoutInCell="1" allowOverlap="1" wp14:anchorId="7FEE5836" wp14:editId="58D36388">
+            <wp:simplePos x="0" y="0"/>
+            <wp:positionH relativeFrom="margin">
+              <wp:align>center</wp:align>
+            </wp:positionH>
+            <wp:positionV relativeFrom="paragraph">
+              <wp:posOffset>572027</wp:posOffset>
+            </wp:positionV>
+            <wp:extent cx="6532880" cy="3427730"/>
+            <wp:effectExtent l="152400" t="152400" r="363220" b="363220"/>
+            <wp:wrapTight wrapText="bothSides">
+              <wp:wrapPolygon edited="0">
+                <wp:start x="252" y="-960"/>
+                <wp:lineTo x="-504" y="-720"/>
+                <wp:lineTo x="-441" y="22448"/>
+                <wp:lineTo x="567" y="23529"/>
+                <wp:lineTo x="630" y="23769"/>
+                <wp:lineTo x="21604" y="23769"/>
+                <wp:lineTo x="21667" y="23529"/>
+                <wp:lineTo x="22612" y="22448"/>
+                <wp:lineTo x="22738" y="20408"/>
+                <wp:lineTo x="22738" y="1200"/>
+                <wp:lineTo x="21982" y="-600"/>
+                <wp:lineTo x="21919" y="-960"/>
+                <wp:lineTo x="252" y="-960"/>
+              </wp:wrapPolygon>
+            </wp:wrapTight>
+            <wp:docPr id="54" name="Imagen 54"/>
+            <wp:cNvGraphicFramePr>
+              <a:graphicFrameLocks xmlns:a="http://schemas.openxmlformats.org/drawingml/2006/main" noChangeAspect="1"/>
+            </wp:cNvGraphicFramePr>
+            <a:graphic xmlns:a="http://schemas.openxmlformats.org/drawingml/2006/main">
+              <a:graphicData uri="http://schemas.openxmlformats.org/drawingml/2006/picture">
+                <pic:pic xmlns:pic="http://schemas.openxmlformats.org/drawingml/2006/picture">
+                  <pic:nvPicPr>
+                    <pic:cNvPr id="54" name="Imagen 54"/>
+                    <pic:cNvPicPr/>
+                  </pic:nvPicPr>
+                  <pic:blipFill>
+                    <a:blip r:embed="rId69">
+                      <a:extLst>
+                        <a:ext uri="{28A0092B-C50C-407E-A947-70E740481C1C}">
+                          <a14:useLocalDpi xmlns:a14="http://schemas.microsoft.com/office/drawing/2010/main" val="0"/>
+                        </a:ext>
+                      </a:extLst>
+                    </a:blip>
+                    <a:stretch>
+                      <a:fillRect/>
+                    </a:stretch>
+                  </pic:blipFill>
+                  <pic:spPr>
+                    <a:xfrm>
+                      <a:off x="0" y="0"/>
+                      <a:ext cx="6532880" cy="3427730"/>
+                    </a:xfrm>
+                    <a:prstGeom prst="rect">
+                      <a:avLst/>
+                    </a:prstGeom>
+                    <a:ln>
+                      <a:noFill/>
+                    </a:ln>
+                    <a:effectLst>
+                      <a:outerShdw blurRad="292100" dist="139700" dir="2700000" algn="tl" rotWithShape="0">
+                        <a:srgbClr val="333333">
+                          <a:alpha val="65000"/>
+                        </a:srgbClr>
+                      </a:outerShdw>
+                    </a:effectLst>
+                  </pic:spPr>
+                </pic:pic>
+              </a:graphicData>
+            </a:graphic>
+            <wp14:sizeRelH relativeFrom="margin">
+              <wp14:pctWidth>0</wp14:pctWidth>
+            </wp14:sizeRelH>
+            <wp14:sizeRelV relativeFrom="margin">
+              <wp14:pctHeight>0</wp14:pctHeight>
+            </wp14:sizeRelV>
+          </wp:anchor>
+        </w:drawing>
+      </w:r>
+      <w:r>
+        <w:rPr>
+          <w:lang w:val="fr-FR"/>
+        </w:rPr>
+        <w:t xml:space="preserve">Pour visualiser la sortie on utilise aussi </w:t>
+      </w:r>
+      <w:r>
+        <w:rPr>
+          <w:b/>
+          <w:bCs/>
+          <w:lang w:val="fr-FR"/>
+        </w:rPr>
+        <w:t xml:space="preserve">Signal Tap Logic </w:t>
+      </w:r>
+      <w:r>
+        <w:rPr>
+          <w:b/>
+          <w:bCs/>
+          <w:lang w:val="fr-FR"/>
+        </w:rPr>
+        <w:t>Analyser</w:t>
+      </w:r>
+      <w:r>
+        <w:rPr>
+          <w:lang w:val="fr-FR"/>
+        </w:rPr>
+        <w:t xml:space="preserve"> pour afficher tous les signaux qu’on veut </w:t>
+      </w:r>
+      <w:r>
+        <w:rPr>
+          <w:lang w:val="fr-FR"/>
+        </w:rPr>
+        <w:t xml:space="preserve">observer </w:t>
+      </w:r>
+      <w:r>
+        <w:rPr>
+          <w:lang w:val="fr-FR"/>
+        </w:rPr>
+        <w:t>:</w:t>
+      </w:r>
+    </w:p>
+    <w:p>
+      <w:pPr>
+        <w:rPr>
+          <w:lang w:val="fr-FR"/>
+        </w:rPr>
+      </w:pPr>
+      <w:r>
+        <w:rPr>
+          <w:lang w:val="fr-FR"/>
+        </w:rPr>
+        <w:t>Et si on change la valeur de DUTY dans le code Arduino à 180º :</w:t>
+      </w:r>
+    </w:p>
+    <w:p>
+      <w:pPr>
+        <w:shd w:val="clear" w:color="auto" w:fill="FFFFFF"/>
+        <w:spacing w:after="0" w:line="285" w:lineRule="atLeast"/>
+        <w:rPr>
+          <w:rFonts w:ascii="Consolas" w:eastAsia="Times New Roman" w:hAnsi="Consolas" w:cs="Times New Roman"/>
+          <w:color w:val="4E5B61"/>
+          <w:sz w:val="21"/>
+          <w:szCs w:val="21"/>
+          <w:lang w:val="fr-FR" w:eastAsia="es-ES"/>
+        </w:rPr>
+      </w:pPr>
+      <w:r>
+        <w:rPr>
+          <w:noProof/>
+        </w:rPr>
+        <mc:AlternateContent>
+          <mc:Choice Requires="wps">
+            <w:drawing>
+              <wp:anchor distT="0" distB="0" distL="114300" distR="114300" simplePos="0" relativeHeight="251789312" behindDoc="1" locked="0" layoutInCell="1" allowOverlap="1" wp14:anchorId="1DDA7772" wp14:editId="0A0AA466">
+                <wp:simplePos x="0" y="0"/>
+                <wp:positionH relativeFrom="column">
+                  <wp:posOffset>-493922</wp:posOffset>
+                </wp:positionH>
+                <wp:positionV relativeFrom="paragraph">
+                  <wp:posOffset>3894036</wp:posOffset>
+                </wp:positionV>
+                <wp:extent cx="6425565" cy="207010"/>
+                <wp:effectExtent l="0" t="0" r="0" b="2540"/>
+                <wp:wrapTight wrapText="bothSides">
+                  <wp:wrapPolygon edited="0">
+                    <wp:start x="0" y="0"/>
+                    <wp:lineTo x="0" y="19877"/>
+                    <wp:lineTo x="21517" y="19877"/>
+                    <wp:lineTo x="21517" y="0"/>
+                    <wp:lineTo x="0" y="0"/>
+                  </wp:wrapPolygon>
+                </wp:wrapTight>
+                <wp:docPr id="198" name="Cuadro de texto 198"/>
+                <wp:cNvGraphicFramePr/>
+                <a:graphic xmlns:a="http://schemas.openxmlformats.org/drawingml/2006/main">
+                  <a:graphicData uri="http://schemas.microsoft.com/office/word/2010/wordprocessingShape">
+                    <wps:wsp>
+                      <wps:cNvSpPr txBox="1"/>
+                      <wps:spPr>
+                        <a:xfrm>
+                          <a:off x="0" y="0"/>
+                          <a:ext cx="6425565" cy="207010"/>
+                        </a:xfrm>
+                        <a:prstGeom prst="rect">
+                          <a:avLst/>
+                        </a:prstGeom>
+                        <a:solidFill>
+                          <a:prstClr val="white"/>
+                        </a:solidFill>
+                        <a:ln>
+                          <a:noFill/>
+                        </a:ln>
+                      </wps:spPr>
+                      <wps:txbx>
+                        <w:txbxContent>
+                          <w:p>
+                            <w:pPr>
+                              <w:pStyle w:val="Descripcin"/>
+                              <w:jc w:val="center"/>
+                              <w:rPr>
+                                <w:b/>
+                                <w:bCs/>
+                                <w:i w:val="0"/>
+                                <w:iCs w:val="0"/>
+                                <w:noProof/>
+                                <w:sz w:val="28"/>
+                                <w:szCs w:val="20"/>
+                                <w:lang w:val="fr-FR"/>
+                              </w:rPr>
+                            </w:pPr>
+                            <w:bookmarkStart w:id="61" w:name="_Toc150809574"/>
+                            <w:r>
+                              <w:rPr>
+                                <w:b/>
+                                <w:bCs/>
+                                <w:i w:val="0"/>
+                                <w:iCs w:val="0"/>
+                                <w:sz w:val="20"/>
+                                <w:szCs w:val="20"/>
+                                <w:lang w:val="fr-FR"/>
+                              </w:rPr>
+                              <w:t xml:space="preserve">Figure </w:t>
+                            </w:r>
+                            <w:r>
+                              <w:rPr>
+                                <w:b/>
+                                <w:bCs/>
+                                <w:i w:val="0"/>
+                                <w:iCs w:val="0"/>
+                                <w:sz w:val="20"/>
+                                <w:szCs w:val="20"/>
+                              </w:rPr>
+                              <w:fldChar w:fldCharType="begin"/>
+                            </w:r>
+                            <w:r>
+                              <w:rPr>
+                                <w:b/>
+                                <w:bCs/>
+                                <w:i w:val="0"/>
+                                <w:iCs w:val="0"/>
+                                <w:sz w:val="20"/>
+                                <w:szCs w:val="20"/>
+                                <w:lang w:val="fr-FR"/>
+                              </w:rPr>
+                              <w:instrText xml:space="preserve"> SEQ Figure \* ARABIC </w:instrText>
+                            </w:r>
+                            <w:r>
+                              <w:rPr>
+                                <w:b/>
+                                <w:bCs/>
+                                <w:i w:val="0"/>
+                                <w:iCs w:val="0"/>
+                                <w:sz w:val="20"/>
+                                <w:szCs w:val="20"/>
+                              </w:rPr>
+                              <w:fldChar w:fldCharType="separate"/>
+                            </w:r>
+                            <w:r>
+                              <w:rPr>
+                                <w:b/>
+                                <w:bCs/>
+                                <w:i w:val="0"/>
+                                <w:iCs w:val="0"/>
+                                <w:noProof/>
+                                <w:sz w:val="20"/>
+                                <w:szCs w:val="20"/>
+                                <w:lang w:val="fr-FR"/>
+                              </w:rPr>
+                              <w:t>31</w:t>
+                            </w:r>
+                            <w:r>
+                              <w:rPr>
+                                <w:b/>
+                                <w:bCs/>
+                                <w:i w:val="0"/>
+                                <w:iCs w:val="0"/>
+                                <w:sz w:val="20"/>
+                                <w:szCs w:val="20"/>
+                              </w:rPr>
+                              <w:fldChar w:fldCharType="end"/>
+                            </w:r>
+                            <w:r>
+                              <w:rPr>
+                                <w:b/>
+                                <w:bCs/>
+                                <w:i w:val="0"/>
+                                <w:iCs w:val="0"/>
+                                <w:sz w:val="20"/>
+                                <w:szCs w:val="20"/>
+                                <w:lang w:val="fr-FR"/>
+                              </w:rPr>
+                              <w:t xml:space="preserve"> : Valeur de test de sortie de compas pour 180 degrés</w:t>
+                            </w:r>
+                            <w:bookmarkEnd w:id="61"/>
+                          </w:p>
+                        </w:txbxContent>
+                      </wps:txbx>
+                      <wps:bodyPr rot="0" spcFirstLastPara="0" vertOverflow="overflow" horzOverflow="overflow" vert="horz" wrap="square" lIns="0" tIns="0" rIns="0" bIns="0" numCol="1" spcCol="0" rtlCol="0" fromWordArt="0" anchor="t" anchorCtr="0" forceAA="0" compatLnSpc="1">
+                        <a:prstTxWarp prst="textNoShape">
+                          <a:avLst/>
+                        </a:prstTxWarp>
+                        <a:noAutofit/>
+                      </wps:bodyPr>
+                    </wps:wsp>
+                  </a:graphicData>
+                </a:graphic>
+                <wp14:sizeRelV relativeFrom="margin">
+                  <wp14:pctHeight>0</wp14:pctHeight>
+                </wp14:sizeRelV>
+              </wp:anchor>
+            </w:drawing>
+          </mc:Choice>
+          <mc:Fallback>
+            <w:pict>
+              <v:shape w14:anchorId="1DDA7772" id="Cuadro de texto 198" o:spid="_x0000_s1062" type="#_x0000_t202" style="position:absolute;margin-left:-38.9pt;margin-top:306.6pt;width:505.95pt;height:16.3pt;z-index:-251527168;visibility:visible;mso-wrap-style:square;mso-height-percent:0;mso-wrap-distance-left:9pt;mso-wrap-distance-top:0;mso-wrap-distance-right:9pt;mso-wrap-distance-bottom:0;mso-position-horizontal:absolute;mso-position-horizontal-relative:text;mso-position-vertical:absolute;mso-position-vertical-relative:text;mso-height-percent:0;mso-height-relative:margin;v-text-anchor:top" o:gfxdata="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" stroked="f">
+                <v:textbox inset="0,0,0,0">
+                  <w:txbxContent>
+                    <w:p>
+                      <w:pPr>
+                        <w:pStyle w:val="Descripcin"/>
+                        <w:jc w:val="center"/>
+                        <w:rPr>
+                          <w:b/>
+                          <w:bCs/>
+                          <w:i w:val="0"/>
+                          <w:iCs w:val="0"/>
+                          <w:noProof/>
+                          <w:sz w:val="28"/>
+                          <w:szCs w:val="20"/>
+                          <w:lang w:val="fr-FR"/>
+                        </w:rPr>
+                      </w:pPr>
+                      <w:bookmarkStart w:id="62" w:name="_Toc150809574"/>
+                      <w:r>
+                        <w:rPr>
+                          <w:b/>
+                          <w:bCs/>
+                          <w:i w:val="0"/>
+                          <w:iCs w:val="0"/>
+                          <w:sz w:val="20"/>
+                          <w:szCs w:val="20"/>
+                          <w:lang w:val="fr-FR"/>
+                        </w:rPr>
+                        <w:t xml:space="preserve">Figure </w:t>
+                      </w:r>
+                      <w:r>
+                        <w:rPr>
+                          <w:b/>
+                          <w:bCs/>
+                          <w:i w:val="0"/>
+                          <w:iCs w:val="0"/>
+                          <w:sz w:val="20"/>
+                          <w:szCs w:val="20"/>
+                        </w:rPr>
+                        <w:fldChar w:fldCharType="begin"/>
+                      </w:r>
+                      <w:r>
+                        <w:rPr>
+                          <w:b/>
+                          <w:bCs/>
+                          <w:i w:val="0"/>
+                          <w:iCs w:val="0"/>
+                          <w:sz w:val="20"/>
+                          <w:szCs w:val="20"/>
+                          <w:lang w:val="fr-FR"/>
+                        </w:rPr>
+                        <w:instrText xml:space="preserve"> SEQ Figure \* ARABIC </w:instrText>
+                      </w:r>
+                      <w:r>
+                        <w:rPr>
+                          <w:b/>
+                          <w:bCs/>
+                          <w:i w:val="0"/>
+                          <w:iCs w:val="0"/>
+                          <w:sz w:val="20"/>
+                          <w:szCs w:val="20"/>
+                        </w:rPr>
+                        <w:fldChar w:fldCharType="separate"/>
+                      </w:r>
+                      <w:r>
+                        <w:rPr>
+                          <w:b/>
+                          <w:bCs/>
+                          <w:i w:val="0"/>
+                          <w:iCs w:val="0"/>
+                          <w:noProof/>
+                          <w:sz w:val="20"/>
+                          <w:szCs w:val="20"/>
+                          <w:lang w:val="fr-FR"/>
+                        </w:rPr>
+                        <w:t>31</w:t>
+                      </w:r>
+                      <w:r>
+                        <w:rPr>
+                          <w:b/>
+                          <w:bCs/>
+                          <w:i w:val="0"/>
+                          <w:iCs w:val="0"/>
+                          <w:sz w:val="20"/>
+                          <w:szCs w:val="20"/>
+                        </w:rPr>
+                        <w:fldChar w:fldCharType="end"/>
+                      </w:r>
+                      <w:r>
+                        <w:rPr>
+                          <w:b/>
+                          <w:bCs/>
+                          <w:i w:val="0"/>
+                          <w:iCs w:val="0"/>
+                          <w:sz w:val="20"/>
+                          <w:szCs w:val="20"/>
+                          <w:lang w:val="fr-FR"/>
+                        </w:rPr>
+                        <w:t xml:space="preserve"> : Valeur de test de sortie de compas pour 180 degrés</w:t>
+                      </w:r>
+                      <w:bookmarkEnd w:id="62"/>
+                    </w:p>
+                  </w:txbxContent>
+                </v:textbox>
+                <w10:wrap type="tight"/>
+              </v:shape>
+            </w:pict>
+          </mc:Fallback>
+        </mc:AlternateContent>
+      </w:r>
+      <w:r>
+        <w:rPr>
+          <w:noProof/>
+        </w:rPr>
+        <w:drawing>
+          <wp:anchor distT="0" distB="0" distL="114300" distR="114300" simplePos="0" relativeHeight="251783168" behindDoc="1" locked="0" layoutInCell="1" allowOverlap="1" wp14:anchorId="4821201E" wp14:editId="3F2F4C3D">
+            <wp:simplePos x="0" y="0"/>
+            <wp:positionH relativeFrom="margin">
+              <wp:align>center</wp:align>
+            </wp:positionH>
+            <wp:positionV relativeFrom="paragraph">
+              <wp:posOffset>417830</wp:posOffset>
+            </wp:positionV>
+            <wp:extent cx="6425565" cy="3384550"/>
+            <wp:effectExtent l="190500" t="190500" r="184785" b="196850"/>
+            <wp:wrapTight wrapText="bothSides">
+              <wp:wrapPolygon edited="0">
+                <wp:start x="128" y="-1216"/>
+                <wp:lineTo x="-640" y="-973"/>
+                <wp:lineTo x="-640" y="21276"/>
+                <wp:lineTo x="-192" y="22370"/>
+                <wp:lineTo x="128" y="22735"/>
+                <wp:lineTo x="21389" y="22735"/>
+                <wp:lineTo x="21709" y="22370"/>
+                <wp:lineTo x="22157" y="20546"/>
+                <wp:lineTo x="22157" y="973"/>
+                <wp:lineTo x="21453" y="-851"/>
+                <wp:lineTo x="21389" y="-1216"/>
+                <wp:lineTo x="128" y="-1216"/>
+              </wp:wrapPolygon>
+            </wp:wrapTight>
+            <wp:docPr id="195" name="Imagen 195"/>
+            <wp:cNvGraphicFramePr>
+              <a:graphicFrameLocks xmlns:a="http://schemas.openxmlformats.org/drawingml/2006/main" noChangeAspect="1"/>
+            </wp:cNvGraphicFramePr>
+            <a:graphic xmlns:a="http://schemas.openxmlformats.org/drawingml/2006/main">
+              <a:graphicData uri="http://schemas.openxmlformats.org/drawingml/2006/picture">
+                <pic:pic xmlns:pic="http://schemas.openxmlformats.org/drawingml/2006/picture">
+                  <pic:nvPicPr>
+                    <pic:cNvPr id="1" name=""/>
+                    <pic:cNvPicPr/>
+                  </pic:nvPicPr>
+                  <pic:blipFill>
+                    <a:blip r:embed="rId70">
+                      <a:extLst>
+                        <a:ext uri="{28A0092B-C50C-407E-A947-70E740481C1C}">
+                          <a14:useLocalDpi xmlns:a14="http://schemas.microsoft.com/office/drawing/2010/main" val="0"/>
+                        </a:ext>
+                      </a:extLst>
+                    </a:blip>
+                    <a:stretch>
+                      <a:fillRect/>
+                    </a:stretch>
+                  </pic:blipFill>
+                  <pic:spPr>
+                    <a:xfrm>
+                      <a:off x="0" y="0"/>
+                      <a:ext cx="6425565" cy="3384550"/>
+                    </a:xfrm>
+                    <a:prstGeom prst="rect">
+                      <a:avLst/>
+                    </a:prstGeom>
+                    <a:ln>
+                      <a:noFill/>
+                    </a:ln>
+                    <a:effectLst>
+                      <a:outerShdw blurRad="190500" algn="tl" rotWithShape="0">
+                        <a:srgbClr val="000000">
+                          <a:alpha val="70000"/>
+                        </a:srgbClr>
+                      </a:outerShdw>
+                    </a:effectLst>
+                  </pic:spPr>
+                </pic:pic>
+              </a:graphicData>
+            </a:graphic>
+            <wp14:sizeRelH relativeFrom="margin">
+              <wp14:pctWidth>0</wp14:pctWidth>
+            </wp14:sizeRelH>
+            <wp14:sizeRelV relativeFrom="margin">
+              <wp14:pctHeight>0</wp14:pctHeight>
+            </wp14:sizeRelV>
+          </wp:anchor>
+        </w:drawing>
+      </w:r>
+      <w:r>
+        <w:rPr>
+          <w:rFonts w:ascii="Consolas" w:eastAsia="Times New Roman" w:hAnsi="Consolas" w:cs="Times New Roman"/>
+          <w:color w:val="D35400"/>
+          <w:sz w:val="21"/>
+          <w:szCs w:val="21"/>
+          <w:lang w:val="fr-FR" w:eastAsia="es-ES"/>
+        </w:rPr>
+        <w:t>Timer1</w:t>
+      </w:r>
+      <w:r>
+        <w:rPr>
+          <w:rFonts w:ascii="Consolas" w:eastAsia="Times New Roman" w:hAnsi="Consolas" w:cs="Times New Roman"/>
+          <w:color w:val="4E5B61"/>
+          <w:sz w:val="21"/>
+          <w:szCs w:val="21"/>
+          <w:lang w:val="fr-FR" w:eastAsia="es-ES"/>
+        </w:rPr>
+        <w:t>.</w:t>
+      </w:r>
+      <w:r>
+        <w:rPr>
+          <w:rFonts w:ascii="Consolas" w:eastAsia="Times New Roman" w:hAnsi="Consolas" w:cs="Times New Roman"/>
+          <w:color w:val="D35400"/>
+          <w:sz w:val="21"/>
+          <w:szCs w:val="21"/>
+          <w:lang w:val="fr-FR" w:eastAsia="es-ES"/>
+        </w:rPr>
+        <w:t>pwm</w:t>
+      </w:r>
+      <w:r>
+        <w:rPr>
+          <w:rFonts w:ascii="Consolas" w:eastAsia="Times New Roman" w:hAnsi="Consolas" w:cs="Times New Roman"/>
+          <w:color w:val="434F54"/>
+          <w:sz w:val="21"/>
+          <w:szCs w:val="21"/>
+          <w:lang w:val="fr-FR" w:eastAsia="es-ES"/>
+        </w:rPr>
+        <w:t xml:space="preserve"> (</w:t>
+      </w:r>
+      <w:r>
+        <w:rPr>
+          <w:rFonts w:ascii="Consolas" w:eastAsia="Times New Roman" w:hAnsi="Consolas" w:cs="Times New Roman"/>
+          <w:color w:val="4E5B61"/>
+          <w:sz w:val="21"/>
+          <w:szCs w:val="21"/>
+          <w:lang w:val="fr-FR" w:eastAsia="es-ES"/>
+        </w:rPr>
+        <w:t xml:space="preserve">pwmPin, </w:t>
+      </w:r>
+      <w:r>
+        <w:rPr>
+          <w:rFonts w:ascii="Consolas" w:eastAsia="Times New Roman" w:hAnsi="Consolas" w:cs="Times New Roman"/>
+          <w:color w:val="005C5F"/>
+          <w:sz w:val="21"/>
+          <w:szCs w:val="21"/>
+          <w:lang w:val="fr-FR" w:eastAsia="es-ES"/>
+        </w:rPr>
+        <w:t>180</w:t>
+      </w:r>
+      <w:r>
+        <w:rPr>
+          <w:rFonts w:ascii="Consolas" w:eastAsia="Times New Roman" w:hAnsi="Consolas" w:cs="Times New Roman"/>
+          <w:color w:val="434F54"/>
+          <w:sz w:val="21"/>
+          <w:szCs w:val="21"/>
+          <w:lang w:val="fr-FR" w:eastAsia="es-ES"/>
+        </w:rPr>
+        <w:t>)</w:t>
+      </w:r>
+      <w:r>
+        <w:rPr>
+          <w:rFonts w:ascii="Consolas" w:eastAsia="Times New Roman" w:hAnsi="Consolas" w:cs="Times New Roman"/>
+          <w:color w:val="434F54"/>
+          <w:sz w:val="21"/>
+          <w:szCs w:val="21"/>
+          <w:lang w:val="fr-FR" w:eastAsia="es-ES"/>
+        </w:rPr>
+        <w:t xml:space="preserve"> </w:t>
+      </w:r>
+      <w:r>
+        <w:rPr>
+          <w:rFonts w:ascii="Consolas" w:eastAsia="Times New Roman" w:hAnsi="Consolas" w:cs="Times New Roman"/>
+          <w:color w:val="4E5B61"/>
+          <w:sz w:val="21"/>
+          <w:szCs w:val="21"/>
+          <w:lang w:val="fr-FR" w:eastAsia="es-ES"/>
+        </w:rPr>
+        <w:t>;</w:t>
+      </w:r>
+      <w:r>
+        <w:rPr>
+          <w:rFonts w:ascii="Consolas" w:eastAsia="Times New Roman" w:hAnsi="Consolas" w:cs="Times New Roman"/>
+          <w:color w:val="95A5A6"/>
+          <w:sz w:val="21"/>
+          <w:szCs w:val="21"/>
+          <w:lang w:val="fr-FR" w:eastAsia="es-ES"/>
+        </w:rPr>
+        <w:t xml:space="preserve"> // </w:t>
+      </w:r>
+      <w:r>
+        <w:rPr>
+          <w:rFonts w:ascii="Consolas" w:eastAsia="Times New Roman" w:hAnsi="Consolas" w:cs="Times New Roman"/>
+          <w:color w:val="95A5A6"/>
+          <w:sz w:val="21"/>
+          <w:szCs w:val="21"/>
+          <w:u w:val="single"/>
+          <w:lang w:val="fr-FR" w:eastAsia="es-ES"/>
+        </w:rPr>
+        <w:t>19</w:t>
+      </w:r>
+      <w:r>
+        <w:rPr>
+          <w:rFonts w:ascii="Consolas" w:eastAsia="Times New Roman" w:hAnsi="Consolas" w:cs="Times New Roman"/>
+          <w:color w:val="95A5A6"/>
+          <w:sz w:val="21"/>
+          <w:szCs w:val="21"/>
+          <w:lang w:val="fr-FR" w:eastAsia="es-ES"/>
+        </w:rPr>
+        <w:t>% DUTY (0 à 1023)</w:t>
+      </w:r>
+      <w:r>
+        <w:rPr>
+          <w:rFonts w:ascii="Consolas" w:eastAsia="Times New Roman" w:hAnsi="Consolas" w:cs="Times New Roman"/>
+          <w:color w:val="95A5A6"/>
+          <w:sz w:val="21"/>
+          <w:szCs w:val="21"/>
+          <w:lang w:val="fr-FR" w:eastAsia="es-ES"/>
+        </w:rPr>
+        <w:t xml:space="preserve"> </w:t>
+      </w:r>
+      <w:r>
+        <w:rPr>
+          <w:rFonts w:ascii="Consolas" w:eastAsia="Times New Roman" w:hAnsi="Consolas" w:cs="Times New Roman"/>
+          <w:color w:val="95A5A6"/>
+          <w:sz w:val="21"/>
+          <w:szCs w:val="21"/>
+          <w:lang w:val="fr-FR" w:eastAsia="es-ES"/>
+        </w:rPr>
+        <w:t xml:space="preserve">-&gt; </w:t>
+      </w:r>
+      <w:r>
+        <w:rPr>
+          <w:rFonts w:ascii="Consolas" w:eastAsia="Times New Roman" w:hAnsi="Consolas" w:cs="Times New Roman"/>
+          <w:color w:val="95A5A6"/>
+          <w:sz w:val="21"/>
+          <w:szCs w:val="21"/>
+          <w:lang w:val="fr-FR" w:eastAsia="es-ES"/>
+        </w:rPr>
+        <w:t>180</w:t>
+      </w:r>
+      <w:r>
+        <w:rPr>
+          <w:rFonts w:ascii="Consolas" w:eastAsia="Times New Roman" w:hAnsi="Consolas" w:cs="Times New Roman"/>
+          <w:color w:val="95A5A6"/>
+          <w:sz w:val="21"/>
+          <w:szCs w:val="21"/>
+          <w:lang w:val="fr-FR" w:eastAsia="es-ES"/>
+        </w:rPr>
+        <w:t>º</w:t>
+      </w:r>
     </w:p>
     <w:p>
       <w:pPr>
         <w:ind w:left="360"/>
         <w:rPr>
-          <w:lang w:val="fr-FR"/>
-        </w:rPr>
-      </w:pPr>
-    </w:p>
-    <w:p>
-      <w:pPr>
-        <w:ind w:left="360"/>
-        <w:rPr>
-          <w:lang w:val="fr-FR"/>
-        </w:rPr>
-      </w:pPr>
-    </w:p>
-    <w:p>
-      <w:pPr>
-        <w:ind w:left="360"/>
-        <w:rPr>
-          <w:lang w:val="fr-FR"/>
-        </w:rPr>
-      </w:pPr>
-    </w:p>
-    <w:p>
-      <w:pPr>
-        <w:rPr>
-          <w:lang w:val="fr-FR"/>
-        </w:rPr>
-      </w:pPr>
-    </w:p>
-    <w:p>
-      <w:pPr>
-        <w:ind w:left="360"/>
-        <w:rPr>
-          <w:u w:val="single"/>
           <w:lang w:val="fr-FR"/>
         </w:rPr>
       </w:pPr>
@@ -19266,7 +20991,6 @@
         <w:rPr>
           <w:noProof/>
         </w:rPr>
-        <w:lastRenderedPageBreak/>
         <w:drawing>
           <wp:anchor distT="0" distB="0" distL="114300" distR="114300" simplePos="0" relativeHeight="251773952" behindDoc="1" locked="0" layoutInCell="1" allowOverlap="1" wp14:anchorId="21E6741D" wp14:editId="771523C5">
             <wp:simplePos x="0" y="0"/>
@@ -19299,7 +21023,7 @@
                     <pic:cNvPicPr/>
                   </pic:nvPicPr>
                   <pic:blipFill>
-                    <a:blip r:embed="rId65">
+                    <a:blip r:embed="rId71">
                       <a:extLst>
                         <a:ext uri="{28A0092B-C50C-407E-A947-70E740481C1C}">
                           <a14:useLocalDpi xmlns:a14="http://schemas.microsoft.com/office/drawing/2010/main" val="0"/>
@@ -19374,18 +21098,182 @@
           <w:szCs w:val="36"/>
           <w:lang w:val="fr-FR"/>
         </w:rPr>
-        <w:t>ASSEMBLAGE DE SYSTÈME</w:t>
-      </w:r>
-    </w:p>
-    <w:p>
-      <w:pPr>
-        <w:rPr>
-          <w:lang w:val="fr-FR"/>
-        </w:rPr>
-      </w:pPr>
+        <w:t>ASSEMBLAGE</w:t>
+      </w:r>
+      <w:r>
+        <w:rPr>
+          <w:rFonts w:ascii="Arial Black" w:hAnsi="Arial Black"/>
+          <w:b/>
+          <w:bCs/>
+          <w:color w:val="C45911" w:themeColor="accent2" w:themeShade="BF"/>
+          <w:sz w:val="36"/>
+          <w:szCs w:val="36"/>
+          <w:lang w:val="fr-FR"/>
+        </w:rPr>
+        <w:t xml:space="preserve"> l</w:t>
+      </w:r>
+      <w:r>
+        <w:rPr>
+          <w:rFonts w:ascii="Arial Black" w:hAnsi="Arial Black"/>
+          <w:b/>
+          <w:bCs/>
+          <w:color w:val="C45911" w:themeColor="accent2" w:themeShade="BF"/>
+          <w:sz w:val="36"/>
+          <w:szCs w:val="36"/>
+          <w:lang w:val="fr-FR"/>
+        </w:rPr>
+        <w:t xml:space="preserve"> DE SYSTÈME</w:t>
+      </w:r>
+    </w:p>
+    <w:p>
+      <w:pPr>
+        <w:rPr>
+          <w:lang w:val="fr-FR"/>
+        </w:rPr>
+      </w:pPr>
+    </w:p>
+    <w:p>
+      <w:pPr>
+        <w:rPr>
+          <w:lang w:val="fr-FR"/>
+        </w:rPr>
+      </w:pPr>
+      <w:r>
+        <w:rPr>
+          <w:lang w:val="fr-FR"/>
+        </w:rPr>
+        <w:br w:type="page"/>
+      </w:r>
+    </w:p>
+    <w:p>
+      <w:pPr>
+        <w:rPr>
+          <w:lang w:val="fr-FR"/>
+        </w:rPr>
+      </w:pPr>
+      <w:r>
+        <w:rPr>
+          <w:noProof/>
+          <w:sz w:val="52"/>
+          <w:szCs w:val="52"/>
+          <w:lang w:val="fr-FR"/>
+        </w:rPr>
+        <w:lastRenderedPageBreak/>
+        <mc:AlternateContent>
+          <mc:Choice Requires="wps">
+            <w:drawing>
+              <wp:anchor distT="45720" distB="45720" distL="114300" distR="114300" simplePos="0" relativeHeight="251791360" behindDoc="1" locked="0" layoutInCell="1" allowOverlap="1" wp14:anchorId="13379EE9" wp14:editId="6AAB4504">
+                <wp:simplePos x="0" y="0"/>
+                <wp:positionH relativeFrom="margin">
+                  <wp:align>center</wp:align>
+                </wp:positionH>
+                <wp:positionV relativeFrom="paragraph">
+                  <wp:posOffset>-468367</wp:posOffset>
+                </wp:positionV>
+                <wp:extent cx="2035834" cy="495300"/>
+                <wp:effectExtent l="0" t="0" r="21590" b="19050"/>
+                <wp:wrapNone/>
+                <wp:docPr id="199" name="Cuadro de texto 2"/>
+                <wp:cNvGraphicFramePr>
+                  <a:graphicFrameLocks xmlns:a="http://schemas.openxmlformats.org/drawingml/2006/main"/>
+                </wp:cNvGraphicFramePr>
+                <a:graphic xmlns:a="http://schemas.openxmlformats.org/drawingml/2006/main">
+                  <a:graphicData uri="http://schemas.microsoft.com/office/word/2010/wordprocessingShape">
+                    <wps:wsp>
+                      <wps:cNvSpPr txBox="1">
+                        <a:spLocks noChangeArrowheads="1"/>
+                      </wps:cNvSpPr>
+                      <wps:spPr bwMode="auto">
+                        <a:xfrm>
+                          <a:off x="0" y="0"/>
+                          <a:ext cx="2035834" cy="495300"/>
+                        </a:xfrm>
+                        <a:prstGeom prst="rect">
+                          <a:avLst/>
+                        </a:prstGeom>
+                        <a:solidFill>
+                          <a:srgbClr val="FFFFFF"/>
+                        </a:solidFill>
+                        <a:ln w="9525">
+                          <a:solidFill>
+                            <a:srgbClr val="000000"/>
+                          </a:solidFill>
+                          <a:miter lim="800000"/>
+                          <a:headEnd/>
+                          <a:tailEnd/>
+                        </a:ln>
+                      </wps:spPr>
+                      <wps:txbx>
+                        <w:txbxContent>
+                          <w:p>
+                            <w:pPr>
+                              <w:rPr>
+                                <w:b/>
+                                <w:bCs/>
+                              </w:rPr>
+                            </w:pPr>
+                            <w:r>
+                              <w:rPr>
+                                <w:b/>
+                                <w:bCs/>
+                                <w:sz w:val="52"/>
+                                <w:szCs w:val="52"/>
+                                <w:lang w:val="fr-FR"/>
+                              </w:rPr>
+                              <w:t>CONCLUSION</w:t>
+                            </w:r>
+                          </w:p>
+                        </w:txbxContent>
+                      </wps:txbx>
+                      <wps:bodyPr rot="0" vert="horz" wrap="square" lIns="91440" tIns="45720" rIns="91440" bIns="45720" anchor="t" anchorCtr="0">
+                        <a:noAutofit/>
+                      </wps:bodyPr>
+                    </wps:wsp>
+                  </a:graphicData>
+                </a:graphic>
+                <wp14:sizeRelH relativeFrom="margin">
+                  <wp14:pctWidth>0</wp14:pctWidth>
+                </wp14:sizeRelH>
+                <wp14:sizeRelV relativeFrom="margin">
+                  <wp14:pctHeight>0</wp14:pctHeight>
+                </wp14:sizeRelV>
+              </wp:anchor>
+            </w:drawing>
+          </mc:Choice>
+          <mc:Fallback>
+            <w:pict>
+              <v:shape w14:anchorId="13379EE9" id="_x0000_s1063" type="#_x0000_t202" style="position:absolute;margin-left:0;margin-top:-36.9pt;width:160.3pt;height:39pt;z-index:-251525120;visibility:visible;mso-wrap-style:square;mso-width-percent:0;mso-height-percent:0;mso-wrap-distance-left:9pt;mso-wrap-distance-top:3.6pt;mso-wrap-distance-right:9pt;mso-wrap-distance-bottom:3.6pt;mso-position-horizontal:center;mso-position-horizontal-relative:margin;mso-position-vertical:absolute;mso-position-vertical-relative:text;mso-width-percent:0;mso-height-percent:0;mso-width-relative:margin;mso-height-relative:margin;v-text-anchor:top" o:gfxdata="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">
+                <v:textbox>
+                  <w:txbxContent>
+                    <w:p>
+                      <w:pPr>
+                        <w:rPr>
+                          <w:b/>
+                          <w:bCs/>
+                        </w:rPr>
+                      </w:pPr>
+                      <w:r>
+                        <w:rPr>
+                          <w:b/>
+                          <w:bCs/>
+                          <w:sz w:val="52"/>
+                          <w:szCs w:val="52"/>
+                          <w:lang w:val="fr-FR"/>
+                        </w:rPr>
+                        <w:t>CONCLUSION</w:t>
+                      </w:r>
+                    </w:p>
+                  </w:txbxContent>
+                </v:textbox>
+                <w10:wrap anchorx="margin"/>
+              </v:shape>
+            </w:pict>
+          </mc:Fallback>
+        </mc:AlternateContent>
+      </w:r>
     </w:p>
     <w:sectPr>
-      <w:headerReference w:type="default" r:id="rId66"/>
+      <w:headerReference w:type="default" r:id="rId72"/>
       <w:pgSz w:w="11906" w:h="16838"/>
       <w:pgMar w:top="1417" w:right="1701" w:bottom="1417" w:left="1701" w:header="708" w:footer="708" w:gutter="0"/>
       <w:cols w:space="708"/>

</xml_diff>

<commit_message>
Mise à jour de rapport Ajout des fonctions de verin à implémenter
</commit_message>
<xml_diff>
--- a/PreRapport BE.docx
+++ b/PreRapport BE.docx
@@ -7787,55 +7787,7 @@
                                 <w:sz w:val="20"/>
                                 <w:szCs w:val="20"/>
                               </w:rPr>
-                              <w:t xml:space="preserve"> : </w:t>
-                            </w:r>
-                            <w:proofErr w:type="spellStart"/>
-                            <w:r>
-                              <w:rPr>
-                                <w:b/>
-                                <w:bCs/>
-                                <w:i w:val="0"/>
-                                <w:iCs w:val="0"/>
-                                <w:sz w:val="20"/>
-                                <w:szCs w:val="20"/>
-                              </w:rPr>
-                              <w:t>Carte</w:t>
-                            </w:r>
-                            <w:proofErr w:type="spellEnd"/>
-                            <w:r>
-                              <w:rPr>
-                                <w:b/>
-                                <w:bCs/>
-                                <w:i w:val="0"/>
-                                <w:iCs w:val="0"/>
-                                <w:sz w:val="20"/>
-                                <w:szCs w:val="20"/>
-                              </w:rPr>
-                              <w:t xml:space="preserve"> de </w:t>
-                            </w:r>
-                            <w:proofErr w:type="spellStart"/>
-                            <w:r>
-                              <w:rPr>
-                                <w:b/>
-                                <w:bCs/>
-                                <w:i w:val="0"/>
-                                <w:iCs w:val="0"/>
-                                <w:sz w:val="20"/>
-                                <w:szCs w:val="20"/>
-                              </w:rPr>
-                              <w:t>développement</w:t>
-                            </w:r>
-                            <w:proofErr w:type="spellEnd"/>
-                            <w:r>
-                              <w:rPr>
-                                <w:b/>
-                                <w:bCs/>
-                                <w:i w:val="0"/>
-                                <w:iCs w:val="0"/>
-                                <w:sz w:val="20"/>
-                                <w:szCs w:val="20"/>
-                              </w:rPr>
-                              <w:t xml:space="preserve"> DE2</w:t>
+                              <w:t xml:space="preserve"> : Carte de développement DE2</w:t>
                             </w:r>
                             <w:bookmarkEnd w:id="15"/>
                           </w:p>
@@ -7953,55 +7905,7 @@
                           <w:sz w:val="20"/>
                           <w:szCs w:val="20"/>
                         </w:rPr>
-                        <w:t xml:space="preserve"> : </w:t>
-                      </w:r>
-                      <w:proofErr w:type="spellStart"/>
-                      <w:r>
-                        <w:rPr>
-                          <w:b/>
-                          <w:bCs/>
-                          <w:i w:val="0"/>
-                          <w:iCs w:val="0"/>
-                          <w:sz w:val="20"/>
-                          <w:szCs w:val="20"/>
-                        </w:rPr>
-                        <w:t>Carte</w:t>
-                      </w:r>
-                      <w:proofErr w:type="spellEnd"/>
-                      <w:r>
-                        <w:rPr>
-                          <w:b/>
-                          <w:bCs/>
-                          <w:i w:val="0"/>
-                          <w:iCs w:val="0"/>
-                          <w:sz w:val="20"/>
-                          <w:szCs w:val="20"/>
-                        </w:rPr>
-                        <w:t xml:space="preserve"> de </w:t>
-                      </w:r>
-                      <w:proofErr w:type="spellStart"/>
-                      <w:r>
-                        <w:rPr>
-                          <w:b/>
-                          <w:bCs/>
-                          <w:i w:val="0"/>
-                          <w:iCs w:val="0"/>
-                          <w:sz w:val="20"/>
-                          <w:szCs w:val="20"/>
-                        </w:rPr>
-                        <w:t>développement</w:t>
-                      </w:r>
-                      <w:proofErr w:type="spellEnd"/>
-                      <w:r>
-                        <w:rPr>
-                          <w:b/>
-                          <w:bCs/>
-                          <w:i w:val="0"/>
-                          <w:iCs w:val="0"/>
-                          <w:sz w:val="20"/>
-                          <w:szCs w:val="20"/>
-                        </w:rPr>
-                        <w:t xml:space="preserve"> DE2</w:t>
+                        <w:t xml:space="preserve"> : Carte de développement DE2</w:t>
                       </w:r>
                       <w:bookmarkEnd w:id="16"/>
                     </w:p>
@@ -8839,22 +8743,9 @@
                                 <w:sz w:val="20"/>
                                 <w:szCs w:val="20"/>
                               </w:rPr>
-                              <w:t xml:space="preserve"> : SOPC </w:t>
-                            </w:r>
-                            <w:proofErr w:type="spellStart"/>
-                            <w:r>
-                              <w:rPr>
-                                <w:b/>
-                                <w:bCs/>
-                                <w:i w:val="0"/>
-                                <w:iCs w:val="0"/>
-                                <w:sz w:val="20"/>
-                                <w:szCs w:val="20"/>
-                              </w:rPr>
-                              <w:t>Builder</w:t>
+                              <w:t xml:space="preserve"> : SOPC Builder</w:t>
                             </w:r>
                             <w:bookmarkEnd w:id="19"/>
-                            <w:proofErr w:type="spellEnd"/>
                           </w:p>
                         </w:txbxContent>
                       </wps:txbx>
@@ -8966,22 +8857,9 @@
                           <w:sz w:val="20"/>
                           <w:szCs w:val="20"/>
                         </w:rPr>
-                        <w:t xml:space="preserve"> : SOPC </w:t>
-                      </w:r>
-                      <w:proofErr w:type="spellStart"/>
-                      <w:r>
-                        <w:rPr>
-                          <w:b/>
-                          <w:bCs/>
-                          <w:i w:val="0"/>
-                          <w:iCs w:val="0"/>
-                          <w:sz w:val="20"/>
-                          <w:szCs w:val="20"/>
-                        </w:rPr>
-                        <w:t>Builder</w:t>
+                        <w:t xml:space="preserve"> : SOPC Builder</w:t>
                       </w:r>
                       <w:bookmarkEnd w:id="20"/>
-                      <w:proofErr w:type="spellEnd"/>
                     </w:p>
                   </w:txbxContent>
                 </v:textbox>
@@ -9167,6 +9045,17 @@
         </w:rPr>
         <w:lastRenderedPageBreak/>
         <w:t>LA PARTIE MATÉRIEL</w:t>
+      </w:r>
+      <w:r>
+        <w:rPr>
+          <w:rFonts w:cstheme="minorHAnsi"/>
+          <w:b/>
+          <w:bCs/>
+          <w:sz w:val="28"/>
+          <w:szCs w:val="28"/>
+          <w:lang w:val="fr-FR"/>
+        </w:rPr>
+        <w:t>LE</w:t>
       </w:r>
     </w:p>
     <w:p>
@@ -10814,9 +10703,16 @@
           <w:szCs w:val="24"/>
           <w:lang w:val="fr-FR"/>
         </w:rPr>
-        <w:t xml:space="preserve"> System -&gt; </w:t>
-      </w:r>
-      <w:proofErr w:type="spellStart"/>
+        <w:t xml:space="preserve"> System -&gt; Assign Base Adresses </w:t>
+      </w:r>
+      <w:r>
+        <w:rPr>
+          <w:rFonts w:cstheme="minorHAnsi"/>
+          <w:szCs w:val="24"/>
+          <w:lang w:val="fr-FR"/>
+        </w:rPr>
+        <w:t xml:space="preserve">et ensuite générer le HDL en appuyant sur </w:t>
+      </w:r>
       <w:r>
         <w:rPr>
           <w:rFonts w:cstheme="minorHAnsi"/>
@@ -10825,62 +10721,15 @@
           <w:szCs w:val="24"/>
           <w:lang w:val="fr-FR"/>
         </w:rPr>
-        <w:t>Assign</w:t>
-      </w:r>
-      <w:proofErr w:type="spellEnd"/>
+        <w:t>Generate HDL</w:t>
+      </w:r>
       <w:r>
         <w:rPr>
           <w:rFonts w:cstheme="minorHAnsi"/>
-          <w:b/>
-          <w:bCs/>
-          <w:szCs w:val="24"/>
-          <w:lang w:val="fr-FR"/>
-        </w:rPr>
-        <w:t xml:space="preserve"> Base Adresses </w:t>
-      </w:r>
-      <w:r>
-        <w:rPr>
-          <w:rFonts w:cstheme="minorHAnsi"/>
-          <w:szCs w:val="24"/>
-          <w:lang w:val="fr-FR"/>
-        </w:rPr>
-        <w:t xml:space="preserve">et ensuite générer le HDL en appuyant sur </w:t>
-      </w:r>
-      <w:r>
-        <w:rPr>
-          <w:rFonts w:cstheme="minorHAnsi"/>
-          <w:b/>
-          <w:bCs/>
-          <w:szCs w:val="24"/>
-          <w:lang w:val="fr-FR"/>
-        </w:rPr>
-        <w:t>Generate HDL</w:t>
-      </w:r>
-      <w:r>
-        <w:rPr>
-          <w:rFonts w:cstheme="minorHAnsi"/>
-          <w:szCs w:val="24"/>
-          <w:lang w:val="fr-FR"/>
-        </w:rPr>
-        <w:t xml:space="preserve"> en </w:t>
-      </w:r>
-      <w:proofErr w:type="spellStart"/>
-      <w:r>
-        <w:rPr>
-          <w:rFonts w:cstheme="minorHAnsi"/>
-          <w:szCs w:val="24"/>
-          <w:lang w:val="fr-FR"/>
-        </w:rPr>
-        <w:t>on</w:t>
-      </w:r>
-      <w:proofErr w:type="spellEnd"/>
-      <w:r>
-        <w:rPr>
-          <w:rFonts w:cstheme="minorHAnsi"/>
-          <w:szCs w:val="24"/>
-          <w:lang w:val="fr-FR"/>
-        </w:rPr>
-        <w:t xml:space="preserve"> choisis la case </w:t>
+          <w:szCs w:val="24"/>
+          <w:lang w:val="fr-FR"/>
+        </w:rPr>
+        <w:t xml:space="preserve"> en on choisis la case </w:t>
       </w:r>
       <w:r>
         <w:rPr>
@@ -12070,25 +11919,7 @@
           <w:szCs w:val="24"/>
           <w:lang w:val="fr-FR"/>
         </w:rPr>
-        <w:t xml:space="preserve">Le système SOPC est réalisé avec succès dans cette première partie pour savoir comment implémenter tous les composants et aussi la création par la suite </w:t>
-      </w:r>
-      <w:proofErr w:type="gramStart"/>
-      <w:r>
-        <w:rPr>
-          <w:rFonts w:cstheme="minorHAnsi"/>
-          <w:szCs w:val="24"/>
-          <w:lang w:val="fr-FR"/>
-        </w:rPr>
-        <w:t>d’un Bus Avalon</w:t>
-      </w:r>
-      <w:proofErr w:type="gramEnd"/>
-      <w:r>
-        <w:rPr>
-          <w:rFonts w:cstheme="minorHAnsi"/>
-          <w:szCs w:val="24"/>
-          <w:lang w:val="fr-FR"/>
-        </w:rPr>
-        <w:t xml:space="preserve"> qui va communiquer via serial avec le système comme on observe dans la figure ci-dessous :</w:t>
+        <w:t>Le système SOPC est réalisé avec succès dans cette première partie pour savoir comment implémenter tous les composants et aussi la création par la suite d’un Bus Avalon qui va communiquer via serial avec le système comme on observe dans la figure ci-dessous :</w:t>
       </w:r>
     </w:p>
     <w:p>
@@ -12348,55 +12179,7 @@
                                 <w:sz w:val="20"/>
                                 <w:szCs w:val="20"/>
                               </w:rPr>
-                              <w:t xml:space="preserve"> :   </w:t>
-                            </w:r>
-                            <w:proofErr w:type="spellStart"/>
-                            <w:r>
-                              <w:rPr>
-                                <w:b/>
-                                <w:bCs/>
-                                <w:i w:val="0"/>
-                                <w:iCs w:val="0"/>
-                                <w:sz w:val="20"/>
-                                <w:szCs w:val="20"/>
-                              </w:rPr>
-                              <w:t>L'architecture</w:t>
-                            </w:r>
-                            <w:proofErr w:type="spellEnd"/>
-                            <w:r>
-                              <w:rPr>
-                                <w:b/>
-                                <w:bCs/>
-                                <w:i w:val="0"/>
-                                <w:iCs w:val="0"/>
-                                <w:sz w:val="20"/>
-                                <w:szCs w:val="20"/>
-                              </w:rPr>
-                              <w:t xml:space="preserve"> </w:t>
-                            </w:r>
-                            <w:proofErr w:type="spellStart"/>
-                            <w:r>
-                              <w:rPr>
-                                <w:b/>
-                                <w:bCs/>
-                                <w:i w:val="0"/>
-                                <w:iCs w:val="0"/>
-                                <w:sz w:val="20"/>
-                                <w:szCs w:val="20"/>
-                              </w:rPr>
-                              <w:t>matérielle</w:t>
-                            </w:r>
-                            <w:proofErr w:type="spellEnd"/>
-                            <w:r>
-                              <w:rPr>
-                                <w:b/>
-                                <w:bCs/>
-                                <w:i w:val="0"/>
-                                <w:iCs w:val="0"/>
-                                <w:sz w:val="20"/>
-                                <w:szCs w:val="20"/>
-                              </w:rPr>
-                              <w:t xml:space="preserve"> de SOPC</w:t>
+                              <w:t xml:space="preserve"> :   L'architecture matérielle de SOPC</w:t>
                             </w:r>
                             <w:bookmarkEnd w:id="31"/>
                           </w:p>
@@ -12510,55 +12293,7 @@
                           <w:sz w:val="20"/>
                           <w:szCs w:val="20"/>
                         </w:rPr>
-                        <w:t xml:space="preserve"> :   </w:t>
-                      </w:r>
-                      <w:proofErr w:type="spellStart"/>
-                      <w:r>
-                        <w:rPr>
-                          <w:b/>
-                          <w:bCs/>
-                          <w:i w:val="0"/>
-                          <w:iCs w:val="0"/>
-                          <w:sz w:val="20"/>
-                          <w:szCs w:val="20"/>
-                        </w:rPr>
-                        <w:t>L'architecture</w:t>
-                      </w:r>
-                      <w:proofErr w:type="spellEnd"/>
-                      <w:r>
-                        <w:rPr>
-                          <w:b/>
-                          <w:bCs/>
-                          <w:i w:val="0"/>
-                          <w:iCs w:val="0"/>
-                          <w:sz w:val="20"/>
-                          <w:szCs w:val="20"/>
-                        </w:rPr>
-                        <w:t xml:space="preserve"> </w:t>
-                      </w:r>
-                      <w:proofErr w:type="spellStart"/>
-                      <w:r>
-                        <w:rPr>
-                          <w:b/>
-                          <w:bCs/>
-                          <w:i w:val="0"/>
-                          <w:iCs w:val="0"/>
-                          <w:sz w:val="20"/>
-                          <w:szCs w:val="20"/>
-                        </w:rPr>
-                        <w:t>matérielle</w:t>
-                      </w:r>
-                      <w:proofErr w:type="spellEnd"/>
-                      <w:r>
-                        <w:rPr>
-                          <w:b/>
-                          <w:bCs/>
-                          <w:i w:val="0"/>
-                          <w:iCs w:val="0"/>
-                          <w:sz w:val="20"/>
-                          <w:szCs w:val="20"/>
-                        </w:rPr>
-                        <w:t xml:space="preserve"> de SOPC</w:t>
+                        <w:t xml:space="preserve"> :   L'architecture matérielle de SOPC</w:t>
                       </w:r>
                       <w:bookmarkEnd w:id="32"/>
                     </w:p>
@@ -12664,7 +12399,31 @@
           <w:lang w:val="fr-FR"/>
         </w:rPr>
         <w:lastRenderedPageBreak/>
-        <w:t>LA FONCTION DE COMPAS</w:t>
+        <w:t>LA FONCTION D</w:t>
+      </w:r>
+      <w:r>
+        <w:rPr>
+          <w:rFonts w:ascii="Arial Black" w:hAnsi="Arial Black"/>
+          <w:b/>
+          <w:bCs/>
+          <w:color w:val="C45911" w:themeColor="accent2" w:themeShade="BF"/>
+          <w:sz w:val="36"/>
+          <w:szCs w:val="36"/>
+          <w:lang w:val="fr-FR"/>
+        </w:rPr>
+        <w:t>U</w:t>
+      </w:r>
+      <w:r>
+        <w:rPr>
+          <w:rFonts w:ascii="Arial Black" w:hAnsi="Arial Black"/>
+          <w:b/>
+          <w:bCs/>
+          <w:color w:val="C45911" w:themeColor="accent2" w:themeShade="BF"/>
+          <w:sz w:val="36"/>
+          <w:szCs w:val="36"/>
+          <w:lang w:val="fr-FR"/>
+        </w:rPr>
+        <w:t xml:space="preserve"> COMPAS</w:t>
       </w:r>
     </w:p>
     <w:p>
@@ -12685,7 +12444,23 @@
           <w:szCs w:val="24"/>
           <w:lang w:val="fr-FR"/>
         </w:rPr>
-        <w:t>La fonction du compas c’est l’une des fonctions qu’on va utiliser dans notre système de l’avalon avec l’anémomètre. Le compas gère à donner une valeur d’angle à suivre pour le système codé sur 9 bites car la valeur maximale de donnée c’est 360º, où la valeur maximale de 8 bits (pour un octet) est de 8 bits.</w:t>
+        <w:t xml:space="preserve">La fonction du compas c’est l’une des fonctions qu’on va utiliser dans notre système de l’avalon avec l’anémomètre. Le compas gère à donner une valeur d’angle à suivre pour le système codé sur 9 bites car la valeur maximale de donnée c’est 360º, où la valeur maximale de 8 bits (pour un octet) est </w:t>
+      </w:r>
+      <w:r>
+        <w:rPr>
+          <w:rFonts w:cstheme="minorHAnsi"/>
+          <w:szCs w:val="24"/>
+          <w:lang w:val="fr-FR"/>
+        </w:rPr>
+        <w:t>de 255</w:t>
+      </w:r>
+      <w:r>
+        <w:rPr>
+          <w:rFonts w:cstheme="minorHAnsi"/>
+          <w:szCs w:val="24"/>
+          <w:lang w:val="fr-FR"/>
+        </w:rPr>
+        <w:t>.</w:t>
       </w:r>
     </w:p>
     <w:p>
@@ -12884,55 +12659,7 @@
                                 <w:sz w:val="20"/>
                                 <w:szCs w:val="20"/>
                               </w:rPr>
-                              <w:t xml:space="preserve"> :   </w:t>
-                            </w:r>
-                            <w:proofErr w:type="spellStart"/>
-                            <w:r>
-                              <w:rPr>
-                                <w:b/>
-                                <w:bCs/>
-                                <w:i w:val="0"/>
-                                <w:iCs w:val="0"/>
-                                <w:sz w:val="20"/>
-                                <w:szCs w:val="20"/>
-                              </w:rPr>
-                              <w:t>Brochage</w:t>
-                            </w:r>
-                            <w:proofErr w:type="spellEnd"/>
-                            <w:r>
-                              <w:rPr>
-                                <w:b/>
-                                <w:bCs/>
-                                <w:i w:val="0"/>
-                                <w:iCs w:val="0"/>
-                                <w:sz w:val="20"/>
-                                <w:szCs w:val="20"/>
-                              </w:rPr>
-                              <w:t xml:space="preserve"> du </w:t>
-                            </w:r>
-                            <w:proofErr w:type="spellStart"/>
-                            <w:r>
-                              <w:rPr>
-                                <w:b/>
-                                <w:bCs/>
-                                <w:i w:val="0"/>
-                                <w:iCs w:val="0"/>
-                                <w:sz w:val="20"/>
-                                <w:szCs w:val="20"/>
-                              </w:rPr>
-                              <w:t>composant</w:t>
-                            </w:r>
-                            <w:proofErr w:type="spellEnd"/>
-                            <w:r>
-                              <w:rPr>
-                                <w:b/>
-                                <w:bCs/>
-                                <w:i w:val="0"/>
-                                <w:iCs w:val="0"/>
-                                <w:sz w:val="20"/>
-                                <w:szCs w:val="20"/>
-                              </w:rPr>
-                              <w:t xml:space="preserve"> CMPS03</w:t>
+                              <w:t xml:space="preserve"> :   Brochage du composant CMPS03</w:t>
                             </w:r>
                             <w:bookmarkEnd w:id="33"/>
                           </w:p>
@@ -13046,55 +12773,7 @@
                           <w:sz w:val="20"/>
                           <w:szCs w:val="20"/>
                         </w:rPr>
-                        <w:t xml:space="preserve"> :   </w:t>
-                      </w:r>
-                      <w:proofErr w:type="spellStart"/>
-                      <w:r>
-                        <w:rPr>
-                          <w:b/>
-                          <w:bCs/>
-                          <w:i w:val="0"/>
-                          <w:iCs w:val="0"/>
-                          <w:sz w:val="20"/>
-                          <w:szCs w:val="20"/>
-                        </w:rPr>
-                        <w:t>Brochage</w:t>
-                      </w:r>
-                      <w:proofErr w:type="spellEnd"/>
-                      <w:r>
-                        <w:rPr>
-                          <w:b/>
-                          <w:bCs/>
-                          <w:i w:val="0"/>
-                          <w:iCs w:val="0"/>
-                          <w:sz w:val="20"/>
-                          <w:szCs w:val="20"/>
-                        </w:rPr>
-                        <w:t xml:space="preserve"> du </w:t>
-                      </w:r>
-                      <w:proofErr w:type="spellStart"/>
-                      <w:r>
-                        <w:rPr>
-                          <w:b/>
-                          <w:bCs/>
-                          <w:i w:val="0"/>
-                          <w:iCs w:val="0"/>
-                          <w:sz w:val="20"/>
-                          <w:szCs w:val="20"/>
-                        </w:rPr>
-                        <w:t>composant</w:t>
-                      </w:r>
-                      <w:proofErr w:type="spellEnd"/>
-                      <w:r>
-                        <w:rPr>
-                          <w:b/>
-                          <w:bCs/>
-                          <w:i w:val="0"/>
-                          <w:iCs w:val="0"/>
-                          <w:sz w:val="20"/>
-                          <w:szCs w:val="20"/>
-                        </w:rPr>
-                        <w:t xml:space="preserve"> CMPS03</w:t>
+                        <w:t xml:space="preserve"> :   Brochage du composant CMPS03</w:t>
                       </w:r>
                       <w:bookmarkEnd w:id="34"/>
                     </w:p>
@@ -13706,25 +13385,23 @@
           <w:szCs w:val="24"/>
           <w:lang w:val="fr-FR"/>
         </w:rPr>
-        <w:t xml:space="preserve"> (Pulse Width modulation</w:t>
-      </w:r>
-      <w:proofErr w:type="gramStart"/>
+        <w:t xml:space="preserve"> (Pulse Width modulation)</w:t>
+      </w:r>
       <w:r>
         <w:rPr>
           <w:rFonts w:cstheme="minorHAnsi"/>
           <w:szCs w:val="24"/>
           <w:lang w:val="fr-FR"/>
         </w:rPr>
-        <w:t>):</w:t>
-      </w:r>
-      <w:proofErr w:type="gramEnd"/>
+        <w:t xml:space="preserve"> </w:t>
+      </w:r>
       <w:r>
         <w:rPr>
           <w:rFonts w:cstheme="minorHAnsi"/>
           <w:szCs w:val="24"/>
           <w:lang w:val="fr-FR"/>
         </w:rPr>
-        <w:t xml:space="preserve"> C’est un protocole qui varie la largeur de l’impulsion en parallèle de la fréquence ou la période. </w:t>
+        <w:t xml:space="preserve">: C’est un protocole qui varie la largeur de l’impulsion en parallèle de la fréquence ou la période. </w:t>
       </w:r>
     </w:p>
     <w:p>
@@ -14193,7 +13870,23 @@
           <w:szCs w:val="24"/>
           <w:lang w:val="fr-FR"/>
         </w:rPr>
-        <w:t xml:space="preserve">La méthode du PWM c’est parmi les protocoles les plus utilisé dans l’envoi d’information comme dans les moteurs par exemple. </w:t>
+        <w:t xml:space="preserve">La méthode du PWM c’est parmi les protocoles les plus utilisé dans l’envoi d’information comme dans les </w:t>
+      </w:r>
+      <w:r>
+        <w:rPr>
+          <w:rFonts w:cstheme="minorHAnsi"/>
+          <w:szCs w:val="24"/>
+          <w:lang w:val="fr-FR"/>
+        </w:rPr>
+        <w:t xml:space="preserve">commandes des </w:t>
+      </w:r>
+      <w:r>
+        <w:rPr>
+          <w:rFonts w:cstheme="minorHAnsi"/>
+          <w:szCs w:val="24"/>
+          <w:lang w:val="fr-FR"/>
+        </w:rPr>
+        <w:t xml:space="preserve">moteurs par exemple. </w:t>
       </w:r>
     </w:p>
     <w:p>
@@ -15276,7 +14969,23 @@
           <w:szCs w:val="24"/>
           <w:lang w:val="fr-FR"/>
         </w:rPr>
-        <w:t xml:space="preserve"> et une valeur maximale de 37ms pour un angle et une période de </w:t>
+        <w:t xml:space="preserve"> et une valeur maximale de 37ms pour un angle</w:t>
+      </w:r>
+      <w:r>
+        <w:rPr>
+          <w:rFonts w:cstheme="minorHAnsi"/>
+          <w:szCs w:val="24"/>
+          <w:lang w:val="fr-FR"/>
+        </w:rPr>
+        <w:t xml:space="preserve"> de 360º</w:t>
+      </w:r>
+      <w:r>
+        <w:rPr>
+          <w:rFonts w:cstheme="minorHAnsi"/>
+          <w:szCs w:val="24"/>
+          <w:lang w:val="fr-FR"/>
+        </w:rPr>
+        <w:t xml:space="preserve"> et une période de </w:t>
       </w:r>
       <w:r>
         <w:rPr>
@@ -16600,7 +16309,6 @@
         </w:rPr>
         <w:t xml:space="preserve"> : C’est un bloc qui détecte le front montant des impulsions de PWM et synchroniser ces valeurs avec l’horloge de 1khz, avec le </w:t>
       </w:r>
-      <w:proofErr w:type="spellStart"/>
       <w:r>
         <w:rPr>
           <w:b/>
@@ -16609,7 +16317,6 @@
         </w:rPr>
         <w:t>reset</w:t>
       </w:r>
-      <w:proofErr w:type="spellEnd"/>
       <w:r>
         <w:rPr>
           <w:lang w:val="fr-FR"/>
@@ -17143,7 +16850,7 @@
         <w:rPr>
           <w:lang w:val="fr-FR"/>
         </w:rPr>
-        <w:t>Pour tester le système de compas, il existe plusieurs méthodes de test pour savoir si le système marche comme il faut ou pas :</w:t>
+        <w:t>Pour tester le système de compas, il existe plusieurs méthodes de test pour savoir si le système marche comme il faut :</w:t>
       </w:r>
     </w:p>
     <w:p>
@@ -17570,7 +17277,19 @@
         <w:rPr>
           <w:lang w:val="fr-FR"/>
         </w:rPr>
-        <w:t xml:space="preserve"> : C’est une plateforme de test qui est indépendant au Quartus mais fonctionnel pour les tests des systèmes pour ce type de fonctions. Pour tester le système de compas il nous faut créer un </w:t>
+        <w:t> : C’est une plateforme de test qui est indépendant</w:t>
+      </w:r>
+      <w:r>
+        <w:rPr>
+          <w:lang w:val="fr-FR"/>
+        </w:rPr>
+        <w:t>e</w:t>
+      </w:r>
+      <w:r>
+        <w:rPr>
+          <w:lang w:val="fr-FR"/>
+        </w:rPr>
+        <w:t xml:space="preserve"> au Quartus mais fonctionnel pour les tests des systèmes pour ce type de fonctions. Pour tester le système de compas il nous faut créer un </w:t>
       </w:r>
       <w:r>
         <w:rPr>
@@ -18904,18 +18623,7 @@
           <w:szCs w:val="21"/>
           <w:lang w:val="fr-FR" w:eastAsia="es-ES"/>
         </w:rPr>
-        <w:t>0x</w:t>
-      </w:r>
-      <w:proofErr w:type="gramStart"/>
-      <w:r>
-        <w:rPr>
-          <w:rFonts w:ascii="Consolas" w:eastAsia="Times New Roman" w:hAnsi="Consolas" w:cs="Times New Roman"/>
-          <w:color w:val="B5CEA8"/>
-          <w:sz w:val="21"/>
-          <w:szCs w:val="21"/>
-          <w:lang w:val="fr-FR" w:eastAsia="es-ES"/>
-        </w:rPr>
-        <w:t>0003</w:t>
+        <w:t>0x0003</w:t>
       </w:r>
       <w:r>
         <w:rPr>
@@ -18927,7 +18635,6 @@
         </w:rPr>
         <w:t>;</w:t>
       </w:r>
-      <w:proofErr w:type="gramEnd"/>
     </w:p>
     <w:p>
       <w:pPr>
@@ -19426,295 +19133,86 @@
       </w:pPr>
       <w:r>
         <w:rPr>
+          <w:b/>
+          <w:bCs/>
+          <w:lang w:val="fr-FR"/>
+        </w:rPr>
+        <w:t>CARTE ARDUINO</w:t>
+      </w:r>
+      <w:r>
+        <w:rPr>
+          <w:lang w:val="fr-FR"/>
+        </w:rPr>
+        <w:t xml:space="preserve"> : Il existe autre méthode plus pratique pour le test de notre fonction compas, cette fois-ci, on va générer une impulsion PWM de la carte Arduino d’après un petit code en variant la fréquence de </w:t>
+      </w:r>
+      <w:r>
+        <w:rPr>
+          <w:b/>
+          <w:bCs/>
+          <w:lang w:val="fr-FR"/>
+        </w:rPr>
+        <w:t>PWM</w:t>
+      </w:r>
+      <w:r>
+        <w:rPr>
+          <w:lang w:val="fr-FR"/>
+        </w:rPr>
+        <w:t xml:space="preserve"> et le </w:t>
+      </w:r>
+      <w:r>
+        <w:rPr>
+          <w:b/>
+          <w:bCs/>
+          <w:lang w:val="fr-FR"/>
+        </w:rPr>
+        <w:t>DUTY</w:t>
+      </w:r>
+      <w:r>
+        <w:rPr>
+          <w:lang w:val="fr-FR"/>
+        </w:rPr>
+        <w:t xml:space="preserve"> nécessaire pour le test et avec cette méthode on visualise le degré de l’angle dans la trame de sortie de </w:t>
+      </w:r>
+      <w:r>
+        <w:rPr>
+          <w:b/>
+          <w:bCs/>
+          <w:lang w:val="fr-FR"/>
+        </w:rPr>
+        <w:t>data_compas</w:t>
+      </w:r>
+      <w:r>
+        <w:rPr>
+          <w:b/>
+          <w:bCs/>
+          <w:lang w:val="fr-FR"/>
+        </w:rPr>
+        <w:t>.</w:t>
+      </w:r>
+    </w:p>
+    <w:p>
+      <w:pPr>
+        <w:pStyle w:val="Prrafodelista"/>
+        <w:numPr>
+          <w:ilvl w:val="0"/>
+          <w:numId w:val="7"/>
+        </w:numPr>
+        <w:rPr>
+          <w:lang w:val="fr-FR"/>
+        </w:rPr>
+      </w:pPr>
+      <w:r>
+        <w:rPr>
           <w:noProof/>
         </w:rPr>
-        <mc:AlternateContent>
-          <mc:Choice Requires="wps">
-            <w:drawing>
-              <wp:anchor distT="0" distB="0" distL="114300" distR="114300" simplePos="0" relativeHeight="251785216" behindDoc="1" locked="0" layoutInCell="1" allowOverlap="1" wp14:anchorId="04BC8927" wp14:editId="5AAF7C9E">
-                <wp:simplePos x="0" y="0"/>
-                <wp:positionH relativeFrom="column">
-                  <wp:posOffset>-182796</wp:posOffset>
-                </wp:positionH>
-                <wp:positionV relativeFrom="paragraph">
-                  <wp:posOffset>2844117</wp:posOffset>
-                </wp:positionV>
-                <wp:extent cx="5772150" cy="198120"/>
-                <wp:effectExtent l="0" t="0" r="0" b="0"/>
-                <wp:wrapTight wrapText="bothSides">
-                  <wp:wrapPolygon edited="0">
-                    <wp:start x="0" y="0"/>
-                    <wp:lineTo x="0" y="18692"/>
-                    <wp:lineTo x="21529" y="18692"/>
-                    <wp:lineTo x="21529" y="0"/>
-                    <wp:lineTo x="0" y="0"/>
-                  </wp:wrapPolygon>
-                </wp:wrapTight>
-                <wp:docPr id="196" name="Cuadro de texto 196"/>
-                <wp:cNvGraphicFramePr/>
-                <a:graphic xmlns:a="http://schemas.openxmlformats.org/drawingml/2006/main">
-                  <a:graphicData uri="http://schemas.microsoft.com/office/word/2010/wordprocessingShape">
-                    <wps:wsp>
-                      <wps:cNvSpPr txBox="1"/>
-                      <wps:spPr>
-                        <a:xfrm>
-                          <a:off x="0" y="0"/>
-                          <a:ext cx="5772150" cy="198120"/>
-                        </a:xfrm>
-                        <a:prstGeom prst="rect">
-                          <a:avLst/>
-                        </a:prstGeom>
-                        <a:solidFill>
-                          <a:prstClr val="white"/>
-                        </a:solidFill>
-                        <a:ln>
-                          <a:noFill/>
-                        </a:ln>
-                      </wps:spPr>
-                      <wps:txbx>
-                        <w:txbxContent>
-                          <w:p>
-                            <w:pPr>
-                              <w:pStyle w:val="Descripcin"/>
-                              <w:jc w:val="center"/>
-                              <w:rPr>
-                                <w:b/>
-                                <w:bCs/>
-                                <w:i w:val="0"/>
-                                <w:iCs w:val="0"/>
-                                <w:noProof/>
-                                <w:sz w:val="28"/>
-                                <w:szCs w:val="20"/>
-                                <w:lang w:val="fr-FR"/>
-                              </w:rPr>
-                            </w:pPr>
-                            <w:bookmarkStart w:id="57" w:name="_Toc150809572"/>
-                            <w:r>
-                              <w:rPr>
-                                <w:b/>
-                                <w:bCs/>
-                                <w:i w:val="0"/>
-                                <w:iCs w:val="0"/>
-                                <w:sz w:val="20"/>
-                                <w:szCs w:val="20"/>
-                                <w:lang w:val="fr-FR"/>
-                              </w:rPr>
-                              <w:t xml:space="preserve">Figure </w:t>
-                            </w:r>
-                            <w:r>
-                              <w:rPr>
-                                <w:b/>
-                                <w:bCs/>
-                                <w:i w:val="0"/>
-                                <w:iCs w:val="0"/>
-                                <w:sz w:val="20"/>
-                                <w:szCs w:val="20"/>
-                              </w:rPr>
-                              <w:fldChar w:fldCharType="begin"/>
-                            </w:r>
-                            <w:r>
-                              <w:rPr>
-                                <w:b/>
-                                <w:bCs/>
-                                <w:i w:val="0"/>
-                                <w:iCs w:val="0"/>
-                                <w:sz w:val="20"/>
-                                <w:szCs w:val="20"/>
-                                <w:lang w:val="fr-FR"/>
-                              </w:rPr>
-                              <w:instrText xml:space="preserve"> SEQ Figure \* ARABIC </w:instrText>
-                            </w:r>
-                            <w:r>
-                              <w:rPr>
-                                <w:b/>
-                                <w:bCs/>
-                                <w:i w:val="0"/>
-                                <w:iCs w:val="0"/>
-                                <w:sz w:val="20"/>
-                                <w:szCs w:val="20"/>
-                              </w:rPr>
-                              <w:fldChar w:fldCharType="separate"/>
-                            </w:r>
-                            <w:r>
-                              <w:rPr>
-                                <w:b/>
-                                <w:bCs/>
-                                <w:i w:val="0"/>
-                                <w:iCs w:val="0"/>
-                                <w:noProof/>
-                                <w:sz w:val="20"/>
-                                <w:szCs w:val="20"/>
-                                <w:lang w:val="fr-FR"/>
-                              </w:rPr>
-                              <w:t>29</w:t>
-                            </w:r>
-                            <w:r>
-                              <w:rPr>
-                                <w:b/>
-                                <w:bCs/>
-                                <w:i w:val="0"/>
-                                <w:iCs w:val="0"/>
-                                <w:sz w:val="20"/>
-                                <w:szCs w:val="20"/>
-                              </w:rPr>
-                              <w:fldChar w:fldCharType="end"/>
-                            </w:r>
-                            <w:r>
-                              <w:rPr>
-                                <w:b/>
-                                <w:bCs/>
-                                <w:i w:val="0"/>
-                                <w:iCs w:val="0"/>
-                                <w:sz w:val="20"/>
-                                <w:szCs w:val="20"/>
-                                <w:lang w:val="fr-FR"/>
-                              </w:rPr>
-                              <w:t xml:space="preserve"> : Code d'Arduino pour générer le signal PWM</w:t>
-                            </w:r>
-                            <w:bookmarkEnd w:id="57"/>
-                          </w:p>
-                        </w:txbxContent>
-                      </wps:txbx>
-                      <wps:bodyPr rot="0" spcFirstLastPara="0" vertOverflow="overflow" horzOverflow="overflow" vert="horz" wrap="square" lIns="0" tIns="0" rIns="0" bIns="0" numCol="1" spcCol="0" rtlCol="0" fromWordArt="0" anchor="t" anchorCtr="0" forceAA="0" compatLnSpc="1">
-                        <a:prstTxWarp prst="textNoShape">
-                          <a:avLst/>
-                        </a:prstTxWarp>
-                        <a:noAutofit/>
-                      </wps:bodyPr>
-                    </wps:wsp>
-                  </a:graphicData>
-                </a:graphic>
-                <wp14:sizeRelV relativeFrom="margin">
-                  <wp14:pctHeight>0</wp14:pctHeight>
-                </wp14:sizeRelV>
-              </wp:anchor>
-            </w:drawing>
-          </mc:Choice>
-          <mc:Fallback>
-            <w:pict>
-              <v:shape w14:anchorId="04BC8927" id="Cuadro de texto 196" o:spid="_x0000_s1060" type="#_x0000_t202" style="position:absolute;left:0;text-align:left;margin-left:-14.4pt;margin-top:223.95pt;width:454.5pt;height:15.6pt;z-index:-251531264;visibility:visible;mso-wrap-style:square;mso-height-percent:0;mso-wrap-distance-left:9pt;mso-wrap-distance-top:0;mso-wrap-distance-right:9pt;mso-wrap-distance-bottom:0;mso-position-horizontal:absolute;mso-position-horizontal-relative:text;mso-position-vertical:absolute;mso-position-vertical-relative:text;mso-height-percent:0;mso-height-relative:margin;v-text-anchor:top" o:gfxdata="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" stroked="f">
-                <v:textbox inset="0,0,0,0">
-                  <w:txbxContent>
-                    <w:p>
-                      <w:pPr>
-                        <w:pStyle w:val="Descripcin"/>
-                        <w:jc w:val="center"/>
-                        <w:rPr>
-                          <w:b/>
-                          <w:bCs/>
-                          <w:i w:val="0"/>
-                          <w:iCs w:val="0"/>
-                          <w:noProof/>
-                          <w:sz w:val="28"/>
-                          <w:szCs w:val="20"/>
-                          <w:lang w:val="fr-FR"/>
-                        </w:rPr>
-                      </w:pPr>
-                      <w:bookmarkStart w:id="58" w:name="_Toc150809572"/>
-                      <w:r>
-                        <w:rPr>
-                          <w:b/>
-                          <w:bCs/>
-                          <w:i w:val="0"/>
-                          <w:iCs w:val="0"/>
-                          <w:sz w:val="20"/>
-                          <w:szCs w:val="20"/>
-                          <w:lang w:val="fr-FR"/>
-                        </w:rPr>
-                        <w:t xml:space="preserve">Figure </w:t>
-                      </w:r>
-                      <w:r>
-                        <w:rPr>
-                          <w:b/>
-                          <w:bCs/>
-                          <w:i w:val="0"/>
-                          <w:iCs w:val="0"/>
-                          <w:sz w:val="20"/>
-                          <w:szCs w:val="20"/>
-                        </w:rPr>
-                        <w:fldChar w:fldCharType="begin"/>
-                      </w:r>
-                      <w:r>
-                        <w:rPr>
-                          <w:b/>
-                          <w:bCs/>
-                          <w:i w:val="0"/>
-                          <w:iCs w:val="0"/>
-                          <w:sz w:val="20"/>
-                          <w:szCs w:val="20"/>
-                          <w:lang w:val="fr-FR"/>
-                        </w:rPr>
-                        <w:instrText xml:space="preserve"> SEQ Figure \* ARABIC </w:instrText>
-                      </w:r>
-                      <w:r>
-                        <w:rPr>
-                          <w:b/>
-                          <w:bCs/>
-                          <w:i w:val="0"/>
-                          <w:iCs w:val="0"/>
-                          <w:sz w:val="20"/>
-                          <w:szCs w:val="20"/>
-                        </w:rPr>
-                        <w:fldChar w:fldCharType="separate"/>
-                      </w:r>
-                      <w:r>
-                        <w:rPr>
-                          <w:b/>
-                          <w:bCs/>
-                          <w:i w:val="0"/>
-                          <w:iCs w:val="0"/>
-                          <w:noProof/>
-                          <w:sz w:val="20"/>
-                          <w:szCs w:val="20"/>
-                          <w:lang w:val="fr-FR"/>
-                        </w:rPr>
-                        <w:t>29</w:t>
-                      </w:r>
-                      <w:r>
-                        <w:rPr>
-                          <w:b/>
-                          <w:bCs/>
-                          <w:i w:val="0"/>
-                          <w:iCs w:val="0"/>
-                          <w:sz w:val="20"/>
-                          <w:szCs w:val="20"/>
-                        </w:rPr>
-                        <w:fldChar w:fldCharType="end"/>
-                      </w:r>
-                      <w:r>
-                        <w:rPr>
-                          <w:b/>
-                          <w:bCs/>
-                          <w:i w:val="0"/>
-                          <w:iCs w:val="0"/>
-                          <w:sz w:val="20"/>
-                          <w:szCs w:val="20"/>
-                          <w:lang w:val="fr-FR"/>
-                        </w:rPr>
-                        <w:t xml:space="preserve"> : Code d'Arduino pour générer le signal PWM</w:t>
-                      </w:r>
-                      <w:bookmarkEnd w:id="58"/>
-                    </w:p>
-                  </w:txbxContent>
-                </v:textbox>
-                <w10:wrap type="tight"/>
-              </v:shape>
-            </w:pict>
-          </mc:Fallback>
-        </mc:AlternateContent>
-      </w:r>
-      <w:r>
-        <w:rPr>
-          <w:noProof/>
-        </w:rPr>
         <w:drawing>
-          <wp:anchor distT="0" distB="0" distL="114300" distR="114300" simplePos="0" relativeHeight="251781120" behindDoc="1" locked="0" layoutInCell="1" allowOverlap="1" wp14:anchorId="626D8A16" wp14:editId="4698358F">
+          <wp:anchor distT="0" distB="0" distL="114300" distR="114300" simplePos="0" relativeHeight="251781120" behindDoc="1" locked="0" layoutInCell="1" allowOverlap="1" wp14:anchorId="626D8A16" wp14:editId="3236EC96">
             <wp:simplePos x="0" y="0"/>
             <wp:positionH relativeFrom="margin">
-              <wp:align>center</wp:align>
+              <wp:posOffset>-90805</wp:posOffset>
             </wp:positionH>
             <wp:positionV relativeFrom="paragraph">
-              <wp:posOffset>1248279</wp:posOffset>
+              <wp:posOffset>561040</wp:posOffset>
             </wp:positionV>
             <wp:extent cx="5772150" cy="1494790"/>
             <wp:effectExtent l="190500" t="190500" r="190500" b="181610"/>
@@ -19789,29 +19287,310 @@
       </w:r>
       <w:r>
         <w:rPr>
-          <w:lang w:val="fr-FR"/>
-        </w:rPr>
-        <w:t>CARTE ARDUINO</w:t>
-      </w:r>
-      <w:r>
-        <w:rPr>
-          <w:lang w:val="fr-FR"/>
-        </w:rPr>
-        <w:t xml:space="preserve"> : Il existe autre méthode plus pratique pour le test de notre fonction compas, cette fois-ci, on va générer une impulsion PWM de la carte Arduino d’après un petit code en variant la fréquence de </w:t>
-      </w:r>
-      <w:r>
+          <w:noProof/>
+        </w:rPr>
+        <mc:AlternateContent>
+          <mc:Choice Requires="wps">
+            <w:drawing>
+              <wp:anchor distT="0" distB="0" distL="114300" distR="114300" simplePos="0" relativeHeight="251785216" behindDoc="1" locked="0" layoutInCell="1" allowOverlap="1" wp14:anchorId="04BC8927" wp14:editId="1BE02E37">
+                <wp:simplePos x="0" y="0"/>
+                <wp:positionH relativeFrom="margin">
+                  <wp:align>center</wp:align>
+                </wp:positionH>
+                <wp:positionV relativeFrom="paragraph">
+                  <wp:posOffset>2107325</wp:posOffset>
+                </wp:positionV>
+                <wp:extent cx="5772150" cy="198120"/>
+                <wp:effectExtent l="0" t="0" r="0" b="0"/>
+                <wp:wrapTight wrapText="bothSides">
+                  <wp:wrapPolygon edited="0">
+                    <wp:start x="0" y="0"/>
+                    <wp:lineTo x="0" y="18692"/>
+                    <wp:lineTo x="21529" y="18692"/>
+                    <wp:lineTo x="21529" y="0"/>
+                    <wp:lineTo x="0" y="0"/>
+                  </wp:wrapPolygon>
+                </wp:wrapTight>
+                <wp:docPr id="196" name="Cuadro de texto 196"/>
+                <wp:cNvGraphicFramePr/>
+                <a:graphic xmlns:a="http://schemas.openxmlformats.org/drawingml/2006/main">
+                  <a:graphicData uri="http://schemas.microsoft.com/office/word/2010/wordprocessingShape">
+                    <wps:wsp>
+                      <wps:cNvSpPr txBox="1"/>
+                      <wps:spPr>
+                        <a:xfrm>
+                          <a:off x="0" y="0"/>
+                          <a:ext cx="5772150" cy="198120"/>
+                        </a:xfrm>
+                        <a:prstGeom prst="rect">
+                          <a:avLst/>
+                        </a:prstGeom>
+                        <a:solidFill>
+                          <a:prstClr val="white"/>
+                        </a:solidFill>
+                        <a:ln>
+                          <a:noFill/>
+                        </a:ln>
+                      </wps:spPr>
+                      <wps:txbx>
+                        <w:txbxContent>
+                          <w:p>
+                            <w:pPr>
+                              <w:pStyle w:val="Descripcin"/>
+                              <w:jc w:val="center"/>
+                              <w:rPr>
+                                <w:b/>
+                                <w:bCs/>
+                                <w:i w:val="0"/>
+                                <w:iCs w:val="0"/>
+                                <w:noProof/>
+                                <w:sz w:val="28"/>
+                                <w:szCs w:val="20"/>
+                                <w:lang w:val="fr-FR"/>
+                              </w:rPr>
+                            </w:pPr>
+                            <w:bookmarkStart w:id="57" w:name="_Toc150809572"/>
+                            <w:r>
+                              <w:rPr>
+                                <w:b/>
+                                <w:bCs/>
+                                <w:i w:val="0"/>
+                                <w:iCs w:val="0"/>
+                                <w:sz w:val="20"/>
+                                <w:szCs w:val="20"/>
+                                <w:lang w:val="fr-FR"/>
+                              </w:rPr>
+                              <w:t xml:space="preserve">Figure </w:t>
+                            </w:r>
+                            <w:r>
+                              <w:rPr>
+                                <w:b/>
+                                <w:bCs/>
+                                <w:i w:val="0"/>
+                                <w:iCs w:val="0"/>
+                                <w:sz w:val="20"/>
+                                <w:szCs w:val="20"/>
+                              </w:rPr>
+                              <w:fldChar w:fldCharType="begin"/>
+                            </w:r>
+                            <w:r>
+                              <w:rPr>
+                                <w:b/>
+                                <w:bCs/>
+                                <w:i w:val="0"/>
+                                <w:iCs w:val="0"/>
+                                <w:sz w:val="20"/>
+                                <w:szCs w:val="20"/>
+                                <w:lang w:val="fr-FR"/>
+                              </w:rPr>
+                              <w:instrText xml:space="preserve"> SEQ Figure \* ARABIC </w:instrText>
+                            </w:r>
+                            <w:r>
+                              <w:rPr>
+                                <w:b/>
+                                <w:bCs/>
+                                <w:i w:val="0"/>
+                                <w:iCs w:val="0"/>
+                                <w:sz w:val="20"/>
+                                <w:szCs w:val="20"/>
+                              </w:rPr>
+                              <w:fldChar w:fldCharType="separate"/>
+                            </w:r>
+                            <w:r>
+                              <w:rPr>
+                                <w:b/>
+                                <w:bCs/>
+                                <w:i w:val="0"/>
+                                <w:iCs w:val="0"/>
+                                <w:noProof/>
+                                <w:sz w:val="20"/>
+                                <w:szCs w:val="20"/>
+                                <w:lang w:val="fr-FR"/>
+                              </w:rPr>
+                              <w:t>29</w:t>
+                            </w:r>
+                            <w:r>
+                              <w:rPr>
+                                <w:b/>
+                                <w:bCs/>
+                                <w:i w:val="0"/>
+                                <w:iCs w:val="0"/>
+                                <w:sz w:val="20"/>
+                                <w:szCs w:val="20"/>
+                              </w:rPr>
+                              <w:fldChar w:fldCharType="end"/>
+                            </w:r>
+                            <w:r>
+                              <w:rPr>
+                                <w:b/>
+                                <w:bCs/>
+                                <w:i w:val="0"/>
+                                <w:iCs w:val="0"/>
+                                <w:sz w:val="20"/>
+                                <w:szCs w:val="20"/>
+                                <w:lang w:val="fr-FR"/>
+                              </w:rPr>
+                              <w:t xml:space="preserve"> : Code d'Arduino pour générer le signal PWM</w:t>
+                            </w:r>
+                            <w:bookmarkEnd w:id="57"/>
+                          </w:p>
+                        </w:txbxContent>
+                      </wps:txbx>
+                      <wps:bodyPr rot="0" spcFirstLastPara="0" vertOverflow="overflow" horzOverflow="overflow" vert="horz" wrap="square" lIns="0" tIns="0" rIns="0" bIns="0" numCol="1" spcCol="0" rtlCol="0" fromWordArt="0" anchor="t" anchorCtr="0" forceAA="0" compatLnSpc="1">
+                        <a:prstTxWarp prst="textNoShape">
+                          <a:avLst/>
+                        </a:prstTxWarp>
+                        <a:noAutofit/>
+                      </wps:bodyPr>
+                    </wps:wsp>
+                  </a:graphicData>
+                </a:graphic>
+                <wp14:sizeRelV relativeFrom="margin">
+                  <wp14:pctHeight>0</wp14:pctHeight>
+                </wp14:sizeRelV>
+              </wp:anchor>
+            </w:drawing>
+          </mc:Choice>
+          <mc:Fallback>
+            <w:pict>
+              <v:shape w14:anchorId="04BC8927" id="Cuadro de texto 196" o:spid="_x0000_s1060" type="#_x0000_t202" style="position:absolute;left:0;text-align:left;margin-left:0;margin-top:165.95pt;width:454.5pt;height:15.6pt;z-index:-251531264;visibility:visible;mso-wrap-style:square;mso-height-percent:0;mso-wrap-distance-left:9pt;mso-wrap-distance-top:0;mso-wrap-distance-right:9pt;mso-wrap-distance-bottom:0;mso-position-horizontal:center;mso-position-horizontal-relative:margin;mso-position-vertical:absolute;mso-position-vertical-relative:text;mso-height-percent:0;mso-height-relative:margin;v-text-anchor:top" o:gfxdata="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" stroked="f">
+                <v:textbox inset="0,0,0,0">
+                  <w:txbxContent>
+                    <w:p>
+                      <w:pPr>
+                        <w:pStyle w:val="Descripcin"/>
+                        <w:jc w:val="center"/>
+                        <w:rPr>
+                          <w:b/>
+                          <w:bCs/>
+                          <w:i w:val="0"/>
+                          <w:iCs w:val="0"/>
+                          <w:noProof/>
+                          <w:sz w:val="28"/>
+                          <w:szCs w:val="20"/>
+                          <w:lang w:val="fr-FR"/>
+                        </w:rPr>
+                      </w:pPr>
+                      <w:bookmarkStart w:id="58" w:name="_Toc150809572"/>
+                      <w:r>
+                        <w:rPr>
+                          <w:b/>
+                          <w:bCs/>
+                          <w:i w:val="0"/>
+                          <w:iCs w:val="0"/>
+                          <w:sz w:val="20"/>
+                          <w:szCs w:val="20"/>
+                          <w:lang w:val="fr-FR"/>
+                        </w:rPr>
+                        <w:t xml:space="preserve">Figure </w:t>
+                      </w:r>
+                      <w:r>
+                        <w:rPr>
+                          <w:b/>
+                          <w:bCs/>
+                          <w:i w:val="0"/>
+                          <w:iCs w:val="0"/>
+                          <w:sz w:val="20"/>
+                          <w:szCs w:val="20"/>
+                        </w:rPr>
+                        <w:fldChar w:fldCharType="begin"/>
+                      </w:r>
+                      <w:r>
+                        <w:rPr>
+                          <w:b/>
+                          <w:bCs/>
+                          <w:i w:val="0"/>
+                          <w:iCs w:val="0"/>
+                          <w:sz w:val="20"/>
+                          <w:szCs w:val="20"/>
+                          <w:lang w:val="fr-FR"/>
+                        </w:rPr>
+                        <w:instrText xml:space="preserve"> SEQ Figure \* ARABIC </w:instrText>
+                      </w:r>
+                      <w:r>
+                        <w:rPr>
+                          <w:b/>
+                          <w:bCs/>
+                          <w:i w:val="0"/>
+                          <w:iCs w:val="0"/>
+                          <w:sz w:val="20"/>
+                          <w:szCs w:val="20"/>
+                        </w:rPr>
+                        <w:fldChar w:fldCharType="separate"/>
+                      </w:r>
+                      <w:r>
+                        <w:rPr>
+                          <w:b/>
+                          <w:bCs/>
+                          <w:i w:val="0"/>
+                          <w:iCs w:val="0"/>
+                          <w:noProof/>
+                          <w:sz w:val="20"/>
+                          <w:szCs w:val="20"/>
+                          <w:lang w:val="fr-FR"/>
+                        </w:rPr>
+                        <w:t>29</w:t>
+                      </w:r>
+                      <w:r>
+                        <w:rPr>
+                          <w:b/>
+                          <w:bCs/>
+                          <w:i w:val="0"/>
+                          <w:iCs w:val="0"/>
+                          <w:sz w:val="20"/>
+                          <w:szCs w:val="20"/>
+                        </w:rPr>
+                        <w:fldChar w:fldCharType="end"/>
+                      </w:r>
+                      <w:r>
+                        <w:rPr>
+                          <w:b/>
+                          <w:bCs/>
+                          <w:i w:val="0"/>
+                          <w:iCs w:val="0"/>
+                          <w:sz w:val="20"/>
+                          <w:szCs w:val="20"/>
+                          <w:lang w:val="fr-FR"/>
+                        </w:rPr>
+                        <w:t xml:space="preserve"> : Code d'Arduino pour générer le signal PWM</w:t>
+                      </w:r>
+                      <w:bookmarkEnd w:id="58"/>
+                    </w:p>
+                  </w:txbxContent>
+                </v:textbox>
+                <w10:wrap type="tight" anchorx="margin"/>
+              </v:shape>
+            </w:pict>
+          </mc:Fallback>
+        </mc:AlternateContent>
+      </w:r>
+      <w:r>
+        <w:rPr>
+          <w:lang w:val="fr-FR"/>
+        </w:rPr>
+        <w:t>Voici le code d’Arduino qui se compose de 3 lignes :</w:t>
+      </w:r>
+    </w:p>
+    <w:p>
+      <w:pPr>
+        <w:rPr>
+          <w:lang w:val="fr-FR"/>
+        </w:rPr>
+      </w:pPr>
+    </w:p>
+    <w:p>
+      <w:pPr>
         <w:rPr>
           <w:b/>
           <w:bCs/>
           <w:lang w:val="fr-FR"/>
         </w:rPr>
-        <w:t>PWM</w:t>
-      </w:r>
-      <w:r>
-        <w:rPr>
-          <w:lang w:val="fr-FR"/>
-        </w:rPr>
-        <w:t xml:space="preserve"> et le </w:t>
+      </w:pPr>
+      <w:r>
+        <w:rPr>
+          <w:lang w:val="fr-FR"/>
+        </w:rPr>
+        <w:t xml:space="preserve">L’Arduino utilise la fct </w:t>
       </w:r>
       <w:r>
         <w:rPr>
@@ -19819,13 +19598,7 @@
           <w:bCs/>
           <w:lang w:val="fr-FR"/>
         </w:rPr>
-        <w:t>DUTY</w:t>
-      </w:r>
-      <w:r>
-        <w:rPr>
-          <w:lang w:val="fr-FR"/>
-        </w:rPr>
-        <w:t xml:space="preserve"> nécessaire pour le test et avec cette méthode on visualise le degré de l’angle dans la trame de sortie de </w:t>
+        <w:t>AnalogWrite</w:t>
       </w:r>
       <w:r>
         <w:rPr>
@@ -19833,7 +19606,19 @@
           <w:bCs/>
           <w:lang w:val="fr-FR"/>
         </w:rPr>
-        <w:t>data_compas</w:t>
+        <w:t xml:space="preserve"> </w:t>
+      </w:r>
+      <w:r>
+        <w:rPr>
+          <w:lang w:val="fr-FR"/>
+        </w:rPr>
+        <w:t>pour contrôler la valeur de PWM envoyé</w:t>
+      </w:r>
+      <w:r>
+        <w:rPr>
+          <w:lang w:val="fr-FR"/>
+        </w:rPr>
+        <w:t xml:space="preserve"> qui est dans cet exemple </w:t>
       </w:r>
       <w:r>
         <w:rPr>
@@ -19841,35 +19626,15 @@
           <w:bCs/>
           <w:lang w:val="fr-FR"/>
         </w:rPr>
-        <w:t>.</w:t>
-      </w:r>
-    </w:p>
-    <w:p>
-      <w:pPr>
-        <w:rPr>
-          <w:lang w:val="fr-FR"/>
-        </w:rPr>
-      </w:pPr>
-      <w:r>
-        <w:rPr>
-          <w:lang w:val="fr-FR"/>
-        </w:rPr>
-        <w:t>Voici le code d’Arduino qui se compose de 3 lignes :</w:t>
-      </w:r>
-    </w:p>
-    <w:p>
-      <w:pPr>
+        <w:t>Timer1.pwm</w:t>
+      </w:r>
+      <w:r>
         <w:rPr>
           <w:b/>
           <w:bCs/>
           <w:lang w:val="fr-FR"/>
         </w:rPr>
-      </w:pPr>
-      <w:r>
-        <w:rPr>
-          <w:lang w:val="fr-FR"/>
-        </w:rPr>
-        <w:t xml:space="preserve">L’Arduino utilise la fct </w:t>
+        <w:t xml:space="preserve"> </w:t>
       </w:r>
       <w:r>
         <w:rPr>
@@ -19877,7 +19642,13 @@
           <w:bCs/>
           <w:lang w:val="fr-FR"/>
         </w:rPr>
-        <w:t>AnalogWrite</w:t>
+        <w:t>()</w:t>
+      </w:r>
+      <w:r>
+        <w:rPr>
+          <w:lang w:val="fr-FR"/>
+        </w:rPr>
+        <w:t xml:space="preserve"> pour assigner le </w:t>
       </w:r>
       <w:r>
         <w:rPr>
@@ -19885,19 +19656,13 @@
           <w:bCs/>
           <w:lang w:val="fr-FR"/>
         </w:rPr>
-        <w:t xml:space="preserve"> </w:t>
-      </w:r>
-      <w:r>
-        <w:rPr>
-          <w:lang w:val="fr-FR"/>
-        </w:rPr>
-        <w:t>pour contrôler la valeur de PWM envoyé</w:t>
-      </w:r>
-      <w:r>
-        <w:rPr>
-          <w:lang w:val="fr-FR"/>
-        </w:rPr>
-        <w:t xml:space="preserve"> qui est dans cet exemple </w:t>
+        <w:t>DUTY</w:t>
+      </w:r>
+      <w:r>
+        <w:rPr>
+          <w:lang w:val="fr-FR"/>
+        </w:rPr>
+        <w:t xml:space="preserve"> désiré ; </w:t>
       </w:r>
       <w:r>
         <w:rPr>
@@ -19905,7 +19670,13 @@
           <w:bCs/>
           <w:lang w:val="fr-FR"/>
         </w:rPr>
-        <w:t>Timer1.pwm</w:t>
+        <w:t>pwmPin</w:t>
+      </w:r>
+      <w:r>
+        <w:rPr>
+          <w:lang w:val="fr-FR"/>
+        </w:rPr>
+        <w:t xml:space="preserve"> pour le pin de sortie et le deuxième paramètre la valeur de </w:t>
       </w:r>
       <w:r>
         <w:rPr>
@@ -19913,7 +19684,13 @@
           <w:bCs/>
           <w:lang w:val="fr-FR"/>
         </w:rPr>
-        <w:t xml:space="preserve"> </w:t>
+        <w:t>DUTY</w:t>
+      </w:r>
+      <w:r>
+        <w:rPr>
+          <w:lang w:val="fr-FR"/>
+        </w:rPr>
+        <w:t xml:space="preserve"> entre </w:t>
       </w:r>
       <w:r>
         <w:rPr>
@@ -19921,13 +19698,13 @@
           <w:bCs/>
           <w:lang w:val="fr-FR"/>
         </w:rPr>
-        <w:t>()</w:t>
-      </w:r>
-      <w:r>
-        <w:rPr>
-          <w:lang w:val="fr-FR"/>
-        </w:rPr>
-        <w:t xml:space="preserve"> pour assigner le </w:t>
+        <w:t>0 et 1024</w:t>
+      </w:r>
+      <w:r>
+        <w:rPr>
+          <w:lang w:val="fr-FR"/>
+        </w:rPr>
+        <w:t xml:space="preserve"> respectivement pour une valeur de </w:t>
       </w:r>
       <w:r>
         <w:rPr>
@@ -19935,13 +19712,13 @@
           <w:bCs/>
           <w:lang w:val="fr-FR"/>
         </w:rPr>
-        <w:t>DUTY</w:t>
-      </w:r>
-      <w:r>
-        <w:rPr>
-          <w:lang w:val="fr-FR"/>
-        </w:rPr>
-        <w:t xml:space="preserve"> désiré ; </w:t>
+        <w:t xml:space="preserve">0% </w:t>
+      </w:r>
+      <w:r>
+        <w:rPr>
+          <w:lang w:val="fr-FR"/>
+        </w:rPr>
+        <w:t>à</w:t>
       </w:r>
       <w:r>
         <w:rPr>
@@ -19949,49 +19726,7 @@
           <w:bCs/>
           <w:lang w:val="fr-FR"/>
         </w:rPr>
-        <w:t>pwmPin</w:t>
-      </w:r>
-      <w:r>
-        <w:rPr>
-          <w:lang w:val="fr-FR"/>
-        </w:rPr>
-        <w:t xml:space="preserve"> pour le pin de sortie et le deuxième paramètre la valeur de </w:t>
-      </w:r>
-      <w:r>
-        <w:rPr>
-          <w:b/>
-          <w:bCs/>
-          <w:lang w:val="fr-FR"/>
-        </w:rPr>
-        <w:t>DUTY</w:t>
-      </w:r>
-      <w:r>
-        <w:rPr>
-          <w:lang w:val="fr-FR"/>
-        </w:rPr>
-        <w:t xml:space="preserve"> entre </w:t>
-      </w:r>
-      <w:r>
-        <w:rPr>
-          <w:b/>
-          <w:bCs/>
-          <w:lang w:val="fr-FR"/>
-        </w:rPr>
-        <w:t>0 et 1024</w:t>
-      </w:r>
-      <w:r>
-        <w:rPr>
-          <w:lang w:val="fr-FR"/>
-        </w:rPr>
-        <w:t xml:space="preserve"> respectivement pour une valeur de </w:t>
-      </w:r>
-      <w:r>
-        <w:rPr>
-          <w:b/>
-          <w:bCs/>
-          <w:lang w:val="fr-FR"/>
-        </w:rPr>
-        <w:t>0% à 100%.</w:t>
+        <w:t xml:space="preserve"> 100%.</w:t>
       </w:r>
     </w:p>
     <w:p>
@@ -21098,31 +20833,7 @@
           <w:szCs w:val="36"/>
           <w:lang w:val="fr-FR"/>
         </w:rPr>
-        <w:t>ASSEMBLAGE</w:t>
-      </w:r>
-      <w:r>
-        <w:rPr>
-          <w:rFonts w:ascii="Arial Black" w:hAnsi="Arial Black"/>
-          <w:b/>
-          <w:bCs/>
-          <w:color w:val="C45911" w:themeColor="accent2" w:themeShade="BF"/>
-          <w:sz w:val="36"/>
-          <w:szCs w:val="36"/>
-          <w:lang w:val="fr-FR"/>
-        </w:rPr>
-        <w:t xml:space="preserve"> l</w:t>
-      </w:r>
-      <w:r>
-        <w:rPr>
-          <w:rFonts w:ascii="Arial Black" w:hAnsi="Arial Black"/>
-          <w:b/>
-          <w:bCs/>
-          <w:color w:val="C45911" w:themeColor="accent2" w:themeShade="BF"/>
-          <w:sz w:val="36"/>
-          <w:szCs w:val="36"/>
-          <w:lang w:val="fr-FR"/>
-        </w:rPr>
-        <w:t xml:space="preserve"> DE SYSTÈME</w:t>
+        <w:t>ASSEMBLAGE DE SYSTÈME</w:t>
       </w:r>
     </w:p>
     <w:p>

</xml_diff>